<commit_message>
move everything to Git
</commit_message>
<xml_diff>
--- a/writing/Manuscript Enviro Research Letters.docx
+++ b/writing/Manuscript Enviro Research Letters.docx
@@ -445,30 +445,47 @@
         </w:rPr>
         <w:t xml:space="preserve"> the paper. Authors may wish to use a taxonomy such as </w:t>
       </w:r>
+      <w:proofErr w:type="spellStart"/>
+      <w:r>
+        <w:fldChar w:fldCharType="begin"/>
+      </w:r>
+      <w:r>
+        <w:instrText>HYPERLINK "http://credit.niso.org/"</w:instrText>
+      </w:r>
+      <w:r>
+        <w:fldChar w:fldCharType="separate"/>
+      </w:r>
+      <w:r>
+        <w:rPr>
+          <w:rStyle w:val="Hyperlink"/>
+          <w:rFonts w:ascii="Times New Roman" w:hAnsi="Times New Roman" w:cs="Times New Roman"/>
+          <w:i/>
+          <w:iCs/>
+          <w:color w:val="156082" w:themeColor="accent1"/>
+        </w:rPr>
+        <w:t>CRediT</w:t>
+      </w:r>
+      <w:proofErr w:type="spellEnd"/>
+      <w:r>
+        <w:rPr>
+          <w:rStyle w:val="Hyperlink"/>
+          <w:rFonts w:ascii="Times New Roman" w:hAnsi="Times New Roman" w:cs="Times New Roman"/>
+          <w:i/>
+          <w:iCs/>
+          <w:color w:val="156082" w:themeColor="accent1"/>
+        </w:rPr>
+        <w:fldChar w:fldCharType="end"/>
+      </w:r>
+      <w:r>
+        <w:rPr>
+          <w:rFonts w:ascii="Times New Roman" w:hAnsi="Times New Roman" w:cs="Times New Roman"/>
+          <w:i/>
+          <w:iCs/>
+          <w:color w:val="156082" w:themeColor="accent1"/>
+        </w:rPr>
+        <w:t> to describe the contributions of each author. More guidance on authorship, including the responsibilities of the corresponding author, can be found </w:t>
+      </w:r>
       <w:hyperlink r:id="rId7" w:history="1">
-        <w:proofErr w:type="spellStart"/>
-        <w:r>
-          <w:rPr>
-            <w:rStyle w:val="Hyperlink"/>
-            <w:rFonts w:ascii="Times New Roman" w:hAnsi="Times New Roman" w:cs="Times New Roman"/>
-            <w:i/>
-            <w:iCs/>
-            <w:color w:val="156082" w:themeColor="accent1"/>
-          </w:rPr>
-          <w:t>CRediT</w:t>
-        </w:r>
-        <w:proofErr w:type="spellEnd"/>
-      </w:hyperlink>
-      <w:r>
-        <w:rPr>
-          <w:rFonts w:ascii="Times New Roman" w:hAnsi="Times New Roman" w:cs="Times New Roman"/>
-          <w:i/>
-          <w:iCs/>
-          <w:color w:val="156082" w:themeColor="accent1"/>
-        </w:rPr>
-        <w:t> to describe the contributions of each author. More guidance on authorship, including the responsibilities of the corresponding author, can be found </w:t>
-      </w:r>
-      <w:hyperlink r:id="rId8" w:history="1">
         <w:r>
           <w:rPr>
             <w:rStyle w:val="Hyperlink"/>
@@ -665,7 +682,7 @@
         <w:lastRenderedPageBreak/>
         <w:t>inclusion in abstracting services and should not normally be more than 300 words. If you submit an article with an abstract longer than 300 words, we may rescind the manuscript and ask you to re-write it. Some journals ask for abstracts to follow a particular structure. Check the </w:t>
       </w:r>
-      <w:hyperlink r:id="rId9" w:history="1">
+      <w:hyperlink r:id="rId8" w:history="1">
         <w:r>
           <w:rPr>
             <w:rStyle w:val="Hyperlink"/>
@@ -4705,7 +4722,7 @@
                     <pic:cNvPicPr/>
                   </pic:nvPicPr>
                   <pic:blipFill>
-                    <a:blip r:embed="rId10" cstate="print">
+                    <a:blip r:embed="rId9" cstate="print">
                       <a:extLst>
                         <a:ext uri="{28A0092B-C50C-407E-A947-70E740481C1C}">
                           <a14:useLocalDpi xmlns:a14="http://schemas.microsoft.com/office/drawing/2010/main" val="0"/>
@@ -4790,47 +4807,7 @@
         <w:rPr>
           <w:rFonts w:ascii="Times New Roman" w:hAnsi="Times New Roman" w:cs="Times New Roman"/>
         </w:rPr>
-        <w:t>I think this should be a mult</w:t>
-      </w:r>
-      <w:r>
-        <w:rPr>
-          <w:rFonts w:ascii="Times New Roman" w:hAnsi="Times New Roman" w:cs="Times New Roman"/>
-        </w:rPr>
-        <w:t>i</w:t>
-      </w:r>
-      <w:r>
-        <w:rPr>
-          <w:rFonts w:ascii="Times New Roman" w:hAnsi="Times New Roman" w:cs="Times New Roman"/>
-        </w:rPr>
-        <w:t xml:space="preserve">-panel figure with </w:t>
-      </w:r>
-      <w:proofErr w:type="gramStart"/>
-      <w:r>
-        <w:rPr>
-          <w:rFonts w:ascii="Times New Roman" w:hAnsi="Times New Roman" w:cs="Times New Roman"/>
-        </w:rPr>
-        <w:t>either:</w:t>
-      </w:r>
-      <w:proofErr w:type="gramEnd"/>
-      <w:r>
-        <w:rPr>
-          <w:rFonts w:ascii="Times New Roman" w:hAnsi="Times New Roman" w:cs="Times New Roman"/>
-        </w:rPr>
-        <w:t xml:space="preserve"> a panel below showing green area. Possibly a pie chart by LCD region or level of urban greenness? </w:t>
-      </w:r>
-      <w:proofErr w:type="gramStart"/>
-      <w:r>
-        <w:rPr>
-          <w:rFonts w:ascii="Times New Roman" w:hAnsi="Times New Roman" w:cs="Times New Roman"/>
-        </w:rPr>
-        <w:t>Or</w:t>
-      </w:r>
-      <w:proofErr w:type="gramEnd"/>
-      <w:r>
-        <w:rPr>
-          <w:rFonts w:ascii="Times New Roman" w:hAnsi="Times New Roman" w:cs="Times New Roman"/>
-        </w:rPr>
-        <w:t xml:space="preserve"> it could show pop-weighted NDVI over time. Maybe 2015 in this scale and then 2020 and 2023 are %diff shown in red for decreasing and green for increasing?</w:t>
+        <w:t xml:space="preserve">2015 pop, 2020 % diff, 2023 % diff show in opposite colors (color-blind friendly) </w:t>
       </w:r>
     </w:p>
     <w:p>
@@ -4874,54 +4851,37 @@
           <w:i/>
           <w:iCs/>
         </w:rPr>
-        <w:t xml:space="preserve"> Green and blue area. Can’t get data to appear </w:t>
-      </w:r>
-      <w:proofErr w:type="gramStart"/>
-      <w:r>
-        <w:rPr>
-          <w:rFonts w:ascii="Times New Roman" w:hAnsi="Times New Roman" w:cs="Times New Roman"/>
-          <w:i/>
-          <w:iCs/>
-        </w:rPr>
-        <w:t>yet, but</w:t>
-      </w:r>
-      <w:proofErr w:type="gramEnd"/>
-      <w:r>
-        <w:rPr>
-          <w:rFonts w:ascii="Times New Roman" w:hAnsi="Times New Roman" w:cs="Times New Roman"/>
-          <w:i/>
-          <w:iCs/>
-        </w:rPr>
-        <w:t xml:space="preserve"> was thinking something like the below (or like restriction graphs from HIA paper but summing to 100%) showing green, blue, and urban/non-vegetated area probably for each region or could do </w:t>
-      </w:r>
-      <w:proofErr w:type="spellStart"/>
-      <w:r>
-        <w:rPr>
-          <w:rFonts w:ascii="Times New Roman" w:hAnsi="Times New Roman" w:cs="Times New Roman"/>
-          <w:i/>
-          <w:iCs/>
-        </w:rPr>
-        <w:t>multipanel</w:t>
-      </w:r>
-      <w:proofErr w:type="spellEnd"/>
-      <w:r>
-        <w:rPr>
-          <w:rFonts w:ascii="Times New Roman" w:hAnsi="Times New Roman" w:cs="Times New Roman"/>
-          <w:i/>
-          <w:iCs/>
-        </w:rPr>
-        <w:t xml:space="preserve"> by region with each city.</w:t>
-      </w:r>
-      <w:r>
-        <w:rPr>
-          <w:rFonts w:ascii="Times New Roman" w:hAnsi="Times New Roman" w:cs="Times New Roman"/>
+        <w:t xml:space="preserve"> Green and blue area. </w:t>
+      </w:r>
+      <w:r>
+        <w:rPr>
+          <w:rFonts w:ascii="Times New Roman" w:hAnsi="Times New Roman" w:cs="Times New Roman"/>
+          <w:i/>
+          <w:iCs/>
+        </w:rPr>
+        <w:t>Organize by pop size w/in region, by HDI see if any trends appear, if not could be multi-panel by region</w:t>
+      </w:r>
+    </w:p>
+    <w:p>
+      <w:pPr>
+        <w:rPr>
+          <w:rFonts w:ascii="Times New Roman" w:hAnsi="Times New Roman" w:cs="Times New Roman"/>
+          <w:i/>
+          <w:iCs/>
+        </w:rPr>
+      </w:pPr>
+      <w:r>
+        <w:rPr>
+          <w:rFonts w:ascii="Times New Roman" w:hAnsi="Times New Roman" w:cs="Times New Roman"/>
+          <w:i/>
+          <w:iCs/>
           <w:noProof/>
         </w:rPr>
         <w:drawing>
-          <wp:inline distT="0" distB="0" distL="0" distR="0" wp14:anchorId="40548085" wp14:editId="3E10A901">
-            <wp:extent cx="5943600" cy="3792855"/>
-            <wp:effectExtent l="0" t="0" r="0" b="4445"/>
-            <wp:docPr id="1263850109" name="Picture 2" descr="A graph showing the number of people in the market&#10;&#10;Description automatically generated with medium confidence"/>
+          <wp:inline distT="0" distB="0" distL="0" distR="0" wp14:anchorId="3D073C5A" wp14:editId="10156344">
+            <wp:extent cx="5943600" cy="3166745"/>
+            <wp:effectExtent l="0" t="0" r="0" b="0"/>
+            <wp:docPr id="1636307655" name="Picture 1" descr="A diagram of a type of data&#10;&#10;Description automatically generated with medium confidence"/>
             <wp:cNvGraphicFramePr>
               <a:graphicFrameLocks xmlns:a="http://schemas.openxmlformats.org/drawingml/2006/main" noChangeAspect="1"/>
             </wp:cNvGraphicFramePr>
@@ -4929,11 +4889,11 @@
               <a:graphicData uri="http://schemas.openxmlformats.org/drawingml/2006/picture">
                 <pic:pic xmlns:pic="http://schemas.openxmlformats.org/drawingml/2006/picture">
                   <pic:nvPicPr>
-                    <pic:cNvPr id="1263850109" name="Picture 2" descr="A graph showing the number of people in the market&#10;&#10;Description automatically generated with medium confidence"/>
+                    <pic:cNvPr id="1636307655" name="Picture 1" descr="A diagram of a type of data&#10;&#10;Description automatically generated with medium confidence"/>
                     <pic:cNvPicPr/>
                   </pic:nvPicPr>
                   <pic:blipFill>
-                    <a:blip r:embed="rId11" cstate="print">
+                    <a:blip r:embed="rId10">
                       <a:extLst>
                         <a:ext uri="{28A0092B-C50C-407E-A947-70E740481C1C}">
                           <a14:useLocalDpi xmlns:a14="http://schemas.microsoft.com/office/drawing/2010/main" val="0"/>
@@ -4947,7 +4907,7 @@
                   <pic:spPr>
                     <a:xfrm>
                       <a:off x="0" y="0"/>
-                      <a:ext cx="5943600" cy="3792855"/>
+                      <a:ext cx="5943600" cy="3166745"/>
                     </a:xfrm>
                     <a:prstGeom prst="rect">
                       <a:avLst/>
@@ -4983,7 +4943,6 @@
           <w:i/>
           <w:iCs/>
         </w:rPr>
-        <w:lastRenderedPageBreak/>
         <w:t>Figure 3.</w:t>
       </w:r>
       <w:r>
@@ -5012,21 +4971,38 @@
         <w:rPr>
           <w:rFonts w:ascii="Times New Roman" w:hAnsi="Times New Roman" w:cs="Times New Roman"/>
         </w:rPr>
-        <w:t xml:space="preserve">Either per 100,000 shown on map colored by certain ranges and show 2020-2015 difference and 2020-2023 difference or if just pick one comparison </w:t>
-      </w:r>
-      <w:proofErr w:type="gramStart"/>
-      <w:r>
-        <w:rPr>
-          <w:rFonts w:ascii="Times New Roman" w:hAnsi="Times New Roman" w:cs="Times New Roman"/>
-        </w:rPr>
-        <w:t>time-frame</w:t>
-      </w:r>
-      <w:proofErr w:type="gramEnd"/>
-      <w:r>
-        <w:rPr>
-          <w:rFonts w:ascii="Times New Roman" w:hAnsi="Times New Roman" w:cs="Times New Roman"/>
-        </w:rPr>
-        <w:t xml:space="preserve"> then maybe per 100,000 and absolute shown</w:t>
+        <w:t xml:space="preserve">Multi-panel: </w:t>
+      </w:r>
+      <w:r>
+        <w:rPr>
+          <w:rFonts w:ascii="Times New Roman" w:hAnsi="Times New Roman" w:cs="Times New Roman"/>
+        </w:rPr>
+        <w:t xml:space="preserve">per 100,000 </w:t>
+      </w:r>
+      <w:r>
+        <w:rPr>
+          <w:rFonts w:ascii="Times New Roman" w:hAnsi="Times New Roman" w:cs="Times New Roman"/>
+        </w:rPr>
+        <w:t>results. Panel A: 2020 v 2015 using 2015 for pop and mort</w:t>
+      </w:r>
+      <w:r>
+        <w:rPr>
+          <w:rFonts w:ascii="Times New Roman" w:hAnsi="Times New Roman" w:cs="Times New Roman"/>
+        </w:rPr>
+        <w:t xml:space="preserve"> </w:t>
+      </w:r>
+    </w:p>
+    <w:p>
+      <w:pPr>
+        <w:rPr>
+          <w:rFonts w:ascii="Times New Roman" w:hAnsi="Times New Roman" w:cs="Times New Roman"/>
+        </w:rPr>
+      </w:pPr>
+      <w:r>
+        <w:rPr>
+          <w:rFonts w:ascii="Times New Roman" w:hAnsi="Times New Roman" w:cs="Times New Roman"/>
+        </w:rPr>
+        <w:t xml:space="preserve">Panel B: 2023 v 2020 using 2020 for pop and mort </w:t>
       </w:r>
     </w:p>
     <w:p>
@@ -5054,41 +5030,94 @@
         <w:rPr>
           <w:rFonts w:ascii="Times New Roman" w:hAnsi="Times New Roman" w:cs="Times New Roman"/>
         </w:rPr>
-        <w:t>compare greenspace as environmental hazard to PM2.5 and ozone</w:t>
-      </w:r>
-    </w:p>
-    <w:p>
-      <w:pPr>
-        <w:rPr>
-          <w:rFonts w:ascii="Times New Roman" w:hAnsi="Times New Roman" w:cs="Times New Roman"/>
-        </w:rPr>
-      </w:pPr>
-    </w:p>
-    <w:p>
-      <w:pPr>
-        <w:rPr>
-          <w:rFonts w:ascii="Times New Roman" w:hAnsi="Times New Roman" w:cs="Times New Roman"/>
-        </w:rPr>
-      </w:pPr>
-      <w:r>
-        <w:rPr>
-          <w:rFonts w:ascii="Times New Roman" w:hAnsi="Times New Roman" w:cs="Times New Roman"/>
-        </w:rPr>
-        <w:t xml:space="preserve">Possibly 2 panels: 1 showing just 2020 values. </w:t>
-      </w:r>
-      <w:proofErr w:type="spellStart"/>
-      <w:r>
-        <w:rPr>
-          <w:rFonts w:ascii="Times New Roman" w:hAnsi="Times New Roman" w:cs="Times New Roman"/>
-        </w:rPr>
-        <w:t xml:space="preserve">Side </w:t>
-      </w:r>
-      <w:proofErr w:type="spellEnd"/>
-      <w:r>
-        <w:rPr>
-          <w:rFonts w:ascii="Times New Roman" w:hAnsi="Times New Roman" w:cs="Times New Roman"/>
-        </w:rPr>
-        <w:t>by side or stacked bar of annual deaths from three sources by region or by HDI level (for air pollutants from recommended to observed levels for NDVI per .1 increase)</w:t>
+        <w:t>breakdown contributing factors</w:t>
+      </w:r>
+    </w:p>
+    <w:p>
+      <w:pPr>
+        <w:rPr>
+          <w:rFonts w:ascii="Times New Roman" w:hAnsi="Times New Roman" w:cs="Times New Roman"/>
+        </w:rPr>
+      </w:pPr>
+      <w:r>
+        <w:rPr>
+          <w:rFonts w:ascii="Times New Roman" w:hAnsi="Times New Roman" w:cs="Times New Roman"/>
+        </w:rPr>
+        <w:t xml:space="preserve">Look at Veronica’s PM paper--- avg across cities in each region </w:t>
+      </w:r>
+      <w:r>
+        <w:rPr>
+          <w:rFonts w:ascii="Times New Roman" w:hAnsi="Times New Roman" w:cs="Times New Roman"/>
+        </w:rPr>
+        <w:t xml:space="preserve">(line graphs with trend for population, </w:t>
+      </w:r>
+    </w:p>
+    <w:p>
+      <w:pPr>
+        <w:rPr>
+          <w:rFonts w:ascii="Times New Roman" w:hAnsi="Times New Roman" w:cs="Times New Roman"/>
+        </w:rPr>
+      </w:pPr>
+      <w:r>
+        <w:rPr>
+          <w:rFonts w:ascii="Times New Roman" w:hAnsi="Times New Roman" w:cs="Times New Roman"/>
+          <w:noProof/>
+        </w:rPr>
+        <w:lastRenderedPageBreak/>
+        <w:drawing>
+          <wp:inline distT="0" distB="0" distL="0" distR="0" wp14:anchorId="3C89B85C" wp14:editId="749869C8">
+            <wp:extent cx="4762500" cy="4381500"/>
+            <wp:effectExtent l="0" t="0" r="0" b="0"/>
+            <wp:docPr id="1695916721" name="Picture 1" descr="A graph with different colored squares&#10;&#10;Description automatically generated"/>
+            <wp:cNvGraphicFramePr>
+              <a:graphicFrameLocks xmlns:a="http://schemas.openxmlformats.org/drawingml/2006/main" noChangeAspect="1"/>
+            </wp:cNvGraphicFramePr>
+            <a:graphic xmlns:a="http://schemas.openxmlformats.org/drawingml/2006/main">
+              <a:graphicData uri="http://schemas.openxmlformats.org/drawingml/2006/picture">
+                <pic:pic xmlns:pic="http://schemas.openxmlformats.org/drawingml/2006/picture">
+                  <pic:nvPicPr>
+                    <pic:cNvPr id="1695916721" name="Picture 1" descr="A graph with different colored squares&#10;&#10;Description automatically generated"/>
+                    <pic:cNvPicPr/>
+                  </pic:nvPicPr>
+                  <pic:blipFill>
+                    <a:blip r:embed="rId11">
+                      <a:extLst>
+                        <a:ext uri="{28A0092B-C50C-407E-A947-70E740481C1C}">
+                          <a14:useLocalDpi xmlns:a14="http://schemas.microsoft.com/office/drawing/2010/main" val="0"/>
+                        </a:ext>
+                      </a:extLst>
+                    </a:blip>
+                    <a:stretch>
+                      <a:fillRect/>
+                    </a:stretch>
+                  </pic:blipFill>
+                  <pic:spPr>
+                    <a:xfrm>
+                      <a:off x="0" y="0"/>
+                      <a:ext cx="4762500" cy="4381500"/>
+                    </a:xfrm>
+                    <a:prstGeom prst="rect">
+                      <a:avLst/>
+                    </a:prstGeom>
+                  </pic:spPr>
+                </pic:pic>
+              </a:graphicData>
+            </a:graphic>
+          </wp:inline>
+        </w:drawing>
+      </w:r>
+    </w:p>
+    <w:p>
+      <w:pPr>
+        <w:rPr>
+          <w:rFonts w:ascii="Times New Roman" w:hAnsi="Times New Roman" w:cs="Times New Roman"/>
+        </w:rPr>
+      </w:pPr>
+      <w:r>
+        <w:rPr>
+          <w:rFonts w:ascii="Times New Roman" w:hAnsi="Times New Roman" w:cs="Times New Roman"/>
+        </w:rPr>
+        <w:t>Possibly 2 panels: 1 showing just 2020 values. Side by side or stacked bar of annual deaths from three sources by region or by HDI level (for air pollutants from recommended to observed levels for NDVI per .1 increase)</w:t>
       </w:r>
     </w:p>
     <w:p>
@@ -5206,6 +5235,24 @@
     </w:p>
     <w:p>
       <w:pPr>
+        <w:pStyle w:val="ListParagraph"/>
+        <w:numPr>
+          <w:ilvl w:val="0"/>
+          <w:numId w:val="4"/>
+        </w:numPr>
+        <w:rPr>
+          <w:rFonts w:ascii="Times New Roman" w:hAnsi="Times New Roman" w:cs="Times New Roman"/>
+        </w:rPr>
+      </w:pPr>
+      <w:r>
+        <w:rPr>
+          <w:rFonts w:ascii="Times New Roman" w:hAnsi="Times New Roman" w:cs="Times New Roman"/>
+        </w:rPr>
+        <w:t>A few sentences comparing rate of change of NDVI v. pollutants to PM2.5/ozone</w:t>
+      </w:r>
+    </w:p>
+    <w:p>
+      <w:pPr>
         <w:rPr>
           <w:rFonts w:ascii="Times New Roman" w:hAnsi="Times New Roman" w:cs="Times New Roman"/>
         </w:rPr>
@@ -5275,6 +5322,7 @@
           <w:b/>
           <w:bCs/>
         </w:rPr>
+        <w:lastRenderedPageBreak/>
         <w:t>Acknowledgements</w:t>
       </w:r>
     </w:p>
@@ -5456,17 +5504,7 @@
           <w:iCs/>
           <w:color w:val="156082" w:themeColor="accent1"/>
         </w:rPr>
-        <w:t xml:space="preserve"> help you meet your funder requirements. We encourage authors to use the acknowledgements </w:t>
-      </w:r>
-      <w:r>
-        <w:rPr>
-          <w:rFonts w:ascii="Times New Roman" w:hAnsi="Times New Roman" w:cs="Times New Roman"/>
-          <w:i/>
-          <w:iCs/>
-          <w:color w:val="156082" w:themeColor="accent1"/>
-        </w:rPr>
-        <w:lastRenderedPageBreak/>
-        <w:t xml:space="preserve">section of the article to make specific attributions of author contribution and responsibility, otherwise all co-authors will be taken to share full responsibility for </w:t>
+        <w:t xml:space="preserve"> help you meet your funder requirements. We encourage authors to use the acknowledgements section of the article to make specific attributions of author contribution and responsibility, otherwise all co-authors will be taken to share full responsibility for </w:t>
       </w:r>
       <w:proofErr w:type="gramStart"/>
       <w:r>
@@ -5844,6 +5882,7 @@
         <w:rPr>
           <w:rFonts w:ascii="Times New Roman" w:hAnsi="Times New Roman" w:cs="Times New Roman"/>
         </w:rPr>
+        <w:lastRenderedPageBreak/>
         <w:t>6.</w:t>
       </w:r>
       <w:r>
@@ -6005,7 +6044,6 @@
         <w:rPr>
           <w:rFonts w:ascii="Times New Roman" w:hAnsi="Times New Roman" w:cs="Times New Roman"/>
         </w:rPr>
-        <w:lastRenderedPageBreak/>
         <w:t>11.</w:t>
       </w:r>
       <w:r>
@@ -6209,6 +6247,7 @@
         <w:rPr>
           <w:rFonts w:ascii="Times New Roman" w:hAnsi="Times New Roman" w:cs="Times New Roman"/>
         </w:rPr>
+        <w:lastRenderedPageBreak/>
         <w:t>18.</w:t>
       </w:r>
       <w:r>
@@ -6391,7 +6430,6 @@
         <w:rPr>
           <w:rFonts w:ascii="Times New Roman" w:hAnsi="Times New Roman" w:cs="Times New Roman"/>
         </w:rPr>
-        <w:lastRenderedPageBreak/>
         <w:t xml:space="preserve">To make your figures accessible to as many readers as possible, try to avoid using </w:t>
       </w:r>
       <w:proofErr w:type="spellStart"/>
@@ -6670,7 +6708,14 @@
         <w:rPr>
           <w:rFonts w:ascii="Times New Roman" w:hAnsi="Times New Roman" w:cs="Times New Roman"/>
         </w:rPr>
-        <w:t>. For articles prepared using Word, where possible please also supply all figures as separate graphics files (in addition to being embedded in the text). Our preferred graphics format is EPS. These files can be used directly to give high-quality results, and file sizes are small in comparison with most bitmap forms.</w:t>
+        <w:t xml:space="preserve">. For articles prepared using Word, where possible please also supply all figures as separate graphics files (in addition to being embedded in the </w:t>
+      </w:r>
+      <w:r>
+        <w:rPr>
+          <w:rFonts w:ascii="Times New Roman" w:hAnsi="Times New Roman" w:cs="Times New Roman"/>
+        </w:rPr>
+        <w:lastRenderedPageBreak/>
+        <w:t>text). Our preferred graphics format is EPS. These files can be used directly to give high-quality results, and file sizes are small in comparison with most bitmap forms.</w:t>
       </w:r>
       <w:r>
         <w:rPr>
@@ -6929,7 +6974,6 @@
         <w:rPr>
           <w:rFonts w:ascii="Times New Roman" w:hAnsi="Times New Roman" w:cs="Times New Roman"/>
         </w:rPr>
-        <w:lastRenderedPageBreak/>
         <w:t>Captions should be included in the text and not in the graphics files. Figure captions should contain relevant key terms and be self-contained (avoiding acronyms) so that a reader can understand the figure without having to refer to the text. To make your figures accessible to as many readers as possible, include the main points that the figure demonstrates in the caption. We provide further information and examples on </w:t>
       </w:r>
       <w:hyperlink r:id="rId16" w:history="1">

</xml_diff>

<commit_message>
the beginning of graphs
</commit_message>
<xml_diff>
--- a/writing/Manuscript Enviro Research Letters.docx
+++ b/writing/Manuscript Enviro Research Letters.docx
@@ -445,47 +445,30 @@
         </w:rPr>
         <w:t xml:space="preserve"> the paper. Authors may wish to use a taxonomy such as </w:t>
       </w:r>
-      <w:proofErr w:type="spellStart"/>
-      <w:r>
-        <w:fldChar w:fldCharType="begin"/>
-      </w:r>
-      <w:r>
-        <w:instrText>HYPERLINK "http://credit.niso.org/"</w:instrText>
-      </w:r>
-      <w:r>
-        <w:fldChar w:fldCharType="separate"/>
-      </w:r>
-      <w:r>
-        <w:rPr>
-          <w:rStyle w:val="Hyperlink"/>
+      <w:hyperlink r:id="rId7" w:history="1">
+        <w:proofErr w:type="spellStart"/>
+        <w:r>
+          <w:rPr>
+            <w:rStyle w:val="Hyperlink"/>
+            <w:rFonts w:ascii="Times New Roman" w:hAnsi="Times New Roman" w:cs="Times New Roman"/>
+            <w:i/>
+            <w:iCs/>
+            <w:color w:val="156082" w:themeColor="accent1"/>
+          </w:rPr>
+          <w:t>CRediT</w:t>
+        </w:r>
+        <w:proofErr w:type="spellEnd"/>
+      </w:hyperlink>
+      <w:r>
+        <w:rPr>
           <w:rFonts w:ascii="Times New Roman" w:hAnsi="Times New Roman" w:cs="Times New Roman"/>
           <w:i/>
           <w:iCs/>
           <w:color w:val="156082" w:themeColor="accent1"/>
         </w:rPr>
-        <w:t>CRediT</w:t>
-      </w:r>
-      <w:proofErr w:type="spellEnd"/>
-      <w:r>
-        <w:rPr>
-          <w:rStyle w:val="Hyperlink"/>
-          <w:rFonts w:ascii="Times New Roman" w:hAnsi="Times New Roman" w:cs="Times New Roman"/>
-          <w:i/>
-          <w:iCs/>
-          <w:color w:val="156082" w:themeColor="accent1"/>
-        </w:rPr>
-        <w:fldChar w:fldCharType="end"/>
-      </w:r>
-      <w:r>
-        <w:rPr>
-          <w:rFonts w:ascii="Times New Roman" w:hAnsi="Times New Roman" w:cs="Times New Roman"/>
-          <w:i/>
-          <w:iCs/>
-          <w:color w:val="156082" w:themeColor="accent1"/>
-        </w:rPr>
         <w:t> to describe the contributions of each author. More guidance on authorship, including the responsibilities of the corresponding author, can be found </w:t>
       </w:r>
-      <w:hyperlink r:id="rId7" w:history="1">
+      <w:hyperlink r:id="rId8" w:history="1">
         <w:r>
           <w:rPr>
             <w:rStyle w:val="Hyperlink"/>
@@ -682,7 +665,7 @@
         <w:lastRenderedPageBreak/>
         <w:t>inclusion in abstracting services and should not normally be more than 300 words. If you submit an article with an abstract longer than 300 words, we may rescind the manuscript and ask you to re-write it. Some journals ask for abstracts to follow a particular structure. Check the </w:t>
       </w:r>
-      <w:hyperlink r:id="rId8" w:history="1">
+      <w:hyperlink r:id="rId9" w:history="1">
         <w:r>
           <w:rPr>
             <w:rStyle w:val="Hyperlink"/>
@@ -4377,8 +4360,72 @@
           <w:i/>
           <w:iCs/>
         </w:rPr>
+        <w:t>Sensitivity Analysis</w:t>
+      </w:r>
+    </w:p>
+    <w:p>
+      <w:pPr>
+        <w:rPr>
+          <w:rFonts w:ascii="Times New Roman" w:hAnsi="Times New Roman" w:cs="Times New Roman"/>
+        </w:rPr>
+      </w:pPr>
+    </w:p>
+    <w:p>
+      <w:pPr>
+        <w:rPr>
+          <w:rFonts w:ascii="Times New Roman" w:hAnsi="Times New Roman" w:cs="Times New Roman"/>
+        </w:rPr>
+      </w:pPr>
+      <w:r>
+        <w:rPr>
+          <w:rFonts w:ascii="Times New Roman" w:hAnsi="Times New Roman" w:cs="Times New Roman"/>
+        </w:rPr>
+        <w:t>Compare 3</w:t>
+      </w:r>
+      <w:r>
+        <w:rPr>
+          <w:rFonts w:ascii="Times New Roman" w:hAnsi="Times New Roman" w:cs="Times New Roman"/>
+        </w:rPr>
+        <w:t>-</w:t>
+      </w:r>
+      <w:r>
+        <w:rPr>
+          <w:rFonts w:ascii="Times New Roman" w:hAnsi="Times New Roman" w:cs="Times New Roman"/>
+        </w:rPr>
+        <w:t>year avg (2014-2016) v. (2019-2021) to 2015 v. 2020 result from main paper</w:t>
+      </w:r>
+    </w:p>
+    <w:p>
+      <w:pPr>
+        <w:rPr>
+          <w:rFonts w:ascii="Times New Roman" w:hAnsi="Times New Roman" w:cs="Times New Roman"/>
+        </w:rPr>
+      </w:pPr>
+    </w:p>
+    <w:p>
+      <w:pPr>
+        <w:rPr>
+          <w:rFonts w:ascii="Times New Roman" w:hAnsi="Times New Roman" w:cs="Times New Roman"/>
+          <w:i/>
+          <w:iCs/>
+        </w:rPr>
+      </w:pPr>
+      <w:r>
+        <w:rPr>
+          <w:rFonts w:ascii="Times New Roman" w:hAnsi="Times New Roman" w:cs="Times New Roman"/>
+          <w:i/>
+          <w:iCs/>
+        </w:rPr>
         <w:t>Relative Contribution of Health Impact Assessment Inputs</w:t>
       </w:r>
+      <w:r>
+        <w:rPr>
+          <w:rFonts w:ascii="Times New Roman" w:hAnsi="Times New Roman" w:cs="Times New Roman"/>
+          <w:i/>
+          <w:iCs/>
+        </w:rPr>
+        <w:t>?</w:t>
+      </w:r>
     </w:p>
     <w:p>
       <w:pPr>
@@ -4413,76 +4460,183 @@
       <w:pPr>
         <w:rPr>
           <w:rFonts w:ascii="Times New Roman" w:hAnsi="Times New Roman" w:cs="Times New Roman"/>
-        </w:rPr>
-      </w:pPr>
-      <w:r>
-        <w:rPr>
-          <w:rFonts w:ascii="Times New Roman" w:hAnsi="Times New Roman" w:cs="Times New Roman"/>
-        </w:rPr>
-        <w:t>AND/</w:t>
-      </w:r>
-      <w:r>
-        <w:rPr>
-          <w:rFonts w:ascii="Times New Roman" w:hAnsi="Times New Roman" w:cs="Times New Roman"/>
-        </w:rPr>
-        <w:t>OR</w:t>
-      </w:r>
-    </w:p>
-    <w:p>
-      <w:pPr>
-        <w:rPr>
-          <w:rFonts w:ascii="Times New Roman" w:hAnsi="Times New Roman" w:cs="Times New Roman"/>
-        </w:rPr>
-      </w:pPr>
-    </w:p>
-    <w:p>
-      <w:pPr>
-        <w:rPr>
-          <w:rFonts w:ascii="Times New Roman" w:hAnsi="Times New Roman" w:cs="Times New Roman"/>
-          <w:i/>
-          <w:iCs/>
-        </w:rPr>
-      </w:pPr>
-      <w:r>
-        <w:rPr>
-          <w:rFonts w:ascii="Times New Roman" w:hAnsi="Times New Roman" w:cs="Times New Roman"/>
-          <w:i/>
-          <w:iCs/>
-        </w:rPr>
-        <w:t xml:space="preserve">The Health Burden of Urban Environmental Risk Factors </w:t>
-      </w:r>
-    </w:p>
-    <w:p>
-      <w:pPr>
-        <w:rPr>
-          <w:rFonts w:ascii="Times New Roman" w:hAnsi="Times New Roman" w:cs="Times New Roman"/>
-        </w:rPr>
-      </w:pPr>
-    </w:p>
-    <w:p>
-      <w:pPr>
-        <w:rPr>
-          <w:rFonts w:ascii="Times New Roman" w:hAnsi="Times New Roman" w:cs="Times New Roman"/>
-        </w:rPr>
-      </w:pPr>
-      <w:r>
-        <w:rPr>
-          <w:rFonts w:ascii="Times New Roman" w:hAnsi="Times New Roman" w:cs="Times New Roman"/>
-        </w:rPr>
-        <w:t xml:space="preserve">Compare lack of urban greenspace as risk factor relative to </w:t>
-      </w:r>
-      <w:r>
-        <w:rPr>
-          <w:rFonts w:ascii="Times New Roman" w:hAnsi="Times New Roman" w:cs="Times New Roman"/>
-        </w:rPr>
-        <w:t>PM2.5 and ozone from</w:t>
-      </w:r>
-      <w:r>
-        <w:rPr>
-          <w:rFonts w:ascii="Times New Roman" w:hAnsi="Times New Roman" w:cs="Times New Roman"/>
-        </w:rPr>
-        <w:t xml:space="preserve"> 2015-2020?</w:t>
-      </w:r>
+          <w:b/>
+          <w:bCs/>
+        </w:rPr>
+      </w:pPr>
+      <w:r>
+        <w:rPr>
+          <w:rFonts w:ascii="Times New Roman" w:hAnsi="Times New Roman" w:cs="Times New Roman"/>
+          <w:b/>
+          <w:bCs/>
+        </w:rPr>
+        <w:t>Results</w:t>
+      </w:r>
+    </w:p>
+    <w:p>
+      <w:pPr>
+        <w:rPr>
+          <w:rFonts w:ascii="Times New Roman" w:hAnsi="Times New Roman" w:cs="Times New Roman"/>
+          <w:i/>
+          <w:iCs/>
+          <w:color w:val="156082" w:themeColor="accent1"/>
+        </w:rPr>
+      </w:pPr>
+      <w:r>
+        <w:rPr>
+          <w:rFonts w:ascii="Times New Roman" w:hAnsi="Times New Roman" w:cs="Times New Roman"/>
+          <w:i/>
+          <w:iCs/>
+          <w:color w:val="156082" w:themeColor="accent1"/>
+        </w:rPr>
+        <w:t xml:space="preserve">The results section should detail the main findings and outcomes of your study. You should use tables only to improve conciseness or where the information cannot be given satisfactorily in other ways such as histograms or graphs. </w:t>
+      </w:r>
+      <w:proofErr w:type="spellStart"/>
+      <w:r>
+        <w:rPr>
+          <w:rFonts w:ascii="Times New Roman" w:hAnsi="Times New Roman" w:cs="Times New Roman"/>
+          <w:i/>
+          <w:iCs/>
+          <w:color w:val="156082" w:themeColor="accent1"/>
+        </w:rPr>
+        <w:t>Colour</w:t>
+      </w:r>
+      <w:proofErr w:type="spellEnd"/>
+      <w:r>
+        <w:rPr>
+          <w:rFonts w:ascii="Times New Roman" w:hAnsi="Times New Roman" w:cs="Times New Roman"/>
+          <w:i/>
+          <w:iCs/>
+          <w:color w:val="156082" w:themeColor="accent1"/>
+        </w:rPr>
+        <w:t xml:space="preserve"> should not be used in tables, if you need to denote different things in a table then you can use bold or italics etc. providing no </w:t>
+      </w:r>
+      <w:proofErr w:type="spellStart"/>
+      <w:r>
+        <w:rPr>
+          <w:rFonts w:ascii="Times New Roman" w:hAnsi="Times New Roman" w:cs="Times New Roman"/>
+          <w:i/>
+          <w:iCs/>
+          <w:color w:val="156082" w:themeColor="accent1"/>
+        </w:rPr>
+        <w:t>coloured</w:t>
+      </w:r>
+      <w:proofErr w:type="spellEnd"/>
+      <w:r>
+        <w:rPr>
+          <w:rFonts w:ascii="Times New Roman" w:hAnsi="Times New Roman" w:cs="Times New Roman"/>
+          <w:i/>
+          <w:iCs/>
+          <w:color w:val="156082" w:themeColor="accent1"/>
+        </w:rPr>
+        <w:t xml:space="preserve"> text or shading is included. Tables should be numbered serially and referred to in the text by number (table 1, etc.). Each table should have an explanatory caption which should be as concise as possible.</w:t>
+      </w:r>
+    </w:p>
+    <w:p>
+      <w:pPr>
+        <w:rPr>
+          <w:rFonts w:ascii="Times New Roman" w:hAnsi="Times New Roman" w:cs="Times New Roman"/>
+        </w:rPr>
+      </w:pPr>
+    </w:p>
+    <w:p>
+      <w:pPr>
+        <w:rPr>
+          <w:rFonts w:ascii="Times New Roman" w:hAnsi="Times New Roman" w:cs="Times New Roman"/>
+        </w:rPr>
+      </w:pPr>
+    </w:p>
+    <w:p>
+      <w:pPr>
+        <w:rPr>
+          <w:rFonts w:ascii="Times New Roman" w:hAnsi="Times New Roman" w:cs="Times New Roman"/>
+        </w:rPr>
+      </w:pPr>
+    </w:p>
+    <w:p>
+      <w:pPr>
+        <w:rPr>
+          <w:rFonts w:ascii="Times New Roman" w:hAnsi="Times New Roman" w:cs="Times New Roman"/>
+        </w:rPr>
+      </w:pPr>
+    </w:p>
+    <w:p>
+      <w:pPr>
+        <w:rPr>
+          <w:rFonts w:ascii="Times New Roman" w:hAnsi="Times New Roman" w:cs="Times New Roman"/>
+        </w:rPr>
+      </w:pPr>
+    </w:p>
+    <w:p>
+      <w:pPr>
+        <w:rPr>
+          <w:rFonts w:ascii="Times New Roman" w:hAnsi="Times New Roman" w:cs="Times New Roman"/>
+        </w:rPr>
+      </w:pPr>
+    </w:p>
+    <w:p>
+      <w:pPr>
+        <w:rPr>
+          <w:rFonts w:ascii="Times New Roman" w:hAnsi="Times New Roman" w:cs="Times New Roman"/>
+        </w:rPr>
+      </w:pPr>
+    </w:p>
+    <w:p>
+      <w:pPr>
+        <w:rPr>
+          <w:rFonts w:ascii="Times New Roman" w:hAnsi="Times New Roman" w:cs="Times New Roman"/>
+        </w:rPr>
+      </w:pPr>
+    </w:p>
+    <w:p>
+      <w:pPr>
+        <w:rPr>
+          <w:rFonts w:ascii="Times New Roman" w:hAnsi="Times New Roman" w:cs="Times New Roman"/>
+        </w:rPr>
+      </w:pPr>
+    </w:p>
+    <w:p>
+      <w:pPr>
+        <w:rPr>
+          <w:rFonts w:ascii="Times New Roman" w:hAnsi="Times New Roman" w:cs="Times New Roman"/>
+        </w:rPr>
+      </w:pPr>
+    </w:p>
+    <w:p>
+      <w:pPr>
+        <w:rPr>
+          <w:rFonts w:ascii="Times New Roman" w:hAnsi="Times New Roman" w:cs="Times New Roman"/>
+          <w:b/>
+          <w:bCs/>
+          <w:i/>
+          <w:iCs/>
+        </w:rPr>
+      </w:pPr>
+      <w:r>
+        <w:rPr>
+          <w:rFonts w:ascii="Times New Roman" w:hAnsi="Times New Roman" w:cs="Times New Roman"/>
+          <w:b/>
+          <w:bCs/>
+          <w:i/>
+          <w:iCs/>
+        </w:rPr>
+        <w:t xml:space="preserve">Figure 1. </w:t>
+      </w:r>
+      <w:r>
+        <w:rPr>
+          <w:rFonts w:ascii="Times New Roman" w:hAnsi="Times New Roman" w:cs="Times New Roman"/>
+          <w:i/>
+          <w:iCs/>
+        </w:rPr>
+        <w:t>2023 population-weighted peak NDVI.</w:t>
+      </w:r>
+    </w:p>
+    <w:p>
+      <w:pPr>
+        <w:rPr>
+          <w:rFonts w:ascii="Times New Roman" w:hAnsi="Times New Roman" w:cs="Times New Roman"/>
+        </w:rPr>
+      </w:pPr>
     </w:p>
     <w:p>
       <w:pPr>
@@ -4499,265 +4653,86 @@
         <w:rPr>
           <w:rFonts w:ascii="Times New Roman" w:hAnsi="Times New Roman" w:cs="Times New Roman"/>
         </w:rPr>
-        <w:t>Some weirdness b/c air pollutants have a counterfactual while NDVI can only be compared to itself so comparison might need to be 2015 v. 2020 how have they changed as risk factors over time or .1 increase in NDVI v. x ppb decrease in air pollutant</w:t>
-      </w:r>
-    </w:p>
-    <w:p>
-      <w:pPr>
-        <w:pStyle w:val="ListParagraph"/>
-        <w:numPr>
-          <w:ilvl w:val="0"/>
-          <w:numId w:val="8"/>
-        </w:numPr>
-        <w:rPr>
-          <w:rFonts w:ascii="Times New Roman" w:hAnsi="Times New Roman" w:cs="Times New Roman"/>
-        </w:rPr>
-      </w:pPr>
-      <w:r>
-        <w:rPr>
-          <w:rFonts w:ascii="Times New Roman" w:hAnsi="Times New Roman" w:cs="Times New Roman"/>
-        </w:rPr>
-        <w:t xml:space="preserve">Pm2.5 is a 6 different outcome combined mortality, ozone chronic resp mortality, and </w:t>
-      </w:r>
-      <w:proofErr w:type="spellStart"/>
-      <w:r>
-        <w:rPr>
-          <w:rFonts w:ascii="Times New Roman" w:hAnsi="Times New Roman" w:cs="Times New Roman"/>
-        </w:rPr>
-        <w:t>ndvi</w:t>
-      </w:r>
-      <w:proofErr w:type="spellEnd"/>
-      <w:r>
-        <w:rPr>
-          <w:rFonts w:ascii="Times New Roman" w:hAnsi="Times New Roman" w:cs="Times New Roman"/>
-        </w:rPr>
-        <w:t xml:space="preserve"> all-cause (possibly ok if only pathways to mortality for pm2.5 and ozone are those included?)</w:t>
-      </w:r>
-    </w:p>
-    <w:p>
-      <w:pPr>
-        <w:pStyle w:val="ListParagraph"/>
-        <w:numPr>
-          <w:ilvl w:val="0"/>
-          <w:numId w:val="8"/>
-        </w:numPr>
-        <w:rPr>
-          <w:rFonts w:ascii="Times New Roman" w:hAnsi="Times New Roman" w:cs="Times New Roman"/>
-        </w:rPr>
-      </w:pPr>
-      <w:r>
-        <w:rPr>
-          <w:rFonts w:ascii="Times New Roman" w:hAnsi="Times New Roman" w:cs="Times New Roman"/>
-        </w:rPr>
-        <w:t>Possible to figure out deaths per some decrease in air pollutant from info provided?</w:t>
-      </w:r>
-    </w:p>
-    <w:p>
-      <w:pPr>
-        <w:rPr>
-          <w:rFonts w:ascii="Times New Roman" w:hAnsi="Times New Roman" w:cs="Times New Roman"/>
-        </w:rPr>
-      </w:pPr>
-    </w:p>
-    <w:p>
-      <w:pPr>
+        <w:t xml:space="preserve">2015 pop, 2020 % diff, 2023 % diff show in opposite colors (color-blind friendly) </w:t>
+      </w:r>
+    </w:p>
+    <w:p>
+      <w:pPr>
+        <w:rPr>
+          <w:rFonts w:ascii="Times New Roman" w:hAnsi="Times New Roman" w:cs="Times New Roman"/>
+        </w:rPr>
+      </w:pPr>
+    </w:p>
+    <w:p>
+      <w:pPr>
+        <w:rPr>
+          <w:rFonts w:ascii="Times New Roman" w:hAnsi="Times New Roman" w:cs="Times New Roman"/>
+          <w:i/>
+          <w:iCs/>
+        </w:rPr>
+      </w:pPr>
+      <w:r>
         <w:rPr>
           <w:rFonts w:ascii="Times New Roman" w:hAnsi="Times New Roman" w:cs="Times New Roman"/>
           <w:b/>
           <w:bCs/>
-        </w:rPr>
-      </w:pPr>
+          <w:i/>
+          <w:iCs/>
+        </w:rPr>
+        <w:t>Figure 2</w:t>
+      </w:r>
       <w:r>
         <w:rPr>
           <w:rFonts w:ascii="Times New Roman" w:hAnsi="Times New Roman" w:cs="Times New Roman"/>
           <w:b/>
           <w:bCs/>
-        </w:rPr>
-        <w:t>Results</w:t>
-      </w:r>
-    </w:p>
-    <w:p>
-      <w:pPr>
-        <w:rPr>
-          <w:rFonts w:ascii="Times New Roman" w:hAnsi="Times New Roman" w:cs="Times New Roman"/>
-          <w:i/>
-          <w:iCs/>
-          <w:color w:val="156082" w:themeColor="accent1"/>
-        </w:rPr>
-      </w:pPr>
-      <w:r>
-        <w:rPr>
-          <w:rFonts w:ascii="Times New Roman" w:hAnsi="Times New Roman" w:cs="Times New Roman"/>
-          <w:i/>
-          <w:iCs/>
-          <w:color w:val="156082" w:themeColor="accent1"/>
-        </w:rPr>
-        <w:t xml:space="preserve">The results section should detail the main findings and outcomes of your study. You should use tables only to improve conciseness or where the information cannot be given satisfactorily in other ways such as histograms or graphs. </w:t>
-      </w:r>
-      <w:proofErr w:type="spellStart"/>
-      <w:r>
-        <w:rPr>
-          <w:rFonts w:ascii="Times New Roman" w:hAnsi="Times New Roman" w:cs="Times New Roman"/>
-          <w:i/>
-          <w:iCs/>
-          <w:color w:val="156082" w:themeColor="accent1"/>
-        </w:rPr>
-        <w:t>Colour</w:t>
-      </w:r>
-      <w:proofErr w:type="spellEnd"/>
-      <w:r>
-        <w:rPr>
-          <w:rFonts w:ascii="Times New Roman" w:hAnsi="Times New Roman" w:cs="Times New Roman"/>
-          <w:i/>
-          <w:iCs/>
-          <w:color w:val="156082" w:themeColor="accent1"/>
-        </w:rPr>
-        <w:t xml:space="preserve"> should not be used in tables, if you need to denote different things in a table then you can use bold or italics etc. providing no </w:t>
-      </w:r>
-      <w:proofErr w:type="spellStart"/>
-      <w:r>
-        <w:rPr>
-          <w:rFonts w:ascii="Times New Roman" w:hAnsi="Times New Roman" w:cs="Times New Roman"/>
-          <w:i/>
-          <w:iCs/>
-          <w:color w:val="156082" w:themeColor="accent1"/>
-        </w:rPr>
-        <w:t>coloured</w:t>
-      </w:r>
-      <w:proofErr w:type="spellEnd"/>
-      <w:r>
-        <w:rPr>
-          <w:rFonts w:ascii="Times New Roman" w:hAnsi="Times New Roman" w:cs="Times New Roman"/>
-          <w:i/>
-          <w:iCs/>
-          <w:color w:val="156082" w:themeColor="accent1"/>
-        </w:rPr>
-        <w:t xml:space="preserve"> text or shading is included. Tables should be numbered serially and referred to in the text by number (table 1, etc.). Each table should have an explanatory caption which should be as concise as possible.</w:t>
-      </w:r>
-    </w:p>
-    <w:p>
-      <w:pPr>
-        <w:rPr>
-          <w:rFonts w:ascii="Times New Roman" w:hAnsi="Times New Roman" w:cs="Times New Roman"/>
-        </w:rPr>
-      </w:pPr>
-    </w:p>
-    <w:p>
-      <w:pPr>
-        <w:rPr>
-          <w:rFonts w:ascii="Times New Roman" w:hAnsi="Times New Roman" w:cs="Times New Roman"/>
-        </w:rPr>
-      </w:pPr>
-    </w:p>
-    <w:p>
-      <w:pPr>
-        <w:rPr>
-          <w:rFonts w:ascii="Times New Roman" w:hAnsi="Times New Roman" w:cs="Times New Roman"/>
-        </w:rPr>
-      </w:pPr>
-    </w:p>
-    <w:p>
-      <w:pPr>
-        <w:rPr>
-          <w:rFonts w:ascii="Times New Roman" w:hAnsi="Times New Roman" w:cs="Times New Roman"/>
-        </w:rPr>
-      </w:pPr>
-    </w:p>
-    <w:p>
-      <w:pPr>
-        <w:rPr>
-          <w:rFonts w:ascii="Times New Roman" w:hAnsi="Times New Roman" w:cs="Times New Roman"/>
-        </w:rPr>
-      </w:pPr>
-    </w:p>
-    <w:p>
-      <w:pPr>
-        <w:rPr>
-          <w:rFonts w:ascii="Times New Roman" w:hAnsi="Times New Roman" w:cs="Times New Roman"/>
-        </w:rPr>
-      </w:pPr>
-    </w:p>
-    <w:p>
-      <w:pPr>
-        <w:rPr>
-          <w:rFonts w:ascii="Times New Roman" w:hAnsi="Times New Roman" w:cs="Times New Roman"/>
-        </w:rPr>
-      </w:pPr>
-    </w:p>
-    <w:p>
-      <w:pPr>
-        <w:rPr>
-          <w:rFonts w:ascii="Times New Roman" w:hAnsi="Times New Roman" w:cs="Times New Roman"/>
-        </w:rPr>
-      </w:pPr>
-    </w:p>
-    <w:p>
-      <w:pPr>
-        <w:rPr>
-          <w:rFonts w:ascii="Times New Roman" w:hAnsi="Times New Roman" w:cs="Times New Roman"/>
-        </w:rPr>
-      </w:pPr>
-      <w:r>
-        <w:rPr>
-          <w:rFonts w:ascii="Times New Roman" w:hAnsi="Times New Roman" w:cs="Times New Roman"/>
-          <w:i/>
-          <w:iCs/>
-          <w:noProof/>
-          <w:color w:val="156082" w:themeColor="accent1"/>
-        </w:rPr>
-        <w:lastRenderedPageBreak/>
-        <w:drawing>
-          <wp:inline distT="0" distB="0" distL="0" distR="0" wp14:anchorId="448654E0" wp14:editId="1D9CF80F">
-            <wp:extent cx="4914900" cy="2057400"/>
-            <wp:effectExtent l="0" t="0" r="0" b="0"/>
-            <wp:docPr id="1446968831" name="Picture 1" descr="A map of the world&#10;&#10;Description automatically generated"/>
-            <wp:cNvGraphicFramePr>
-              <a:graphicFrameLocks xmlns:a="http://schemas.openxmlformats.org/drawingml/2006/main" noChangeAspect="1"/>
-            </wp:cNvGraphicFramePr>
-            <a:graphic xmlns:a="http://schemas.openxmlformats.org/drawingml/2006/main">
-              <a:graphicData uri="http://schemas.openxmlformats.org/drawingml/2006/picture">
-                <pic:pic xmlns:pic="http://schemas.openxmlformats.org/drawingml/2006/picture">
-                  <pic:nvPicPr>
-                    <pic:cNvPr id="1446968831" name="Picture 1" descr="A map of the world&#10;&#10;Description automatically generated"/>
-                    <pic:cNvPicPr/>
-                  </pic:nvPicPr>
-                  <pic:blipFill>
-                    <a:blip r:embed="rId9" cstate="print">
-                      <a:extLst>
-                        <a:ext uri="{28A0092B-C50C-407E-A947-70E740481C1C}">
-                          <a14:useLocalDpi xmlns:a14="http://schemas.microsoft.com/office/drawing/2010/main" val="0"/>
-                        </a:ext>
-                      </a:extLst>
-                    </a:blip>
-                    <a:stretch>
-                      <a:fillRect/>
-                    </a:stretch>
-                  </pic:blipFill>
-                  <pic:spPr>
-                    <a:xfrm>
-                      <a:off x="0" y="0"/>
-                      <a:ext cx="4914900" cy="2057400"/>
-                    </a:xfrm>
-                    <a:prstGeom prst="rect">
-                      <a:avLst/>
-                    </a:prstGeom>
-                  </pic:spPr>
-                </pic:pic>
-              </a:graphicData>
-            </a:graphic>
-          </wp:inline>
-        </w:drawing>
-      </w:r>
-    </w:p>
-    <w:p>
-      <w:pPr>
-        <w:rPr>
-          <w:rFonts w:ascii="Times New Roman" w:hAnsi="Times New Roman" w:cs="Times New Roman"/>
-        </w:rPr>
-      </w:pPr>
-    </w:p>
-    <w:p>
-      <w:pPr>
+          <w:i/>
+          <w:iCs/>
+        </w:rPr>
+        <w:t>.</w:t>
+      </w:r>
+      <w:r>
+        <w:rPr>
+          <w:rFonts w:ascii="Times New Roman" w:hAnsi="Times New Roman" w:cs="Times New Roman"/>
+          <w:i/>
+          <w:iCs/>
+        </w:rPr>
+        <w:t xml:space="preserve"> Green and blue area. </w:t>
+      </w:r>
+      <w:r>
+        <w:rPr>
+          <w:rFonts w:ascii="Times New Roman" w:hAnsi="Times New Roman" w:cs="Times New Roman"/>
+          <w:i/>
+          <w:iCs/>
+        </w:rPr>
+        <w:t>Organize by pop size w/in region, by HDI see if any trends appear, if not could be multi-panel by region</w:t>
+      </w:r>
+    </w:p>
+    <w:p>
+      <w:pPr>
+        <w:rPr>
+          <w:rFonts w:ascii="Times New Roman" w:hAnsi="Times New Roman" w:cs="Times New Roman"/>
+          <w:i/>
+          <w:iCs/>
+        </w:rPr>
+      </w:pPr>
+    </w:p>
+    <w:p>
+      <w:pPr>
+        <w:rPr>
+          <w:rFonts w:ascii="Times New Roman" w:hAnsi="Times New Roman" w:cs="Times New Roman"/>
+        </w:rPr>
+      </w:pPr>
+    </w:p>
+    <w:p>
+      <w:pPr>
+        <w:rPr>
+          <w:rFonts w:ascii="Times New Roman" w:hAnsi="Times New Roman" w:cs="Times New Roman"/>
+          <w:i/>
+          <w:iCs/>
+        </w:rPr>
+      </w:pPr>
+      <w:r>
         <w:rPr>
           <w:rFonts w:ascii="Times New Roman" w:hAnsi="Times New Roman" w:cs="Times New Roman"/>
           <w:b/>
@@ -4765,305 +4740,126 @@
           <w:i/>
           <w:iCs/>
         </w:rPr>
+        <w:t>Figure 3.</w:t>
+      </w:r>
+      <w:r>
+        <w:rPr>
+          <w:rFonts w:ascii="Times New Roman" w:hAnsi="Times New Roman" w:cs="Times New Roman"/>
+          <w:i/>
+          <w:iCs/>
+        </w:rPr>
+        <w:t xml:space="preserve"> Annual all-cause change in mortality associated with changes in NDVI.</w:t>
+      </w:r>
+    </w:p>
+    <w:p>
+      <w:pPr>
+        <w:rPr>
+          <w:rFonts w:ascii="Times New Roman" w:hAnsi="Times New Roman" w:cs="Times New Roman"/>
+        </w:rPr>
+      </w:pPr>
+    </w:p>
+    <w:p>
+      <w:pPr>
+        <w:rPr>
+          <w:rFonts w:ascii="Times New Roman" w:hAnsi="Times New Roman" w:cs="Times New Roman"/>
+        </w:rPr>
+      </w:pPr>
+      <w:r>
+        <w:rPr>
+          <w:rFonts w:ascii="Times New Roman" w:hAnsi="Times New Roman" w:cs="Times New Roman"/>
+        </w:rPr>
+        <w:t xml:space="preserve">Multi-panel: </w:t>
+      </w:r>
+      <w:r>
+        <w:rPr>
+          <w:rFonts w:ascii="Times New Roman" w:hAnsi="Times New Roman" w:cs="Times New Roman"/>
+        </w:rPr>
+        <w:t xml:space="preserve">per 100,000 </w:t>
+      </w:r>
+      <w:r>
+        <w:rPr>
+          <w:rFonts w:ascii="Times New Roman" w:hAnsi="Times New Roman" w:cs="Times New Roman"/>
+        </w:rPr>
+        <w:t>results. Panel A: 2020 v 2015 using 2015 for pop and mort</w:t>
+      </w:r>
+      <w:r>
+        <w:rPr>
+          <w:rFonts w:ascii="Times New Roman" w:hAnsi="Times New Roman" w:cs="Times New Roman"/>
+        </w:rPr>
+        <w:t xml:space="preserve"> </w:t>
+      </w:r>
+    </w:p>
+    <w:p>
+      <w:pPr>
+        <w:rPr>
+          <w:rFonts w:ascii="Times New Roman" w:hAnsi="Times New Roman" w:cs="Times New Roman"/>
+        </w:rPr>
+      </w:pPr>
+      <w:r>
+        <w:rPr>
+          <w:rFonts w:ascii="Times New Roman" w:hAnsi="Times New Roman" w:cs="Times New Roman"/>
+        </w:rPr>
+        <w:t xml:space="preserve">Panel B: 2023 v 2020 using 2020 for pop and mort </w:t>
+      </w:r>
+    </w:p>
+    <w:p>
+      <w:pPr>
+        <w:rPr>
+          <w:rFonts w:ascii="Times New Roman" w:hAnsi="Times New Roman" w:cs="Times New Roman"/>
+        </w:rPr>
+      </w:pPr>
+    </w:p>
+    <w:p>
+      <w:pPr>
+        <w:rPr>
+          <w:rFonts w:ascii="Times New Roman" w:hAnsi="Times New Roman" w:cs="Times New Roman"/>
+        </w:rPr>
       </w:pPr>
       <w:r>
         <w:rPr>
           <w:rFonts w:ascii="Times New Roman" w:hAnsi="Times New Roman" w:cs="Times New Roman"/>
           <w:b/>
           <w:bCs/>
-          <w:i/>
-          <w:iCs/>
-        </w:rPr>
-        <w:t xml:space="preserve">Figure 1. </w:t>
-      </w:r>
-      <w:r>
-        <w:rPr>
-          <w:rFonts w:ascii="Times New Roman" w:hAnsi="Times New Roman" w:cs="Times New Roman"/>
-          <w:i/>
-          <w:iCs/>
-        </w:rPr>
-        <w:t>2023 population-weighted peak NDVI.</w:t>
-      </w:r>
-    </w:p>
-    <w:p>
-      <w:pPr>
-        <w:rPr>
-          <w:rFonts w:ascii="Times New Roman" w:hAnsi="Times New Roman" w:cs="Times New Roman"/>
-        </w:rPr>
-      </w:pPr>
-    </w:p>
-    <w:p>
-      <w:pPr>
-        <w:pStyle w:val="ListParagraph"/>
-        <w:numPr>
-          <w:ilvl w:val="0"/>
-          <w:numId w:val="8"/>
-        </w:numPr>
-        <w:rPr>
-          <w:rFonts w:ascii="Times New Roman" w:hAnsi="Times New Roman" w:cs="Times New Roman"/>
-        </w:rPr>
-      </w:pPr>
-      <w:r>
-        <w:rPr>
-          <w:rFonts w:ascii="Times New Roman" w:hAnsi="Times New Roman" w:cs="Times New Roman"/>
-        </w:rPr>
-        <w:t xml:space="preserve">2015 pop, 2020 % diff, 2023 % diff show in opposite colors (color-blind friendly) </w:t>
-      </w:r>
-    </w:p>
-    <w:p>
-      <w:pPr>
-        <w:rPr>
-          <w:rFonts w:ascii="Times New Roman" w:hAnsi="Times New Roman" w:cs="Times New Roman"/>
-        </w:rPr>
-      </w:pPr>
-    </w:p>
-    <w:p>
-      <w:pPr>
-        <w:rPr>
-          <w:rFonts w:ascii="Times New Roman" w:hAnsi="Times New Roman" w:cs="Times New Roman"/>
-          <w:i/>
-          <w:iCs/>
-        </w:rPr>
-      </w:pPr>
-      <w:r>
-        <w:rPr>
-          <w:rFonts w:ascii="Times New Roman" w:hAnsi="Times New Roman" w:cs="Times New Roman"/>
-          <w:b/>
-          <w:bCs/>
-          <w:i/>
-          <w:iCs/>
-        </w:rPr>
-        <w:t>Figure 2</w:t>
-      </w:r>
-      <w:r>
-        <w:rPr>
-          <w:rFonts w:ascii="Times New Roman" w:hAnsi="Times New Roman" w:cs="Times New Roman"/>
-          <w:b/>
-          <w:bCs/>
-          <w:i/>
-          <w:iCs/>
-        </w:rPr>
-        <w:t>.</w:t>
-      </w:r>
-      <w:r>
-        <w:rPr>
-          <w:rFonts w:ascii="Times New Roman" w:hAnsi="Times New Roman" w:cs="Times New Roman"/>
-          <w:i/>
-          <w:iCs/>
-        </w:rPr>
-        <w:t xml:space="preserve"> Green and blue area. </w:t>
-      </w:r>
-      <w:r>
-        <w:rPr>
-          <w:rFonts w:ascii="Times New Roman" w:hAnsi="Times New Roman" w:cs="Times New Roman"/>
-          <w:i/>
-          <w:iCs/>
-        </w:rPr>
-        <w:t>Organize by pop size w/in region, by HDI see if any trends appear, if not could be multi-panel by region</w:t>
-      </w:r>
-    </w:p>
-    <w:p>
-      <w:pPr>
-        <w:rPr>
-          <w:rFonts w:ascii="Times New Roman" w:hAnsi="Times New Roman" w:cs="Times New Roman"/>
-          <w:i/>
-          <w:iCs/>
-        </w:rPr>
-      </w:pPr>
-      <w:r>
-        <w:rPr>
-          <w:rFonts w:ascii="Times New Roman" w:hAnsi="Times New Roman" w:cs="Times New Roman"/>
-          <w:i/>
-          <w:iCs/>
+        </w:rPr>
+        <w:t xml:space="preserve">Figure 4. </w:t>
+      </w:r>
+      <w:r>
+        <w:rPr>
+          <w:rFonts w:ascii="Times New Roman" w:hAnsi="Times New Roman" w:cs="Times New Roman"/>
+        </w:rPr>
+        <w:t>breakdown contributing factors</w:t>
+      </w:r>
+    </w:p>
+    <w:p>
+      <w:pPr>
+        <w:rPr>
+          <w:rFonts w:ascii="Times New Roman" w:hAnsi="Times New Roman" w:cs="Times New Roman"/>
+        </w:rPr>
+      </w:pPr>
+      <w:r>
+        <w:rPr>
+          <w:rFonts w:ascii="Times New Roman" w:hAnsi="Times New Roman" w:cs="Times New Roman"/>
+        </w:rPr>
+        <w:t xml:space="preserve">Look at Veronica’s PM paper--- avg across cities in each region </w:t>
+      </w:r>
+      <w:r>
+        <w:rPr>
+          <w:rFonts w:ascii="Times New Roman" w:hAnsi="Times New Roman" w:cs="Times New Roman"/>
+        </w:rPr>
+        <w:t xml:space="preserve">(line graphs with trend for population, </w:t>
+      </w:r>
+    </w:p>
+    <w:p>
+      <w:pPr>
+        <w:rPr>
+          <w:rFonts w:ascii="Times New Roman" w:hAnsi="Times New Roman" w:cs="Times New Roman"/>
+        </w:rPr>
+      </w:pPr>
+      <w:r>
+        <w:rPr>
+          <w:rFonts w:ascii="Times New Roman" w:hAnsi="Times New Roman" w:cs="Times New Roman"/>
           <w:noProof/>
         </w:rPr>
-        <w:drawing>
-          <wp:inline distT="0" distB="0" distL="0" distR="0" wp14:anchorId="3D073C5A" wp14:editId="10156344">
-            <wp:extent cx="5943600" cy="3166745"/>
-            <wp:effectExtent l="0" t="0" r="0" b="0"/>
-            <wp:docPr id="1636307655" name="Picture 1" descr="A diagram of a type of data&#10;&#10;Description automatically generated with medium confidence"/>
-            <wp:cNvGraphicFramePr>
-              <a:graphicFrameLocks xmlns:a="http://schemas.openxmlformats.org/drawingml/2006/main" noChangeAspect="1"/>
-            </wp:cNvGraphicFramePr>
-            <a:graphic xmlns:a="http://schemas.openxmlformats.org/drawingml/2006/main">
-              <a:graphicData uri="http://schemas.openxmlformats.org/drawingml/2006/picture">
-                <pic:pic xmlns:pic="http://schemas.openxmlformats.org/drawingml/2006/picture">
-                  <pic:nvPicPr>
-                    <pic:cNvPr id="1636307655" name="Picture 1" descr="A diagram of a type of data&#10;&#10;Description automatically generated with medium confidence"/>
-                    <pic:cNvPicPr/>
-                  </pic:nvPicPr>
-                  <pic:blipFill>
-                    <a:blip r:embed="rId10">
-                      <a:extLst>
-                        <a:ext uri="{28A0092B-C50C-407E-A947-70E740481C1C}">
-                          <a14:useLocalDpi xmlns:a14="http://schemas.microsoft.com/office/drawing/2010/main" val="0"/>
-                        </a:ext>
-                      </a:extLst>
-                    </a:blip>
-                    <a:stretch>
-                      <a:fillRect/>
-                    </a:stretch>
-                  </pic:blipFill>
-                  <pic:spPr>
-                    <a:xfrm>
-                      <a:off x="0" y="0"/>
-                      <a:ext cx="5943600" cy="3166745"/>
-                    </a:xfrm>
-                    <a:prstGeom prst="rect">
-                      <a:avLst/>
-                    </a:prstGeom>
-                  </pic:spPr>
-                </pic:pic>
-              </a:graphicData>
-            </a:graphic>
-          </wp:inline>
-        </w:drawing>
-      </w:r>
-    </w:p>
-    <w:p>
-      <w:pPr>
-        <w:rPr>
-          <w:rFonts w:ascii="Times New Roman" w:hAnsi="Times New Roman" w:cs="Times New Roman"/>
-        </w:rPr>
-      </w:pPr>
-    </w:p>
-    <w:p>
-      <w:pPr>
-        <w:rPr>
-          <w:rFonts w:ascii="Times New Roman" w:hAnsi="Times New Roman" w:cs="Times New Roman"/>
-          <w:i/>
-          <w:iCs/>
-        </w:rPr>
-      </w:pPr>
-      <w:r>
-        <w:rPr>
-          <w:rFonts w:ascii="Times New Roman" w:hAnsi="Times New Roman" w:cs="Times New Roman"/>
-          <w:b/>
-          <w:bCs/>
-          <w:i/>
-          <w:iCs/>
-        </w:rPr>
-        <w:t>Figure 3.</w:t>
-      </w:r>
-      <w:r>
-        <w:rPr>
-          <w:rFonts w:ascii="Times New Roman" w:hAnsi="Times New Roman" w:cs="Times New Roman"/>
-          <w:i/>
-          <w:iCs/>
-        </w:rPr>
-        <w:t xml:space="preserve"> Annual all-cause change in mortality associated with changes in NDVI.</w:t>
-      </w:r>
-    </w:p>
-    <w:p>
-      <w:pPr>
-        <w:rPr>
-          <w:rFonts w:ascii="Times New Roman" w:hAnsi="Times New Roman" w:cs="Times New Roman"/>
-        </w:rPr>
-      </w:pPr>
-    </w:p>
-    <w:p>
-      <w:pPr>
-        <w:rPr>
-          <w:rFonts w:ascii="Times New Roman" w:hAnsi="Times New Roman" w:cs="Times New Roman"/>
-        </w:rPr>
-      </w:pPr>
-      <w:r>
-        <w:rPr>
-          <w:rFonts w:ascii="Times New Roman" w:hAnsi="Times New Roman" w:cs="Times New Roman"/>
-        </w:rPr>
-        <w:t xml:space="preserve">Multi-panel: </w:t>
-      </w:r>
-      <w:r>
-        <w:rPr>
-          <w:rFonts w:ascii="Times New Roman" w:hAnsi="Times New Roman" w:cs="Times New Roman"/>
-        </w:rPr>
-        <w:t xml:space="preserve">per 100,000 </w:t>
-      </w:r>
-      <w:r>
-        <w:rPr>
-          <w:rFonts w:ascii="Times New Roman" w:hAnsi="Times New Roman" w:cs="Times New Roman"/>
-        </w:rPr>
-        <w:t>results. Panel A: 2020 v 2015 using 2015 for pop and mort</w:t>
-      </w:r>
-      <w:r>
-        <w:rPr>
-          <w:rFonts w:ascii="Times New Roman" w:hAnsi="Times New Roman" w:cs="Times New Roman"/>
-        </w:rPr>
-        <w:t xml:space="preserve"> </w:t>
-      </w:r>
-    </w:p>
-    <w:p>
-      <w:pPr>
-        <w:rPr>
-          <w:rFonts w:ascii="Times New Roman" w:hAnsi="Times New Roman" w:cs="Times New Roman"/>
-        </w:rPr>
-      </w:pPr>
-      <w:r>
-        <w:rPr>
-          <w:rFonts w:ascii="Times New Roman" w:hAnsi="Times New Roman" w:cs="Times New Roman"/>
-        </w:rPr>
-        <w:t xml:space="preserve">Panel B: 2023 v 2020 using 2020 for pop and mort </w:t>
-      </w:r>
-    </w:p>
-    <w:p>
-      <w:pPr>
-        <w:rPr>
-          <w:rFonts w:ascii="Times New Roman" w:hAnsi="Times New Roman" w:cs="Times New Roman"/>
-        </w:rPr>
-      </w:pPr>
-    </w:p>
-    <w:p>
-      <w:pPr>
-        <w:rPr>
-          <w:rFonts w:ascii="Times New Roman" w:hAnsi="Times New Roman" w:cs="Times New Roman"/>
-        </w:rPr>
-      </w:pPr>
-      <w:r>
-        <w:rPr>
-          <w:rFonts w:ascii="Times New Roman" w:hAnsi="Times New Roman" w:cs="Times New Roman"/>
-          <w:b/>
-          <w:bCs/>
-        </w:rPr>
-        <w:t xml:space="preserve">Figure 4. </w:t>
-      </w:r>
-      <w:r>
-        <w:rPr>
-          <w:rFonts w:ascii="Times New Roman" w:hAnsi="Times New Roman" w:cs="Times New Roman"/>
-        </w:rPr>
-        <w:t>breakdown contributing factors</w:t>
-      </w:r>
-    </w:p>
-    <w:p>
-      <w:pPr>
-        <w:rPr>
-          <w:rFonts w:ascii="Times New Roman" w:hAnsi="Times New Roman" w:cs="Times New Roman"/>
-        </w:rPr>
-      </w:pPr>
-      <w:r>
-        <w:rPr>
-          <w:rFonts w:ascii="Times New Roman" w:hAnsi="Times New Roman" w:cs="Times New Roman"/>
-        </w:rPr>
-        <w:t xml:space="preserve">Look at Veronica’s PM paper--- avg across cities in each region </w:t>
-      </w:r>
-      <w:r>
-        <w:rPr>
-          <w:rFonts w:ascii="Times New Roman" w:hAnsi="Times New Roman" w:cs="Times New Roman"/>
-        </w:rPr>
-        <w:t xml:space="preserve">(line graphs with trend for population, </w:t>
-      </w:r>
-    </w:p>
-    <w:p>
-      <w:pPr>
-        <w:rPr>
-          <w:rFonts w:ascii="Times New Roman" w:hAnsi="Times New Roman" w:cs="Times New Roman"/>
-        </w:rPr>
-      </w:pPr>
-      <w:r>
-        <w:rPr>
-          <w:rFonts w:ascii="Times New Roman" w:hAnsi="Times New Roman" w:cs="Times New Roman"/>
-          <w:noProof/>
-        </w:rPr>
-        <w:lastRenderedPageBreak/>
         <w:drawing>
           <wp:inline distT="0" distB="0" distL="0" distR="0" wp14:anchorId="3C89B85C" wp14:editId="749869C8">
             <wp:extent cx="4762500" cy="4381500"/>
@@ -5080,7 +4876,7 @@
                     <pic:cNvPicPr/>
                   </pic:nvPicPr>
                   <pic:blipFill>
-                    <a:blip r:embed="rId11">
+                    <a:blip r:embed="rId10">
                       <a:extLst>
                         <a:ext uri="{28A0092B-C50C-407E-A947-70E740481C1C}">
                           <a14:useLocalDpi xmlns:a14="http://schemas.microsoft.com/office/drawing/2010/main" val="0"/>
@@ -5212,6 +5008,7 @@
         <w:rPr>
           <w:rFonts w:ascii="Times New Roman" w:hAnsi="Times New Roman" w:cs="Times New Roman"/>
         </w:rPr>
+        <w:lastRenderedPageBreak/>
         <w:t>RR for 20+ adults but all pop included here</w:t>
       </w:r>
     </w:p>
@@ -5322,7 +5119,6 @@
           <w:b/>
           <w:bCs/>
         </w:rPr>
-        <w:lastRenderedPageBreak/>
         <w:t>Acknowledgements</w:t>
       </w:r>
     </w:p>
@@ -5344,7 +5140,7 @@
         </w:rPr>
         <w:t>Check the </w:t>
       </w:r>
-      <w:hyperlink r:id="rId12" w:history="1">
+      <w:hyperlink r:id="rId11" w:history="1">
         <w:r>
           <w:rPr>
             <w:rStyle w:val="Hyperlink"/>
@@ -5571,7 +5367,7 @@
         </w:rPr>
         <w:t>This section should be used to list all relevant work. </w:t>
       </w:r>
-      <w:hyperlink r:id="rId13" w:history="1">
+      <w:hyperlink r:id="rId12" w:history="1">
         <w:r>
           <w:rPr>
             <w:rStyle w:val="Hyperlink"/>
@@ -5594,7 +5390,7 @@
         </w:rPr>
         <w:t>. However, check the </w:t>
       </w:r>
-      <w:hyperlink r:id="rId14" w:history="1">
+      <w:hyperlink r:id="rId13" w:history="1">
         <w:r>
           <w:rPr>
             <w:rStyle w:val="Hyperlink"/>
@@ -5656,7 +5452,7 @@
         </w:rPr>
         <w:t>If you need more information or guidance about any of the above then please </w:t>
       </w:r>
-      <w:hyperlink r:id="rId15" w:history="1">
+      <w:hyperlink r:id="rId14" w:history="1">
         <w:r>
           <w:rPr>
             <w:rStyle w:val="Hyperlink"/>
@@ -5812,6 +5608,7 @@
         <w:rPr>
           <w:rFonts w:ascii="Times New Roman" w:hAnsi="Times New Roman" w:cs="Times New Roman"/>
         </w:rPr>
+        <w:lastRenderedPageBreak/>
         <w:t>4.</w:t>
       </w:r>
       <w:r>
@@ -5882,7 +5679,6 @@
         <w:rPr>
           <w:rFonts w:ascii="Times New Roman" w:hAnsi="Times New Roman" w:cs="Times New Roman"/>
         </w:rPr>
-        <w:lastRenderedPageBreak/>
         <w:t>6.</w:t>
       </w:r>
       <w:r>
@@ -6191,6 +5987,7 @@
         <w:rPr>
           <w:rFonts w:ascii="Times New Roman" w:hAnsi="Times New Roman" w:cs="Times New Roman"/>
         </w:rPr>
+        <w:lastRenderedPageBreak/>
         <w:t>16.</w:t>
       </w:r>
       <w:r>
@@ -6247,7 +6044,6 @@
         <w:rPr>
           <w:rFonts w:ascii="Times New Roman" w:hAnsi="Times New Roman" w:cs="Times New Roman"/>
         </w:rPr>
-        <w:lastRenderedPageBreak/>
         <w:t>18.</w:t>
       </w:r>
       <w:r>
@@ -6643,6 +6439,7 @@
         <w:rPr>
           <w:rFonts w:ascii="Times New Roman" w:hAnsi="Times New Roman" w:cs="Times New Roman"/>
         </w:rPr>
+        <w:lastRenderedPageBreak/>
         <w:t>If there is more than one part to a figure (e.g. figure 1(a), figure 1(b), etc.), the parts should be identified by a lower-case letter in parentheses close to or within the area of the figure.</w:t>
       </w:r>
     </w:p>
@@ -6708,14 +6505,7 @@
         <w:rPr>
           <w:rFonts w:ascii="Times New Roman" w:hAnsi="Times New Roman" w:cs="Times New Roman"/>
         </w:rPr>
-        <w:t xml:space="preserve">. For articles prepared using Word, where possible please also supply all figures as separate graphics files (in addition to being embedded in the </w:t>
-      </w:r>
-      <w:r>
-        <w:rPr>
-          <w:rFonts w:ascii="Times New Roman" w:hAnsi="Times New Roman" w:cs="Times New Roman"/>
-        </w:rPr>
-        <w:lastRenderedPageBreak/>
-        <w:t>text). Our preferred graphics format is EPS. These files can be used directly to give high-quality results, and file sizes are small in comparison with most bitmap forms.</w:t>
+        <w:t>. For articles prepared using Word, where possible please also supply all figures as separate graphics files (in addition to being embedded in the text). Our preferred graphics format is EPS. These files can be used directly to give high-quality results, and file sizes are small in comparison with most bitmap forms.</w:t>
       </w:r>
       <w:r>
         <w:rPr>
@@ -6976,7 +6766,7 @@
         </w:rPr>
         <w:t>Captions should be included in the text and not in the graphics files. Figure captions should contain relevant key terms and be self-contained (avoiding acronyms) so that a reader can understand the figure without having to refer to the text. To make your figures accessible to as many readers as possible, include the main points that the figure demonstrates in the caption. We provide further information and examples on </w:t>
       </w:r>
-      <w:hyperlink r:id="rId16" w:history="1">
+      <w:hyperlink r:id="rId15" w:history="1">
         <w:r>
           <w:rPr>
             <w:rStyle w:val="Hyperlink"/>

</xml_diff>

<commit_message>
writing through fig 2
</commit_message>
<xml_diff>
--- a/writing/Manuscript Enviro Research Letters.docx
+++ b/writing/Manuscript Enviro Research Letters.docx
@@ -1683,6 +1683,218 @@
           <w:color w:val="000000"/>
           <w:shd w:val="clear" w:color="auto" w:fill="FFFFFF"/>
         </w:rPr>
+        <w:t>While most health studies use NDVI to measure greenspace</w:t>
+      </w:r>
+      <w:r>
+        <w:rPr>
+          <w:rFonts w:ascii="Times New Roman" w:hAnsi="Times New Roman" w:cs="Times New Roman"/>
+          <w:color w:val="000000"/>
+          <w:shd w:val="clear" w:color="auto" w:fill="FFFFFF"/>
+        </w:rPr>
+        <w:t xml:space="preserve">, many urban greenspace policy goals are better classified with landcover datasets. </w:t>
+      </w:r>
+      <w:r>
+        <w:rPr>
+          <w:rFonts w:ascii="Times New Roman" w:hAnsi="Times New Roman" w:cs="Times New Roman"/>
+          <w:color w:val="000000"/>
+          <w:shd w:val="clear" w:color="auto" w:fill="FFFFFF"/>
+        </w:rPr>
+        <w:t>L</w:t>
+      </w:r>
+      <w:r>
+        <w:rPr>
+          <w:rFonts w:ascii="Times New Roman" w:hAnsi="Times New Roman" w:cs="Times New Roman"/>
+          <w:color w:val="000000"/>
+          <w:shd w:val="clear" w:color="auto" w:fill="FFFFFF"/>
+        </w:rPr>
+        <w:t>andcover maps classify each unit of land into discrete categor</w:t>
+      </w:r>
+      <w:r>
+        <w:rPr>
+          <w:rFonts w:ascii="Times New Roman" w:hAnsi="Times New Roman" w:cs="Times New Roman"/>
+          <w:color w:val="000000"/>
+          <w:shd w:val="clear" w:color="auto" w:fill="FFFFFF"/>
+        </w:rPr>
+        <w:t>ies</w:t>
+      </w:r>
+      <w:r>
+        <w:rPr>
+          <w:rFonts w:ascii="Times New Roman" w:hAnsi="Times New Roman" w:cs="Times New Roman"/>
+          <w:color w:val="000000"/>
+          <w:shd w:val="clear" w:color="auto" w:fill="FFFFFF"/>
+        </w:rPr>
+        <w:t xml:space="preserve"> such as forests or shrublands</w:t>
+      </w:r>
+      <w:r>
+        <w:rPr>
+          <w:rFonts w:ascii="Times New Roman" w:hAnsi="Times New Roman" w:cs="Times New Roman"/>
+          <w:color w:val="000000"/>
+          <w:shd w:val="clear" w:color="auto" w:fill="FFFFFF"/>
+        </w:rPr>
+        <w:t>.</w:t>
+      </w:r>
+      <w:r>
+        <w:rPr>
+          <w:rFonts w:ascii="Times New Roman" w:hAnsi="Times New Roman" w:cs="Times New Roman"/>
+          <w:color w:val="000000"/>
+          <w:shd w:val="clear" w:color="auto" w:fill="FFFFFF"/>
+        </w:rPr>
+        <w:t xml:space="preserve"> Because NDVI is not a commonly known metric outside of the scientific literature, these broad classifications can provide a more intuitive understanding of nature</w:t>
+      </w:r>
+      <w:r>
+        <w:rPr>
+          <w:rFonts w:ascii="Times New Roman" w:hAnsi="Times New Roman" w:cs="Times New Roman"/>
+          <w:color w:val="000000"/>
+          <w:shd w:val="clear" w:color="auto" w:fill="FFFFFF"/>
+        </w:rPr>
+        <w:t xml:space="preserve"> and </w:t>
+      </w:r>
+      <w:r>
+        <w:rPr>
+          <w:rFonts w:ascii="Times New Roman" w:hAnsi="Times New Roman" w:cs="Times New Roman"/>
+          <w:color w:val="000000"/>
+          <w:shd w:val="clear" w:color="auto" w:fill="FFFFFF"/>
+        </w:rPr>
+        <w:t>align more closely with many urban nature policies focusing on expanding the amount or accessibility of greenspaces</w:t>
+      </w:r>
+      <w:r>
+        <w:rPr>
+          <w:rFonts w:ascii="Times New Roman" w:hAnsi="Times New Roman" w:cs="Times New Roman"/>
+          <w:color w:val="000000"/>
+          <w:shd w:val="clear" w:color="auto" w:fill="FFFFFF"/>
+        </w:rPr>
+        <w:t xml:space="preserve">. </w:t>
+      </w:r>
+      <w:r>
+        <w:rPr>
+          <w:rFonts w:ascii="Times New Roman" w:hAnsi="Times New Roman" w:cs="Times New Roman"/>
+          <w:color w:val="000000"/>
+          <w:shd w:val="clear" w:color="auto" w:fill="FFFFFF"/>
+        </w:rPr>
+        <w:t>However,</w:t>
+      </w:r>
+      <w:r>
+        <w:rPr>
+          <w:rFonts w:ascii="Times New Roman" w:hAnsi="Times New Roman" w:cs="Times New Roman"/>
+          <w:color w:val="000000"/>
+          <w:shd w:val="clear" w:color="auto" w:fill="FFFFFF"/>
+        </w:rPr>
+        <w:t xml:space="preserve"> </w:t>
+      </w:r>
+      <w:r>
+        <w:rPr>
+          <w:rFonts w:ascii="Times New Roman" w:hAnsi="Times New Roman" w:cs="Times New Roman"/>
+          <w:color w:val="000000"/>
+          <w:shd w:val="clear" w:color="auto" w:fill="FFFFFF"/>
+        </w:rPr>
+        <w:t>NDVI can</w:t>
+      </w:r>
+      <w:r>
+        <w:rPr>
+          <w:rFonts w:ascii="Times New Roman" w:hAnsi="Times New Roman" w:cs="Times New Roman"/>
+          <w:color w:val="000000"/>
+          <w:shd w:val="clear" w:color="auto" w:fill="FFFFFF"/>
+        </w:rPr>
+        <w:t xml:space="preserve"> capture small scale urban greenspaces such as tree-lined streets or small parks</w:t>
+      </w:r>
+      <w:r>
+        <w:rPr>
+          <w:rFonts w:ascii="Times New Roman" w:hAnsi="Times New Roman" w:cs="Times New Roman"/>
+          <w:color w:val="000000"/>
+          <w:shd w:val="clear" w:color="auto" w:fill="FFFFFF"/>
+        </w:rPr>
+        <w:t>, which can be missed by</w:t>
+      </w:r>
+      <w:r>
+        <w:rPr>
+          <w:rFonts w:ascii="Times New Roman" w:hAnsi="Times New Roman" w:cs="Times New Roman"/>
+          <w:color w:val="000000"/>
+          <w:shd w:val="clear" w:color="auto" w:fill="FFFFFF"/>
+        </w:rPr>
+        <w:t xml:space="preserve"> landcover maps. </w:t>
+      </w:r>
+      <w:r>
+        <w:rPr>
+          <w:rFonts w:ascii="Times New Roman" w:hAnsi="Times New Roman" w:cs="Times New Roman"/>
+          <w:color w:val="000000"/>
+          <w:shd w:val="clear" w:color="auto" w:fill="FFFFFF"/>
+        </w:rPr>
+        <w:t xml:space="preserve">Additionally, </w:t>
+      </w:r>
+      <w:r>
+        <w:rPr>
+          <w:rFonts w:ascii="Times New Roman" w:hAnsi="Times New Roman" w:cs="Times New Roman"/>
+          <w:color w:val="000000"/>
+          <w:shd w:val="clear" w:color="auto" w:fill="FFFFFF"/>
+        </w:rPr>
+        <w:t xml:space="preserve">NDVI </w:t>
+      </w:r>
+      <w:r>
+        <w:rPr>
+          <w:rFonts w:ascii="Times New Roman" w:hAnsi="Times New Roman" w:cs="Times New Roman"/>
+          <w:color w:val="000000"/>
+          <w:shd w:val="clear" w:color="auto" w:fill="FFFFFF"/>
+        </w:rPr>
+        <w:t>is</w:t>
+      </w:r>
+      <w:r>
+        <w:rPr>
+          <w:rFonts w:ascii="Times New Roman" w:hAnsi="Times New Roman" w:cs="Times New Roman"/>
+          <w:color w:val="000000"/>
+          <w:shd w:val="clear" w:color="auto" w:fill="FFFFFF"/>
+        </w:rPr>
+        <w:t xml:space="preserve"> derived from satellite imagery, which is updated as frequently as every 8 days, allowing for better characterization of longitudinal exposures. We provide estimates of greenspace in terms of both NDVI and the proportion of green and green and blue </w:t>
+      </w:r>
+      <w:r>
+        <w:rPr>
+          <w:rFonts w:ascii="Times New Roman" w:hAnsi="Times New Roman" w:cs="Times New Roman"/>
+          <w:color w:val="000000"/>
+          <w:shd w:val="clear" w:color="auto" w:fill="FFFFFF"/>
+        </w:rPr>
+        <w:t>area</w:t>
+      </w:r>
+      <w:r>
+        <w:rPr>
+          <w:rFonts w:ascii="Times New Roman" w:hAnsi="Times New Roman" w:cs="Times New Roman"/>
+          <w:color w:val="000000"/>
+          <w:shd w:val="clear" w:color="auto" w:fill="FFFFFF"/>
+        </w:rPr>
+        <w:t xml:space="preserve">. </w:t>
+      </w:r>
+    </w:p>
+    <w:p>
+      <w:pPr>
+        <w:rPr>
+          <w:rFonts w:ascii="Times New Roman" w:hAnsi="Times New Roman" w:cs="Times New Roman"/>
+          <w:color w:val="000000"/>
+          <w:shd w:val="clear" w:color="auto" w:fill="FFFFFF"/>
+        </w:rPr>
+      </w:pPr>
+    </w:p>
+    <w:p>
+      <w:pPr>
+        <w:rPr>
+          <w:rFonts w:ascii="Times New Roman" w:hAnsi="Times New Roman" w:cs="Times New Roman"/>
+          <w:color w:val="000000"/>
+          <w:shd w:val="clear" w:color="auto" w:fill="FFFFFF"/>
+        </w:rPr>
+      </w:pPr>
+    </w:p>
+    <w:p>
+      <w:pPr>
+        <w:rPr>
+          <w:rFonts w:ascii="Times New Roman" w:hAnsi="Times New Roman" w:cs="Times New Roman"/>
+          <w:color w:val="000000"/>
+          <w:shd w:val="clear" w:color="auto" w:fill="FFFFFF"/>
+        </w:rPr>
+      </w:pPr>
+      <w:r>
+        <w:rPr>
+          <w:rFonts w:ascii="Times New Roman" w:hAnsi="Times New Roman" w:cs="Times New Roman"/>
+          <w:color w:val="000000"/>
+          <w:shd w:val="clear" w:color="auto" w:fill="FFFFFF"/>
+        </w:rPr>
+        <w:lastRenderedPageBreak/>
         <w:t xml:space="preserve">Two large-scale health impact assessments have estimated the number of deaths associated with hypothetical changes in greenspace. </w:t>
       </w:r>
       <w:r>
@@ -1942,16 +2154,7 @@
           <w:color w:val="000000"/>
           <w:shd w:val="clear" w:color="auto" w:fill="FFFFFF"/>
         </w:rPr>
-        <w:t xml:space="preserve">The Lancet Countdown is an annual publication dedicated to tracking progress towards the goals </w:t>
-      </w:r>
-      <w:r>
-        <w:rPr>
-          <w:rFonts w:ascii="Times New Roman" w:hAnsi="Times New Roman" w:cs="Times New Roman"/>
-          <w:color w:val="000000"/>
-          <w:shd w:val="clear" w:color="auto" w:fill="FFFFFF"/>
-        </w:rPr>
-        <w:lastRenderedPageBreak/>
-        <w:t>of the Paris Agreement and documenting the health implications of climate change.</w:t>
+        <w:t>The Lancet Countdown is an annual publication dedicated to tracking progress towards the goals of the Paris Agreement and documenting the health implications of climate change.</w:t>
       </w:r>
       <w:r>
         <w:rPr>
@@ -2553,7 +2756,14 @@
         <w:rPr>
           <w:rFonts w:ascii="Times New Roman" w:hAnsi="Times New Roman" w:cs="Times New Roman"/>
         </w:rPr>
-        <w:t>. We first created binary indicators of greenspace, which included pixels classified as forests, shrublands, savannas, grasslands, and croplands, and green or blue space, which included these categories as well as waterbodies and permanent wetlands. We then took the average over the urban boundary to arrive at a city-level estimate of percent greenspace and green or blue space.</w:t>
+        <w:t xml:space="preserve">. We first created binary indicators of greenspace, which included pixels classified as forests, shrublands, savannas, grasslands, and croplands, and green or blue space, which included these categories as well as waterbodies and permanent wetlands. We then </w:t>
+      </w:r>
+      <w:r>
+        <w:rPr>
+          <w:rFonts w:ascii="Times New Roman" w:hAnsi="Times New Roman" w:cs="Times New Roman"/>
+        </w:rPr>
+        <w:lastRenderedPageBreak/>
+        <w:t>took the average over the urban boundary to arrive at a city-level estimate of percent greenspace and green or blue space.</w:t>
       </w:r>
     </w:p>
     <w:p>
@@ -2821,7 +3031,6 @@
         <w:rPr>
           <w:rFonts w:ascii="Times New Roman" w:hAnsi="Times New Roman" w:cs="Times New Roman"/>
         </w:rPr>
-        <w:lastRenderedPageBreak/>
         <w:t>aligns spatially with our urban greenspace estimates</w:t>
       </w:r>
       <w:r>
@@ -3938,6 +4147,7 @@
           <w:i w:val="0"/>
           <w:iCs w:val="0"/>
         </w:rPr>
+        <w:lastRenderedPageBreak/>
         <w:t xml:space="preserve">where </w:t>
       </w:r>
       <m:oMath>
@@ -4248,7 +4458,7 @@
         <w:rPr>
           <w:rFonts w:ascii="Times New Roman" w:hAnsi="Times New Roman" w:cs="Times New Roman"/>
         </w:rPr>
-        <w:instrText xml:space="preserve"> ADDIN ZOTERO_ITEM CSL_CITATION {"citationID":"hcshdAsl","properties":{"formattedCitation":"\\super 19\\nosupersub{}","plainCitation":"19","noteIndex":0},"citationItems":[{"id":458,"uris":["http://zotero.org/users/10202395/items/SA6HEUQE"],"itemData":{"id":458,"type":"dataset","abstract":"The Global Burden of Disease Study 2019 (GBD 2019), coordinated by the Institute for Health Metrics and Evaluation (IHME), estimated the burden of diseases, injuries, and risk factors for 204 countries and territories and selected subnational locations.\n\nThis reference life table, or theoretical minimum risk life table (TMRLT), is used in GBD to calculate years of life lost (YLLs) due to premature mortality. It was constructed based on the lowest observed age-specific mortality rates by location and sex across all estimation years from all locations with populations over 5 million in 2016. YLLs are computed by multiplying the number of estimated deaths by the reference life table’s life expectancy at age of death. The table includes estimates for life expectancy at age x for ages 0 to 95+ at five-year intervals.","DOI":"10.6069/1D4Y-YQ37","publisher":"Institute for Health Metrics and Evaluation (IHME)","source":"DOI.org (Datacite)","title":"Global Burden of Disease Study 2019 (GBD 2019) Reference Life Table","URL":"http://ghdx.healthdata.org/record/ihme-data/global-burden-disease-study-2019-gbd-2019-reference-life-table","author":[{"family":"Global Burden of Disease Collaborative Network","given":""}],"accessed":{"date-parts":[["2023",3,18]]},"issued":{"date-parts":[["2021"]]}}}],"schema":"https://github.com/citation-style-language/schema/raw/master/csl-citation.json"} </w:instrText>
+        <w:instrText xml:space="preserve"> ADDIN ZOTERO_ITEM CSL_CITATION {"citationID":"hcshdAsl","properties":{"formattedCitation":"\\super 18\\nosupersub{}","plainCitation":"18","noteIndex":0},"citationItems":[{"id":458,"uris":["http://zotero.org/users/10202395/items/SA6HEUQE"],"itemData":{"id":458,"type":"dataset","abstract":"The Global Burden of Disease Study 2019 (GBD 2019), coordinated by the Institute for Health Metrics and Evaluation (IHME), estimated the burden of diseases, injuries, and risk factors for 204 countries and territories and selected subnational locations.\n\nThis reference life table, or theoretical minimum risk life table (TMRLT), is used in GBD to calculate years of life lost (YLLs) due to premature mortality. It was constructed based on the lowest observed age-specific mortality rates by location and sex across all estimation years from all locations with populations over 5 million in 2016. YLLs are computed by multiplying the number of estimated deaths by the reference life table’s life expectancy at age of death. The table includes estimates for life expectancy at age x for ages 0 to 95+ at five-year intervals.","DOI":"10.6069/1D4Y-YQ37","publisher":"Institute for Health Metrics and Evaluation (IHME)","source":"DOI.org (Datacite)","title":"Global Burden of Disease Study 2019 (GBD 2019) Reference Life Table","URL":"http://ghdx.healthdata.org/record/ihme-data/global-burden-disease-study-2019-gbd-2019-reference-life-table","author":[{"family":"Global Burden of Disease Collaborative Network","given":""}],"accessed":{"date-parts":[["2023",3,18]]},"issued":{"date-parts":[["2021"]]}}}],"schema":"https://github.com/citation-style-language/schema/raw/master/csl-citation.json"} </w:instrText>
       </w:r>
       <w:r>
         <w:rPr>
@@ -4262,6 +4472,62 @@
           <w:color w:val="000000"/>
           <w:vertAlign w:val="superscript"/>
         </w:rPr>
+        <w:t>18</w:t>
+      </w:r>
+      <w:r>
+        <w:rPr>
+          <w:rFonts w:ascii="Times New Roman" w:hAnsi="Times New Roman" w:cs="Times New Roman"/>
+        </w:rPr>
+        <w:fldChar w:fldCharType="end"/>
+      </w:r>
+      <w:r>
+        <w:rPr>
+          <w:rFonts w:ascii="Times New Roman" w:hAnsi="Times New Roman" w:cs="Times New Roman"/>
+        </w:rPr>
+        <w:t xml:space="preserve"> </w:t>
+      </w:r>
+      <w:r>
+        <w:rPr>
+          <w:rFonts w:ascii="Times New Roman" w:hAnsi="Times New Roman" w:cs="Times New Roman"/>
+        </w:rPr>
+        <w:t>p</w:t>
+      </w:r>
+      <w:r>
+        <w:rPr>
+          <w:rFonts w:ascii="Times New Roman" w:hAnsi="Times New Roman" w:cs="Times New Roman"/>
+        </w:rPr>
+        <w:t>opulation estimates</w:t>
+      </w:r>
+      <w:r>
+        <w:rPr>
+          <w:rFonts w:ascii="Times New Roman" w:hAnsi="Times New Roman" w:cs="Times New Roman"/>
+        </w:rPr>
+        <w:t xml:space="preserve"> from JRC</w:t>
+      </w:r>
+      <w:r>
+        <w:rPr>
+          <w:rFonts w:ascii="Times New Roman" w:hAnsi="Times New Roman" w:cs="Times New Roman"/>
+        </w:rPr>
+        <w:fldChar w:fldCharType="begin"/>
+      </w:r>
+      <w:r>
+        <w:rPr>
+          <w:rFonts w:ascii="Times New Roman" w:hAnsi="Times New Roman" w:cs="Times New Roman"/>
+        </w:rPr>
+        <w:instrText xml:space="preserve"> ADDIN ZOTERO_ITEM CSL_CITATION {"citationID":"QexbBpt5","properties":{"formattedCitation":"\\super 19\\nosupersub{}","plainCitation":"19","noteIndex":0},"citationItems":[{"id":453,"uris":["http://zotero.org/users/10202395/items/6HKTCU6S"],"itemData":{"id":453,"type":"document","title":"Population Counts 2020 UN-Adjusted Constrained 1 Available from: www.worldpop.org/doi/10.5258/SOTON/WP00660.","author":[{"literal":"WorldPop"}]}}],"schema":"https://github.com/citation-style-language/schema/raw/master/csl-citation.json"} </w:instrText>
+      </w:r>
+      <w:r>
+        <w:rPr>
+          <w:rFonts w:ascii="Times New Roman" w:hAnsi="Times New Roman" w:cs="Times New Roman"/>
+        </w:rPr>
+        <w:fldChar w:fldCharType="separate"/>
+      </w:r>
+      <w:r>
+        <w:rPr>
+          <w:rFonts w:ascii="Times New Roman" w:hAnsi="Times New Roman" w:cs="Times New Roman"/>
+          <w:color w:val="000000"/>
+          <w:vertAlign w:val="superscript"/>
+        </w:rPr>
         <w:t>19</w:t>
       </w:r>
       <w:r>
@@ -4274,37 +4540,321 @@
         <w:rPr>
           <w:rFonts w:ascii="Times New Roman" w:hAnsi="Times New Roman" w:cs="Times New Roman"/>
         </w:rPr>
+        <w:t>, and a</w:t>
+      </w:r>
+      <w:r>
+        <w:rPr>
+          <w:rFonts w:ascii="Times New Roman" w:hAnsi="Times New Roman" w:cs="Times New Roman"/>
+          <w:color w:val="000000" w:themeColor="text1"/>
+          <w:shd w:val="clear" w:color="auto" w:fill="FFFFFF"/>
+        </w:rPr>
+        <w:t xml:space="preserve"> hazard ratio</w:t>
+      </w:r>
+      <w:r>
+        <w:rPr>
+          <w:rFonts w:ascii="Times New Roman" w:hAnsi="Times New Roman" w:cs="Times New Roman"/>
+          <w:color w:val="000000" w:themeColor="text1"/>
+          <w:shd w:val="clear" w:color="auto" w:fill="FFFFFF"/>
+        </w:rPr>
+        <w:t xml:space="preserve"> from </w:t>
+      </w:r>
+      <w:r>
+        <w:rPr>
+          <w:rFonts w:ascii="Times New Roman" w:hAnsi="Times New Roman" w:cs="Times New Roman"/>
+        </w:rPr>
+        <w:t xml:space="preserve">a 2019 meta-analysis of longitudinal </w:t>
+      </w:r>
+      <w:r>
+        <w:rPr>
+          <w:rFonts w:ascii="Times New Roman" w:hAnsi="Times New Roman" w:cs="Times New Roman"/>
+          <w:color w:val="000000"/>
+          <w:shd w:val="clear" w:color="auto" w:fill="FFFFFF"/>
+        </w:rPr>
+        <w:t>studies of the association between NDVI and all-cause mortality</w:t>
+      </w:r>
+      <w:r>
+        <w:rPr>
+          <w:rFonts w:ascii="Times New Roman" w:hAnsi="Times New Roman" w:cs="Times New Roman"/>
+          <w:color w:val="000000" w:themeColor="text1"/>
+          <w:shd w:val="clear" w:color="auto" w:fill="FFFFFF"/>
+        </w:rPr>
+        <w:t xml:space="preserve"> derived by Rojas-Rueda and colleagues.</w:t>
+      </w:r>
+      <w:r>
+        <w:rPr>
+          <w:rFonts w:ascii="Times New Roman" w:hAnsi="Times New Roman" w:cs="Times New Roman"/>
+        </w:rPr>
+        <w:fldChar w:fldCharType="begin"/>
+      </w:r>
+      <w:r>
+        <w:rPr>
+          <w:rFonts w:ascii="Times New Roman" w:hAnsi="Times New Roman" w:cs="Times New Roman"/>
+        </w:rPr>
+        <w:instrText xml:space="preserve"> ADDIN ZOTERO_ITEM CSL_CITATION {"citationID":"LKiwaD5p","properties":{"formattedCitation":"\\super 9\\nosupersub{}","plainCitation":"9","noteIndex":0},"citationItems":[{"id":410,"uris":["http://zotero.org/users/10202395/items/Q2YAVJ8R"],"itemData":{"id":410,"type":"article-journal","abstract":"BACKGROUND: Green spaces have been proposed to be a health determinant, improving health and wellbeing through different mechanisms. We aimed to systematically review the epidemiological evidence from longitudinal studies that have investigated green spaces and their association with all-cause mortality. We aimed to evaluate this evidence with a meta-analysis, to determine exposure-response functions for future quantitative health impact assessments.\nMETHODS: We did a systematic review and meta-analysis of cohort studies on green spaces and all-cause mortality. We searched for studies published and indexed in MEDLINE before Aug 20, 2019, which we complemented with an additional search of cited literature. We included studies if their design was longitudinal; the exposure of interest was measured green space; the endpoint of interest was all-cause mortality; they provided a risk estimate (ie, a hazard ratio [HR]) and the corresponding 95% CI for the association between green space exposure and all-cause mortality; and they used normalised difference vegetation index (NDVI) as their green space exposure definition. Two investigators (DR-R and DP-L) independently screened the full-text articles for inclusion. We used a random-effects model to obtain pooled HRs. This study is registered with PROSPERO, CRD42018090315.\nFINDINGS: We identified 9298 studies in MEDLINE and 13 studies that were reported in the literature but not indexed in MEDLINE, of which 9234 (99%) studies were excluded after screening the titles and abstracts and 68 (88%) of 77 remaining studies were excluded after assessment of the full texts. We included nine (12%) studies in our quantitative evaluation, which comprised 8 324 652 individuals from seven countries. Seven (78%) of the nine studies found a significant inverse relationship between an increase in surrounding greenness per 0·1 NDVI in a buffer zone of 500 m or less and the risk of all-cause mortality, but two studies found no association. The pooled HR for all-cause mortality per increment of 0·1 NDVI within a buffer of 500 m or less of a participant's residence was 0·96 (95% CI 0·94-0·97; I2, 95%).\nINTERPRETATION: We found evidence of an inverse association between surrounding greenness and all-cause mortality. Interventions to increase and manage green spaces should therefore be considered as a strategic public health intervention.\nFUNDING: World Health Organization.","container-title":"The Lancet. Planetary Health","DOI":"10.1016/S2542-5196(19)30215-3","ISSN":"2542-5196","issue":"11","journalAbbreviation":"Lancet Planet Health","language":"eng","note":"PMID: 31777338\nPMCID: PMC6873641","page":"e469-e477","source":"PubMed","title":"Green spaces and mortality: a systematic review and meta-analysis of cohort studies","title-short":"Green spaces and mortality","volume":"3","author":[{"family":"Rojas-Rueda","given":"David"},{"family":"Nieuwenhuijsen","given":"Mark J."},{"family":"Gascon","given":"Mireia"},{"family":"Perez-Leon","given":"Daniela"},{"family":"Mudu","given":"Pierpaolo"}],"issued":{"date-parts":[["2019",11]]}}}],"schema":"https://github.com/citation-style-language/schema/raw/master/csl-citation.json"} </w:instrText>
+      </w:r>
+      <w:r>
+        <w:rPr>
+          <w:rFonts w:ascii="Times New Roman" w:hAnsi="Times New Roman" w:cs="Times New Roman"/>
+        </w:rPr>
+        <w:fldChar w:fldCharType="separate"/>
+      </w:r>
+      <w:r>
+        <w:rPr>
+          <w:rFonts w:ascii="Times New Roman" w:hAnsi="Times New Roman" w:cs="Times New Roman"/>
+          <w:color w:val="000000"/>
+          <w:vertAlign w:val="superscript"/>
+        </w:rPr>
+        <w:t>9</w:t>
+      </w:r>
+      <w:r>
+        <w:rPr>
+          <w:rFonts w:ascii="Times New Roman" w:hAnsi="Times New Roman" w:cs="Times New Roman"/>
+        </w:rPr>
+        <w:fldChar w:fldCharType="end"/>
+      </w:r>
+      <w:r>
+        <w:rPr>
+          <w:rFonts w:ascii="Times New Roman" w:hAnsi="Times New Roman" w:cs="Times New Roman"/>
+          <w:color w:val="000000" w:themeColor="text1"/>
+          <w:shd w:val="clear" w:color="auto" w:fill="FFFFFF"/>
+        </w:rPr>
+        <w:t xml:space="preserve"> This study found a pooled hazard ratio of 0.96 (95% confidence interval (CI): 0.94, 0.97) for each 0.1 increase in NDVI within 500m of a person’s home.</w:t>
+      </w:r>
+      <w:r>
+        <w:rPr>
+          <w:rFonts w:ascii="Times New Roman" w:hAnsi="Times New Roman" w:cs="Times New Roman"/>
+        </w:rPr>
+        <w:t xml:space="preserve"> Finally, </w:t>
+      </w:r>
+      <w:r>
+        <w:rPr>
+          <w:rFonts w:ascii="Times New Roman" w:hAnsi="Times New Roman" w:cs="Times New Roman"/>
+        </w:rPr>
+        <w:t>we use</w:t>
+      </w:r>
+      <w:r>
+        <w:rPr>
+          <w:rFonts w:ascii="Times New Roman" w:hAnsi="Times New Roman" w:cs="Times New Roman"/>
+        </w:rPr>
+        <w:t>d</w:t>
+      </w:r>
+      <w:r>
+        <w:rPr>
+          <w:rFonts w:ascii="Times New Roman" w:hAnsi="Times New Roman" w:cs="Times New Roman"/>
+        </w:rPr>
+        <w:t xml:space="preserve"> the</w:t>
+      </w:r>
+      <w:r>
+        <w:rPr>
+          <w:rFonts w:ascii="Times New Roman" w:hAnsi="Times New Roman" w:cs="Times New Roman"/>
+        </w:rPr>
+        <w:t xml:space="preserve"> difference </w:t>
+      </w:r>
+      <w:r>
+        <w:rPr>
+          <w:rFonts w:ascii="Times New Roman" w:hAnsi="Times New Roman" w:cs="Times New Roman"/>
+        </w:rPr>
+        <w:t>between the 2014-2018</w:t>
+      </w:r>
+      <w:r>
+        <w:rPr>
+          <w:rFonts w:ascii="Times New Roman" w:hAnsi="Times New Roman" w:cs="Times New Roman"/>
+        </w:rPr>
+        <w:t xml:space="preserve"> population-weighted </w:t>
+      </w:r>
+      <w:r>
+        <w:rPr>
+          <w:rFonts w:ascii="Times New Roman" w:hAnsi="Times New Roman" w:cs="Times New Roman"/>
+        </w:rPr>
+        <w:t>greenest-season</w:t>
+      </w:r>
+      <w:r>
+        <w:rPr>
+          <w:rFonts w:ascii="Times New Roman" w:hAnsi="Times New Roman" w:cs="Times New Roman"/>
+        </w:rPr>
+        <w:t xml:space="preserve"> NDVI </w:t>
+      </w:r>
+      <w:r>
+        <w:rPr>
+          <w:rFonts w:ascii="Times New Roman" w:hAnsi="Times New Roman" w:cs="Times New Roman"/>
+        </w:rPr>
+        <w:t xml:space="preserve">average and </w:t>
+      </w:r>
+      <w:r>
+        <w:rPr>
+          <w:rFonts w:ascii="Times New Roman" w:hAnsi="Times New Roman" w:cs="Times New Roman"/>
+        </w:rPr>
+        <w:t>the 201</w:t>
+      </w:r>
+      <w:r>
+        <w:rPr>
+          <w:rFonts w:ascii="Times New Roman" w:hAnsi="Times New Roman" w:cs="Times New Roman"/>
+        </w:rPr>
+        <w:t>9</w:t>
+      </w:r>
+      <w:r>
+        <w:rPr>
+          <w:rFonts w:ascii="Times New Roman" w:hAnsi="Times New Roman" w:cs="Times New Roman"/>
+        </w:rPr>
+        <w:t>-20</w:t>
+      </w:r>
+      <w:r>
+        <w:rPr>
+          <w:rFonts w:ascii="Times New Roman" w:hAnsi="Times New Roman" w:cs="Times New Roman"/>
+        </w:rPr>
+        <w:t>23</w:t>
+      </w:r>
+      <w:r>
+        <w:rPr>
+          <w:rFonts w:ascii="Times New Roman" w:hAnsi="Times New Roman" w:cs="Times New Roman"/>
+        </w:rPr>
+        <w:t xml:space="preserve"> population-weighted </w:t>
+      </w:r>
+      <w:r>
+        <w:rPr>
+          <w:rFonts w:ascii="Times New Roman" w:hAnsi="Times New Roman" w:cs="Times New Roman"/>
+        </w:rPr>
+        <w:t>greenest-season</w:t>
+      </w:r>
+      <w:r>
+        <w:rPr>
+          <w:rFonts w:ascii="Times New Roman" w:hAnsi="Times New Roman" w:cs="Times New Roman"/>
+        </w:rPr>
+        <w:t xml:space="preserve"> NDVI </w:t>
+      </w:r>
+      <w:r>
+        <w:rPr>
+          <w:rFonts w:ascii="Times New Roman" w:hAnsi="Times New Roman" w:cs="Times New Roman"/>
+        </w:rPr>
+        <w:t xml:space="preserve">average </w:t>
+      </w:r>
+      <w:r>
+        <w:rPr>
+          <w:rFonts w:ascii="Times New Roman" w:hAnsi="Times New Roman" w:cs="Times New Roman"/>
+        </w:rPr>
+        <w:t xml:space="preserve">to define changes in urban greenspace. </w:t>
+      </w:r>
+      <w:r>
+        <w:rPr>
+          <w:rFonts w:ascii="Times New Roman" w:hAnsi="Times New Roman" w:cs="Times New Roman"/>
+        </w:rPr>
+        <w:t>We opted to use a five-year average rather than compare individual years, because we observed large inter-annual changes in NDVI</w:t>
+      </w:r>
+      <w:r>
+        <w:rPr>
+          <w:rFonts w:ascii="Times New Roman" w:hAnsi="Times New Roman" w:cs="Times New Roman"/>
+        </w:rPr>
+        <w:t xml:space="preserve"> (Appendix A)</w:t>
+      </w:r>
+      <w:r>
+        <w:rPr>
+          <w:rFonts w:ascii="Times New Roman" w:hAnsi="Times New Roman" w:cs="Times New Roman"/>
+        </w:rPr>
+        <w:t>.</w:t>
+      </w:r>
+    </w:p>
+    <w:p>
+      <w:pPr>
+        <w:rPr>
+          <w:rFonts w:ascii="Times New Roman" w:hAnsi="Times New Roman" w:cs="Times New Roman"/>
+        </w:rPr>
+      </w:pPr>
+    </w:p>
+    <w:p>
+      <w:pPr>
+        <w:rPr>
+          <w:rFonts w:ascii="Times New Roman" w:hAnsi="Times New Roman" w:cs="Times New Roman"/>
+          <w:i/>
+          <w:iCs/>
+        </w:rPr>
+      </w:pPr>
+      <w:r>
+        <w:rPr>
+          <w:rFonts w:ascii="Times New Roman" w:hAnsi="Times New Roman" w:cs="Times New Roman"/>
+          <w:i/>
+          <w:iCs/>
+        </w:rPr>
+        <w:t>Urban area groupings</w:t>
+      </w:r>
+    </w:p>
+    <w:p>
+      <w:pPr>
+        <w:rPr>
+          <w:rFonts w:ascii="Times New Roman" w:hAnsi="Times New Roman" w:cs="Times New Roman"/>
+        </w:rPr>
+      </w:pPr>
+    </w:p>
+    <w:p>
+      <w:pPr>
+        <w:rPr>
+          <w:rFonts w:ascii="Times New Roman" w:hAnsi="Times New Roman" w:cs="Times New Roman"/>
+        </w:rPr>
+      </w:pPr>
+      <w:r>
+        <w:rPr>
+          <w:rFonts w:ascii="Times New Roman" w:hAnsi="Times New Roman" w:cs="Times New Roman"/>
+        </w:rPr>
+        <w:t xml:space="preserve">We present results by global region, using the </w:t>
+      </w:r>
+      <w:r>
+        <w:rPr>
+          <w:rFonts w:ascii="Times New Roman" w:hAnsi="Times New Roman" w:cs="Times New Roman"/>
+        </w:rPr>
+        <w:t>United Nations Statistical Division</w:t>
+      </w:r>
+      <w:r>
+        <w:rPr>
+          <w:rFonts w:ascii="Times New Roman" w:hAnsi="Times New Roman" w:cs="Times New Roman"/>
+        </w:rPr>
+        <w:t xml:space="preserve"> sub-regional </w:t>
+      </w:r>
+      <w:r>
+        <w:rPr>
+          <w:rFonts w:ascii="Times New Roman" w:hAnsi="Times New Roman" w:cs="Times New Roman"/>
+        </w:rPr>
+        <w:t>definitions</w:t>
+      </w:r>
+      <w:r>
+        <w:rPr>
+          <w:rFonts w:ascii="Times New Roman" w:hAnsi="Times New Roman" w:cs="Times New Roman"/>
+        </w:rPr>
+        <w:t>, which assign each country a geographical region</w:t>
+      </w:r>
+      <w:r>
+        <w:rPr>
+          <w:rFonts w:ascii="Times New Roman" w:hAnsi="Times New Roman" w:cs="Times New Roman"/>
+        </w:rPr>
+        <w:t xml:space="preserve"> (Appendix </w:t>
+      </w:r>
+      <w:r>
+        <w:rPr>
+          <w:rFonts w:ascii="Times New Roman" w:hAnsi="Times New Roman" w:cs="Times New Roman"/>
+        </w:rPr>
+        <w:t>B</w:t>
+      </w:r>
+      <w:r>
+        <w:rPr>
+          <w:rFonts w:ascii="Times New Roman" w:hAnsi="Times New Roman" w:cs="Times New Roman"/>
+        </w:rPr>
+        <w:t>)</w:t>
+      </w:r>
+      <w:r>
+        <w:rPr>
+          <w:rFonts w:ascii="Times New Roman" w:hAnsi="Times New Roman" w:cs="Times New Roman"/>
+        </w:rPr>
         <w:t xml:space="preserve"> </w:t>
       </w:r>
       <w:r>
         <w:rPr>
           <w:rFonts w:ascii="Times New Roman" w:hAnsi="Times New Roman" w:cs="Times New Roman"/>
         </w:rPr>
-        <w:t>p</w:t>
-      </w:r>
-      <w:r>
-        <w:rPr>
-          <w:rFonts w:ascii="Times New Roman" w:hAnsi="Times New Roman" w:cs="Times New Roman"/>
-        </w:rPr>
-        <w:t>opulation estimates</w:t>
-      </w:r>
-      <w:r>
-        <w:rPr>
-          <w:rFonts w:ascii="Times New Roman" w:hAnsi="Times New Roman" w:cs="Times New Roman"/>
-        </w:rPr>
-        <w:t xml:space="preserve"> from JRC</w:t>
-      </w:r>
-      <w:r>
-        <w:rPr>
-          <w:rFonts w:ascii="Times New Roman" w:hAnsi="Times New Roman" w:cs="Times New Roman"/>
-        </w:rPr>
         <w:fldChar w:fldCharType="begin"/>
       </w:r>
       <w:r>
         <w:rPr>
           <w:rFonts w:ascii="Times New Roman" w:hAnsi="Times New Roman" w:cs="Times New Roman"/>
         </w:rPr>
-        <w:instrText xml:space="preserve"> ADDIN ZOTERO_ITEM CSL_CITATION {"citationID":"QexbBpt5","properties":{"formattedCitation":"\\super 20\\nosupersub{}","plainCitation":"20","noteIndex":0},"citationItems":[{"id":453,"uris":["http://zotero.org/users/10202395/items/6HKTCU6S"],"itemData":{"id":453,"type":"document","title":"Population Counts 2020 UN-Adjusted Constrained 1 Available from: www.worldpop.org/doi/10.5258/SOTON/WP00660.","author":[{"literal":"WorldPop"}]}}],"schema":"https://github.com/citation-style-language/schema/raw/master/csl-citation.json"} </w:instrText>
+        <w:instrText xml:space="preserve"> ADDIN ZOTERO_ITEM CSL_CITATION {"citationID":"RvaAKQDF","properties":{"formattedCitation":"\\super 20\\nosupersub{}","plainCitation":"20","noteIndex":0},"citationItems":[{"id":764,"uris":["http://zotero.org/users/10202395/items/DXZ976R9"],"itemData":{"id":764,"type":"dataset","title":"Standard Country or Area Codes for Statistical Use (M49)","URL":"https://unstats.un.org/unsd/methodology/m49","author":[{"literal":"United Nations Statistics Division"}]}}],"schema":"https://github.com/citation-style-language/schema/raw/master/csl-citation.json"} </w:instrText>
       </w:r>
       <w:r>
         <w:rPr>
@@ -4315,7 +4865,6 @@
       <w:r>
         <w:rPr>
           <w:rFonts w:ascii="Times New Roman" w:hAnsi="Times New Roman" w:cs="Times New Roman"/>
-          <w:color w:val="000000"/>
           <w:vertAlign w:val="superscript"/>
         </w:rPr>
         <w:t>20</w:t>
@@ -4330,45 +4879,81 @@
         <w:rPr>
           <w:rFonts w:ascii="Times New Roman" w:hAnsi="Times New Roman" w:cs="Times New Roman"/>
         </w:rPr>
-        <w:t>, and a</w:t>
-      </w:r>
-      <w:r>
-        <w:rPr>
-          <w:rFonts w:ascii="Times New Roman" w:hAnsi="Times New Roman" w:cs="Times New Roman"/>
-          <w:color w:val="000000" w:themeColor="text1"/>
-          <w:shd w:val="clear" w:color="auto" w:fill="FFFFFF"/>
-        </w:rPr>
-        <w:t xml:space="preserve"> hazard ratio</w:t>
-      </w:r>
-      <w:r>
-        <w:rPr>
-          <w:rFonts w:ascii="Times New Roman" w:hAnsi="Times New Roman" w:cs="Times New Roman"/>
-          <w:color w:val="000000" w:themeColor="text1"/>
-          <w:shd w:val="clear" w:color="auto" w:fill="FFFFFF"/>
-        </w:rPr>
-        <w:t xml:space="preserve"> from </w:t>
-      </w:r>
-      <w:r>
-        <w:rPr>
-          <w:rFonts w:ascii="Times New Roman" w:hAnsi="Times New Roman" w:cs="Times New Roman"/>
-        </w:rPr>
-        <w:t xml:space="preserve">a 2019 meta-analysis of longitudinal </w:t>
-      </w:r>
-      <w:r>
-        <w:rPr>
-          <w:rFonts w:ascii="Times New Roman" w:hAnsi="Times New Roman" w:cs="Times New Roman"/>
-          <w:color w:val="000000"/>
-          <w:shd w:val="clear" w:color="auto" w:fill="FFFFFF"/>
-        </w:rPr>
-        <w:t>studies of the association between NDVI and all-cause mortality</w:t>
-      </w:r>
-      <w:r>
-        <w:rPr>
-          <w:rFonts w:ascii="Times New Roman" w:hAnsi="Times New Roman" w:cs="Times New Roman"/>
-          <w:color w:val="000000" w:themeColor="text1"/>
-          <w:shd w:val="clear" w:color="auto" w:fill="FFFFFF"/>
-        </w:rPr>
-        <w:t xml:space="preserve"> derived by Rojas-Rueda and colleagues.</w:t>
+        <w:t xml:space="preserve"> </w:t>
+      </w:r>
+      <w:r>
+        <w:rPr>
+          <w:rFonts w:ascii="Times New Roman" w:hAnsi="Times New Roman" w:cs="Times New Roman"/>
+        </w:rPr>
+        <w:t>.</w:t>
+      </w:r>
+      <w:r>
+        <w:rPr>
+          <w:rFonts w:ascii="Times New Roman" w:hAnsi="Times New Roman" w:cs="Times New Roman"/>
+        </w:rPr>
+        <w:t xml:space="preserve"> </w:t>
+      </w:r>
+      <w:r>
+        <w:rPr>
+          <w:rFonts w:ascii="Times New Roman" w:hAnsi="Times New Roman" w:cs="Times New Roman"/>
+        </w:rPr>
+        <w:t xml:space="preserve">Furthermore, we </w:t>
+      </w:r>
+      <w:r>
+        <w:rPr>
+          <w:rFonts w:ascii="Times New Roman" w:hAnsi="Times New Roman" w:cs="Times New Roman"/>
+        </w:rPr>
+        <w:t>present breakdowns of our by a city’s climate region, according to the</w:t>
+      </w:r>
+      <w:r>
+        <w:rPr>
+          <w:rFonts w:ascii="Times New Roman" w:hAnsi="Times New Roman" w:cs="Times New Roman"/>
+        </w:rPr>
+        <w:t xml:space="preserve"> </w:t>
+      </w:r>
+      <w:proofErr w:type="spellStart"/>
+      <w:r>
+        <w:rPr>
+          <w:rFonts w:ascii="Times New Roman" w:hAnsi="Times New Roman" w:cs="Times New Roman"/>
+        </w:rPr>
+        <w:t>Köppen</w:t>
+      </w:r>
+      <w:proofErr w:type="spellEnd"/>
+      <w:r>
+        <w:rPr>
+          <w:rFonts w:ascii="Times New Roman" w:hAnsi="Times New Roman" w:cs="Times New Roman"/>
+        </w:rPr>
+        <w:t>-Geiger</w:t>
+      </w:r>
+      <w:r>
+        <w:rPr>
+          <w:rFonts w:ascii="Times New Roman" w:hAnsi="Times New Roman" w:cs="Times New Roman"/>
+        </w:rPr>
+        <w:t xml:space="preserve"> Climate Classification System</w:t>
+      </w:r>
+      <w:r>
+        <w:rPr>
+          <w:rFonts w:ascii="Times New Roman" w:hAnsi="Times New Roman" w:cs="Times New Roman"/>
+        </w:rPr>
+        <w:t xml:space="preserve"> (Appendix </w:t>
+      </w:r>
+      <w:r>
+        <w:rPr>
+          <w:rFonts w:ascii="Times New Roman" w:hAnsi="Times New Roman" w:cs="Times New Roman"/>
+        </w:rPr>
+        <w:t>C</w:t>
+      </w:r>
+      <w:r>
+        <w:rPr>
+          <w:rFonts w:ascii="Times New Roman" w:hAnsi="Times New Roman" w:cs="Times New Roman"/>
+        </w:rPr>
+        <w:t>)</w:t>
+      </w:r>
+      <w:r>
+        <w:rPr>
+          <w:rFonts w:ascii="Times New Roman" w:hAnsi="Times New Roman" w:cs="Times New Roman"/>
+        </w:rPr>
+        <w:t>.</w:t>
       </w:r>
       <w:r>
         <w:rPr>
@@ -4380,7 +4965,7 @@
         <w:rPr>
           <w:rFonts w:ascii="Times New Roman" w:hAnsi="Times New Roman" w:cs="Times New Roman"/>
         </w:rPr>
-        <w:instrText xml:space="preserve"> ADDIN ZOTERO_ITEM CSL_CITATION {"citationID":"LKiwaD5p","properties":{"formattedCitation":"\\super 9\\nosupersub{}","plainCitation":"9","noteIndex":0},"citationItems":[{"id":410,"uris":["http://zotero.org/users/10202395/items/Q2YAVJ8R"],"itemData":{"id":410,"type":"article-journal","abstract":"BACKGROUND: Green spaces have been proposed to be a health determinant, improving health and wellbeing through different mechanisms. We aimed to systematically review the epidemiological evidence from longitudinal studies that have investigated green spaces and their association with all-cause mortality. We aimed to evaluate this evidence with a meta-analysis, to determine exposure-response functions for future quantitative health impact assessments.\nMETHODS: We did a systematic review and meta-analysis of cohort studies on green spaces and all-cause mortality. We searched for studies published and indexed in MEDLINE before Aug 20, 2019, which we complemented with an additional search of cited literature. We included studies if their design was longitudinal; the exposure of interest was measured green space; the endpoint of interest was all-cause mortality; they provided a risk estimate (ie, a hazard ratio [HR]) and the corresponding 95% CI for the association between green space exposure and all-cause mortality; and they used normalised difference vegetation index (NDVI) as their green space exposure definition. Two investigators (DR-R and DP-L) independently screened the full-text articles for inclusion. We used a random-effects model to obtain pooled HRs. This study is registered with PROSPERO, CRD42018090315.\nFINDINGS: We identified 9298 studies in MEDLINE and 13 studies that were reported in the literature but not indexed in MEDLINE, of which 9234 (99%) studies were excluded after screening the titles and abstracts and 68 (88%) of 77 remaining studies were excluded after assessment of the full texts. We included nine (12%) studies in our quantitative evaluation, which comprised 8 324 652 individuals from seven countries. Seven (78%) of the nine studies found a significant inverse relationship between an increase in surrounding greenness per 0·1 NDVI in a buffer zone of 500 m or less and the risk of all-cause mortality, but two studies found no association. The pooled HR for all-cause mortality per increment of 0·1 NDVI within a buffer of 500 m or less of a participant's residence was 0·96 (95% CI 0·94-0·97; I2, 95%).\nINTERPRETATION: We found evidence of an inverse association between surrounding greenness and all-cause mortality. Interventions to increase and manage green spaces should therefore be considered as a strategic public health intervention.\nFUNDING: World Health Organization.","container-title":"The Lancet. Planetary Health","DOI":"10.1016/S2542-5196(19)30215-3","ISSN":"2542-5196","issue":"11","journalAbbreviation":"Lancet Planet Health","language":"eng","note":"PMID: 31777338\nPMCID: PMC6873641","page":"e469-e477","source":"PubMed","title":"Green spaces and mortality: a systematic review and meta-analysis of cohort studies","title-short":"Green spaces and mortality","volume":"3","author":[{"family":"Rojas-Rueda","given":"David"},{"family":"Nieuwenhuijsen","given":"Mark J."},{"family":"Gascon","given":"Mireia"},{"family":"Perez-Leon","given":"Daniela"},{"family":"Mudu","given":"Pierpaolo"}],"issued":{"date-parts":[["2019",11]]}}}],"schema":"https://github.com/citation-style-language/schema/raw/master/csl-citation.json"} </w:instrText>
+        <w:instrText xml:space="preserve"> ADDIN ZOTERO_ITEM CSL_CITATION {"citationID":"STzXovLg","properties":{"formattedCitation":"\\super 21\\nosupersub{}","plainCitation":"21","noteIndex":0},"citationItems":[{"id":765,"uris":["http://zotero.org/users/10202395/items/D9BXIT3D"],"itemData":{"id":765,"type":"article-journal","abstract":"We present new global maps of the Köppen-Geiger climate classification at an unprecedented 1-km resolution for the present-day (1980–2016) and for projected future conditions (2071–2100) under climate change. The present-day map is derived from an ...","container-title":"Scientific Data","DOI":"10.1038/sdata.2018.214","language":"en","note":"PMID: 30375988","page":"180214","source":"pmc.ncbi.nlm.nih.gov","title":"Present and future Köppen-Geiger climate classification maps at 1-km resolution","volume":"5","author":[{"family":"Beck","given":"Hylke E."},{"family":"Zimmermann","given":"Niklaus E."},{"family":"McVicar","given":"Tim R."},{"family":"Vergopolan","given":"Noemi"},{"family":"Berg","given":"Alexis"},{"family":"Wood","given":"Eric F."}],"issued":{"date-parts":[["2018",10,30]]}}}],"schema":"https://github.com/citation-style-language/schema/raw/master/csl-citation.json"} </w:instrText>
       </w:r>
       <w:r>
         <w:rPr>
@@ -4391,10 +4976,9 @@
       <w:r>
         <w:rPr>
           <w:rFonts w:ascii="Times New Roman" w:hAnsi="Times New Roman" w:cs="Times New Roman"/>
-          <w:color w:val="000000"/>
           <w:vertAlign w:val="superscript"/>
         </w:rPr>
-        <w:t>9</w:t>
+        <w:t>21</w:t>
       </w:r>
       <w:r>
         <w:rPr>
@@ -4405,231 +4989,8 @@
       <w:r>
         <w:rPr>
           <w:rFonts w:ascii="Times New Roman" w:hAnsi="Times New Roman" w:cs="Times New Roman"/>
-          <w:color w:val="000000" w:themeColor="text1"/>
-          <w:shd w:val="clear" w:color="auto" w:fill="FFFFFF"/>
-        </w:rPr>
-        <w:t xml:space="preserve"> This study found a pooled hazard ratio of 0.96 (95% confidence interval (CI): 0.94, 0.97) for each 0.1 increase in NDVI within 500m of a person’s home.</w:t>
-      </w:r>
-      <w:r>
-        <w:rPr>
-          <w:rFonts w:ascii="Times New Roman" w:hAnsi="Times New Roman" w:cs="Times New Roman"/>
-        </w:rPr>
-        <w:t xml:space="preserve"> Finally, </w:t>
-      </w:r>
-      <w:r>
-        <w:rPr>
-          <w:rFonts w:ascii="Times New Roman" w:hAnsi="Times New Roman" w:cs="Times New Roman"/>
-        </w:rPr>
-        <w:t>we use</w:t>
-      </w:r>
-      <w:r>
-        <w:rPr>
-          <w:rFonts w:ascii="Times New Roman" w:hAnsi="Times New Roman" w:cs="Times New Roman"/>
-        </w:rPr>
-        <w:t>d</w:t>
-      </w:r>
-      <w:r>
-        <w:rPr>
-          <w:rFonts w:ascii="Times New Roman" w:hAnsi="Times New Roman" w:cs="Times New Roman"/>
-        </w:rPr>
-        <w:t xml:space="preserve"> the</w:t>
-      </w:r>
-      <w:r>
-        <w:rPr>
-          <w:rFonts w:ascii="Times New Roman" w:hAnsi="Times New Roman" w:cs="Times New Roman"/>
-        </w:rPr>
-        <w:t xml:space="preserve"> difference </w:t>
-      </w:r>
-      <w:r>
-        <w:rPr>
-          <w:rFonts w:ascii="Times New Roman" w:hAnsi="Times New Roman" w:cs="Times New Roman"/>
-        </w:rPr>
-        <w:t>between the 2014-2018</w:t>
-      </w:r>
-      <w:r>
-        <w:rPr>
-          <w:rFonts w:ascii="Times New Roman" w:hAnsi="Times New Roman" w:cs="Times New Roman"/>
-        </w:rPr>
-        <w:t xml:space="preserve"> population-weighted </w:t>
-      </w:r>
-      <w:r>
-        <w:rPr>
-          <w:rFonts w:ascii="Times New Roman" w:hAnsi="Times New Roman" w:cs="Times New Roman"/>
-        </w:rPr>
-        <w:t>greenest-season</w:t>
-      </w:r>
-      <w:r>
-        <w:rPr>
-          <w:rFonts w:ascii="Times New Roman" w:hAnsi="Times New Roman" w:cs="Times New Roman"/>
-        </w:rPr>
-        <w:t xml:space="preserve"> NDVI </w:t>
-      </w:r>
-      <w:r>
-        <w:rPr>
-          <w:rFonts w:ascii="Times New Roman" w:hAnsi="Times New Roman" w:cs="Times New Roman"/>
-        </w:rPr>
-        <w:t xml:space="preserve">average and </w:t>
-      </w:r>
-      <w:r>
-        <w:rPr>
-          <w:rFonts w:ascii="Times New Roman" w:hAnsi="Times New Roman" w:cs="Times New Roman"/>
-        </w:rPr>
-        <w:t>the 201</w:t>
-      </w:r>
-      <w:r>
-        <w:rPr>
-          <w:rFonts w:ascii="Times New Roman" w:hAnsi="Times New Roman" w:cs="Times New Roman"/>
-        </w:rPr>
-        <w:t>9</w:t>
-      </w:r>
-      <w:r>
-        <w:rPr>
-          <w:rFonts w:ascii="Times New Roman" w:hAnsi="Times New Roman" w:cs="Times New Roman"/>
-        </w:rPr>
-        <w:t>-20</w:t>
-      </w:r>
-      <w:r>
-        <w:rPr>
-          <w:rFonts w:ascii="Times New Roman" w:hAnsi="Times New Roman" w:cs="Times New Roman"/>
-        </w:rPr>
-        <w:t>23</w:t>
-      </w:r>
-      <w:r>
-        <w:rPr>
-          <w:rFonts w:ascii="Times New Roman" w:hAnsi="Times New Roman" w:cs="Times New Roman"/>
-        </w:rPr>
-        <w:t xml:space="preserve"> population-weighted </w:t>
-      </w:r>
-      <w:r>
-        <w:rPr>
-          <w:rFonts w:ascii="Times New Roman" w:hAnsi="Times New Roman" w:cs="Times New Roman"/>
-        </w:rPr>
-        <w:t>greenest-season</w:t>
-      </w:r>
-      <w:r>
-        <w:rPr>
-          <w:rFonts w:ascii="Times New Roman" w:hAnsi="Times New Roman" w:cs="Times New Roman"/>
-        </w:rPr>
-        <w:t xml:space="preserve"> NDVI </w:t>
-      </w:r>
-      <w:r>
-        <w:rPr>
-          <w:rFonts w:ascii="Times New Roman" w:hAnsi="Times New Roman" w:cs="Times New Roman"/>
-        </w:rPr>
-        <w:t xml:space="preserve">average </w:t>
-      </w:r>
-      <w:r>
-        <w:rPr>
-          <w:rFonts w:ascii="Times New Roman" w:hAnsi="Times New Roman" w:cs="Times New Roman"/>
-        </w:rPr>
-        <w:t xml:space="preserve">to define changes in urban </w:t>
-      </w:r>
-      <w:r>
-        <w:rPr>
-          <w:rFonts w:ascii="Times New Roman" w:hAnsi="Times New Roman" w:cs="Times New Roman"/>
-        </w:rPr>
-        <w:lastRenderedPageBreak/>
-        <w:t xml:space="preserve">greenspace. </w:t>
-      </w:r>
-      <w:r>
-        <w:rPr>
-          <w:rFonts w:ascii="Times New Roman" w:hAnsi="Times New Roman" w:cs="Times New Roman"/>
-        </w:rPr>
-        <w:t>We opted to use a five-year average rather than compare individual years, because we observed large inter-annual changes in NDVI.</w:t>
-      </w:r>
-    </w:p>
-    <w:p>
-      <w:pPr>
-        <w:rPr>
-          <w:rFonts w:ascii="Times New Roman" w:hAnsi="Times New Roman" w:cs="Times New Roman"/>
-        </w:rPr>
-      </w:pPr>
-    </w:p>
-    <w:p>
-      <w:pPr>
-        <w:rPr>
-          <w:rFonts w:ascii="Times New Roman" w:hAnsi="Times New Roman" w:cs="Times New Roman"/>
-          <w:i/>
-          <w:iCs/>
-        </w:rPr>
-      </w:pPr>
-      <w:r>
-        <w:rPr>
-          <w:rFonts w:ascii="Times New Roman" w:hAnsi="Times New Roman" w:cs="Times New Roman"/>
-          <w:i/>
-          <w:iCs/>
-        </w:rPr>
-        <w:t>Urban area groupings</w:t>
-      </w:r>
-    </w:p>
-    <w:p>
-      <w:pPr>
-        <w:rPr>
-          <w:rFonts w:ascii="Times New Roman" w:hAnsi="Times New Roman" w:cs="Times New Roman"/>
-        </w:rPr>
-      </w:pPr>
-    </w:p>
-    <w:p>
-      <w:pPr>
-        <w:rPr>
-          <w:rFonts w:ascii="Times New Roman" w:hAnsi="Times New Roman" w:cs="Times New Roman"/>
-        </w:rPr>
-      </w:pPr>
-      <w:r>
-        <w:rPr>
-          <w:rFonts w:ascii="Times New Roman" w:hAnsi="Times New Roman" w:cs="Times New Roman"/>
-        </w:rPr>
-        <w:t xml:space="preserve">We present results by global region, using the WHO sub-regional </w:t>
-      </w:r>
-      <w:r>
-        <w:rPr>
-          <w:rFonts w:ascii="Times New Roman" w:hAnsi="Times New Roman" w:cs="Times New Roman"/>
-        </w:rPr>
-        <w:t>definitions</w:t>
-      </w:r>
-      <w:r>
-        <w:rPr>
-          <w:rFonts w:ascii="Times New Roman" w:hAnsi="Times New Roman" w:cs="Times New Roman"/>
-        </w:rPr>
-        <w:t>.</w:t>
-      </w:r>
-      <w:r>
-        <w:rPr>
-          <w:rFonts w:ascii="Times New Roman" w:hAnsi="Times New Roman" w:cs="Times New Roman"/>
-        </w:rPr>
-        <w:t xml:space="preserve"> (CITE)</w:t>
-      </w:r>
-      <w:r>
-        <w:rPr>
-          <w:rFonts w:ascii="Times New Roman" w:hAnsi="Times New Roman" w:cs="Times New Roman"/>
-        </w:rPr>
-        <w:t xml:space="preserve"> Furthermore, we assigned each city to a climate group using the </w:t>
-      </w:r>
-      <w:proofErr w:type="spellStart"/>
-      <w:r>
-        <w:rPr>
-          <w:rFonts w:ascii="Times New Roman" w:hAnsi="Times New Roman" w:cs="Times New Roman"/>
-        </w:rPr>
-        <w:t>Köppen</w:t>
-      </w:r>
-      <w:proofErr w:type="spellEnd"/>
-      <w:r>
-        <w:rPr>
-          <w:rFonts w:ascii="Times New Roman" w:hAnsi="Times New Roman" w:cs="Times New Roman"/>
-        </w:rPr>
-        <w:t xml:space="preserve"> Climate Classification System</w:t>
-      </w:r>
-      <w:r>
-        <w:rPr>
-          <w:rFonts w:ascii="Times New Roman" w:hAnsi="Times New Roman" w:cs="Times New Roman"/>
-        </w:rPr>
-        <w:t xml:space="preserve">. </w:t>
-      </w:r>
-      <w:r>
-        <w:rPr>
-          <w:rFonts w:ascii="Times New Roman" w:hAnsi="Times New Roman" w:cs="Times New Roman"/>
-        </w:rPr>
-        <w:t>(CITE)</w:t>
+        </w:rPr>
+        <w:t xml:space="preserve"> </w:t>
       </w:r>
     </w:p>
     <w:p>
@@ -4719,8 +5080,107 @@
       <w:pPr>
         <w:rPr>
           <w:rFonts w:ascii="Times New Roman" w:hAnsi="Times New Roman" w:cs="Times New Roman"/>
-          <w:i/>
-          <w:iCs/>
+          <w:color w:val="000000" w:themeColor="text1"/>
+        </w:rPr>
+      </w:pPr>
+    </w:p>
+    <w:p>
+      <w:pPr>
+        <w:rPr>
+          <w:rFonts w:ascii="Times New Roman" w:hAnsi="Times New Roman" w:cs="Times New Roman"/>
+          <w:color w:val="000000" w:themeColor="text1"/>
+        </w:rPr>
+      </w:pPr>
+      <w:r>
+        <w:rPr>
+          <w:rFonts w:ascii="Times New Roman" w:hAnsi="Times New Roman" w:cs="Times New Roman"/>
+          <w:color w:val="000000" w:themeColor="text1"/>
+        </w:rPr>
+        <w:t>Across the 1,041 global cities included in this analysis, there was a large spread in the</w:t>
+      </w:r>
+      <w:r>
+        <w:rPr>
+          <w:rFonts w:ascii="Times New Roman" w:hAnsi="Times New Roman" w:cs="Times New Roman"/>
+          <w:color w:val="000000" w:themeColor="text1"/>
+        </w:rPr>
+        <w:t xml:space="preserve"> </w:t>
+      </w:r>
+      <w:r>
+        <w:rPr>
+          <w:rFonts w:ascii="Times New Roman" w:hAnsi="Times New Roman" w:cs="Times New Roman"/>
+          <w:color w:val="000000" w:themeColor="text1"/>
+        </w:rPr>
+        <w:t xml:space="preserve">proportion of green and blue area (Fig. 1). </w:t>
+      </w:r>
+      <w:r>
+        <w:rPr>
+          <w:rFonts w:ascii="Times New Roman" w:hAnsi="Times New Roman" w:cs="Times New Roman"/>
+          <w:color w:val="000000" w:themeColor="text1"/>
+        </w:rPr>
+        <w:t xml:space="preserve">On average, the proportion of greenspace across cities was 0.316 (min: 0.00, max: 1.00) and the proportion of blue space was 0.029 (min: 0.00, max: 0.612). </w:t>
+      </w:r>
+      <w:r>
+        <w:rPr>
+          <w:rFonts w:ascii="Times New Roman" w:hAnsi="Times New Roman" w:cs="Times New Roman"/>
+          <w:color w:val="000000" w:themeColor="text1"/>
+        </w:rPr>
+        <w:t>Australia and New Zealand had the lowest average proportion of green area; cities in this region had an average of just 0.069 green area. In contrast, over half of the city was green area on average in the Melanesian and Southern Asian regions.</w:t>
+      </w:r>
+      <w:r>
+        <w:rPr>
+          <w:rFonts w:ascii="Times New Roman" w:hAnsi="Times New Roman" w:cs="Times New Roman"/>
+          <w:color w:val="000000" w:themeColor="text1"/>
+        </w:rPr>
+        <w:t xml:space="preserve"> Most regions had very little blue area in their urban areas. The cities of three regions had over 5% blue area: Melanesia (0.130), </w:t>
+      </w:r>
+      <w:r>
+        <w:rPr>
+          <w:rFonts w:ascii="Times New Roman" w:hAnsi="Times New Roman" w:cs="Times New Roman"/>
+          <w:color w:val="000000" w:themeColor="text1"/>
+        </w:rPr>
+        <w:t>South-eastern Asia (0.054)</w:t>
+      </w:r>
+      <w:r>
+        <w:rPr>
+          <w:rFonts w:ascii="Times New Roman" w:hAnsi="Times New Roman" w:cs="Times New Roman"/>
+          <w:color w:val="000000" w:themeColor="text1"/>
+        </w:rPr>
+        <w:t>, and</w:t>
+      </w:r>
+      <w:r>
+        <w:rPr>
+          <w:rFonts w:ascii="Times New Roman" w:hAnsi="Times New Roman" w:cs="Times New Roman"/>
+          <w:color w:val="000000" w:themeColor="text1"/>
+        </w:rPr>
+        <w:t xml:space="preserve"> </w:t>
+      </w:r>
+      <w:r>
+        <w:rPr>
+          <w:rFonts w:ascii="Times New Roman" w:hAnsi="Times New Roman" w:cs="Times New Roman"/>
+          <w:color w:val="000000" w:themeColor="text1"/>
+        </w:rPr>
+        <w:t>Australia and New Zealand (0.053).</w:t>
+      </w:r>
+      <w:r>
+        <w:rPr>
+          <w:rFonts w:ascii="Times New Roman" w:hAnsi="Times New Roman" w:cs="Times New Roman"/>
+          <w:color w:val="000000" w:themeColor="text1"/>
+        </w:rPr>
+        <w:t xml:space="preserve"> Tropical cities had the most nature, with an average of 0.447 green area and 0.040 blue area. </w:t>
+      </w:r>
+    </w:p>
+    <w:p>
+      <w:pPr>
+        <w:rPr>
+          <w:rFonts w:ascii="Times New Roman" w:hAnsi="Times New Roman" w:cs="Times New Roman"/>
+          <w:color w:val="000000" w:themeColor="text1"/>
+        </w:rPr>
+      </w:pPr>
+    </w:p>
+    <w:p>
+      <w:pPr>
+        <w:rPr>
+          <w:rFonts w:ascii="Times New Roman" w:hAnsi="Times New Roman" w:cs="Times New Roman"/>
           <w:color w:val="156082" w:themeColor="accent1"/>
         </w:rPr>
       </w:pPr>
@@ -4729,16 +5189,6 @@
       <w:pPr>
         <w:rPr>
           <w:rFonts w:ascii="Times New Roman" w:hAnsi="Times New Roman" w:cs="Times New Roman"/>
-          <w:i/>
-          <w:iCs/>
-          <w:color w:val="156082" w:themeColor="accent1"/>
-        </w:rPr>
-      </w:pPr>
-    </w:p>
-    <w:p>
-      <w:pPr>
-        <w:rPr>
-          <w:rFonts w:ascii="Times New Roman" w:hAnsi="Times New Roman" w:cs="Times New Roman"/>
         </w:rPr>
       </w:pPr>
       <w:r>
@@ -4748,6 +5198,7 @@
           <w:iCs/>
           <w:noProof/>
         </w:rPr>
+        <w:lastRenderedPageBreak/>
         <w:drawing>
           <wp:inline distT="0" distB="0" distL="0" distR="0" wp14:anchorId="495A6F0F" wp14:editId="2D637A9A">
             <wp:extent cx="5943600" cy="1584960"/>
@@ -4801,7 +5252,27 @@
           <w:i/>
           <w:iCs/>
         </w:rPr>
-        <w:t>Figure 2.</w:t>
+        <w:t xml:space="preserve">Figure </w:t>
+      </w:r>
+      <w:r>
+        <w:rPr>
+          <w:rFonts w:ascii="Times New Roman" w:hAnsi="Times New Roman" w:cs="Times New Roman"/>
+          <w:b/>
+          <w:bCs/>
+          <w:i/>
+          <w:iCs/>
+        </w:rPr>
+        <w:t>1</w:t>
+      </w:r>
+      <w:r>
+        <w:rPr>
+          <w:rFonts w:ascii="Times New Roman" w:hAnsi="Times New Roman" w:cs="Times New Roman"/>
+          <w:b/>
+          <w:bCs/>
+          <w:i/>
+          <w:iCs/>
+        </w:rPr>
+        <w:t>.</w:t>
       </w:r>
       <w:r>
         <w:rPr>
@@ -4865,7 +5336,23 @@
           <w:i/>
           <w:iCs/>
         </w:rPr>
-        <w:t xml:space="preserve"> in each city by World Health Organization sub-region</w:t>
+        <w:t xml:space="preserve"> in each city by </w:t>
+      </w:r>
+      <w:r>
+        <w:rPr>
+          <w:rFonts w:ascii="Times New Roman" w:hAnsi="Times New Roman" w:cs="Times New Roman"/>
+          <w:i/>
+          <w:iCs/>
+        </w:rPr>
+        <w:t>United Nations Statistical Division</w:t>
+      </w:r>
+      <w:r>
+        <w:rPr>
+          <w:rFonts w:ascii="Times New Roman" w:hAnsi="Times New Roman" w:cs="Times New Roman"/>
+          <w:i/>
+          <w:iCs/>
+        </w:rPr>
+        <w:t xml:space="preserve"> sub-region</w:t>
       </w:r>
       <w:r>
         <w:rPr>
@@ -4911,7 +5398,13 @@
         <w:rPr>
           <w:rFonts w:ascii="Times New Roman" w:hAnsi="Times New Roman" w:cs="Times New Roman"/>
         </w:rPr>
-        <w:t xml:space="preserve">Cities vary greatly in urban greenspace (Fig </w:t>
+        <w:t>The average NDVI varies greatly across global c</w:t>
+      </w:r>
+      <w:r>
+        <w:rPr>
+          <w:rFonts w:ascii="Times New Roman" w:hAnsi="Times New Roman" w:cs="Times New Roman"/>
+        </w:rPr>
+        <w:t xml:space="preserve">ities (Fig </w:t>
       </w:r>
       <w:r>
         <w:rPr>
@@ -5106,6 +5599,7 @@
           <w:rFonts w:ascii="Times New Roman" w:hAnsi="Times New Roman" w:cs="Times New Roman"/>
           <w:noProof/>
         </w:rPr>
+        <w:lastRenderedPageBreak/>
         <w:drawing>
           <wp:anchor distT="0" distB="0" distL="114300" distR="114300" simplePos="0" relativeHeight="251658240" behindDoc="1" locked="0" layoutInCell="1" allowOverlap="1" wp14:anchorId="64279C0C" wp14:editId="78423347">
             <wp:simplePos x="0" y="0"/>
@@ -5416,13 +5910,6 @@
       <w:pPr>
         <w:rPr>
           <w:rFonts w:ascii="Times New Roman" w:hAnsi="Times New Roman" w:cs="Times New Roman"/>
-        </w:rPr>
-      </w:pPr>
-    </w:p>
-    <w:p>
-      <w:pPr>
-        <w:rPr>
-          <w:rFonts w:ascii="Times New Roman" w:hAnsi="Times New Roman" w:cs="Times New Roman"/>
           <w:i/>
           <w:iCs/>
         </w:rPr>
@@ -5522,7 +6009,23 @@
           <w:i/>
           <w:iCs/>
         </w:rPr>
-        <w:t xml:space="preserve"> Annual all-cause change in mortality associated with changes in NDVI.</w:t>
+        <w:t xml:space="preserve"> </w:t>
+      </w:r>
+      <w:r>
+        <w:rPr>
+          <w:rFonts w:ascii="Times New Roman" w:hAnsi="Times New Roman" w:cs="Times New Roman"/>
+          <w:i/>
+          <w:iCs/>
+        </w:rPr>
+        <w:t xml:space="preserve">Change in mortality to the 2020 population associated with changes in NDVI from 2014-2018 to 2019-2023 per 100,000 population. </w:t>
+      </w:r>
+      <w:r>
+        <w:rPr>
+          <w:rFonts w:ascii="Times New Roman" w:hAnsi="Times New Roman" w:cs="Times New Roman"/>
+          <w:i/>
+          <w:iCs/>
+        </w:rPr>
+        <w:t xml:space="preserve">Each dot represents a city and is colored according to the magnitude of the change in number of deaths. </w:t>
       </w:r>
     </w:p>
     <w:p>
@@ -6277,7 +6780,49 @@
           <w:rFonts w:ascii="Times New Roman" w:hAnsi="Times New Roman" w:cs="Times New Roman"/>
         </w:rPr>
         <w:tab/>
-        <w:t xml:space="preserve">Alex Baeumler, Olivia D’Aoust, Maitreyi Das, et al. </w:t>
+        <w:t xml:space="preserve">Alex </w:t>
+      </w:r>
+      <w:proofErr w:type="spellStart"/>
+      <w:r>
+        <w:rPr>
+          <w:rFonts w:ascii="Times New Roman" w:hAnsi="Times New Roman" w:cs="Times New Roman"/>
+        </w:rPr>
+        <w:t>Baeumler</w:t>
+      </w:r>
+      <w:proofErr w:type="spellEnd"/>
+      <w:r>
+        <w:rPr>
+          <w:rFonts w:ascii="Times New Roman" w:hAnsi="Times New Roman" w:cs="Times New Roman"/>
+        </w:rPr>
+        <w:t xml:space="preserve">, Olivia </w:t>
+      </w:r>
+      <w:proofErr w:type="spellStart"/>
+      <w:r>
+        <w:rPr>
+          <w:rFonts w:ascii="Times New Roman" w:hAnsi="Times New Roman" w:cs="Times New Roman"/>
+        </w:rPr>
+        <w:t>D’Aoust</w:t>
+      </w:r>
+      <w:proofErr w:type="spellEnd"/>
+      <w:r>
+        <w:rPr>
+          <w:rFonts w:ascii="Times New Roman" w:hAnsi="Times New Roman" w:cs="Times New Roman"/>
+        </w:rPr>
+        <w:t xml:space="preserve">, </w:t>
+      </w:r>
+      <w:proofErr w:type="spellStart"/>
+      <w:r>
+        <w:rPr>
+          <w:rFonts w:ascii="Times New Roman" w:hAnsi="Times New Roman" w:cs="Times New Roman"/>
+        </w:rPr>
+        <w:t>Maitreyi</w:t>
+      </w:r>
+      <w:proofErr w:type="spellEnd"/>
+      <w:r>
+        <w:rPr>
+          <w:rFonts w:ascii="Times New Roman" w:hAnsi="Times New Roman" w:cs="Times New Roman"/>
+        </w:rPr>
+        <w:t xml:space="preserve"> Das, et al. </w:t>
       </w:r>
       <w:r>
         <w:rPr>
@@ -6312,8 +6857,22 @@
           <w:rFonts w:ascii="Times New Roman" w:hAnsi="Times New Roman" w:cs="Times New Roman"/>
         </w:rPr>
         <w:tab/>
-        <w:t xml:space="preserve">Hoornweg D, Sugar L, Gomez CLT. Cities and Greenhouse Gas Emissions: Moving Forward. </w:t>
-      </w:r>
+      </w:r>
+      <w:proofErr w:type="spellStart"/>
+      <w:r>
+        <w:rPr>
+          <w:rFonts w:ascii="Times New Roman" w:hAnsi="Times New Roman" w:cs="Times New Roman"/>
+        </w:rPr>
+        <w:t>Hoornweg</w:t>
+      </w:r>
+      <w:proofErr w:type="spellEnd"/>
+      <w:r>
+        <w:rPr>
+          <w:rFonts w:ascii="Times New Roman" w:hAnsi="Times New Roman" w:cs="Times New Roman"/>
+        </w:rPr>
+        <w:t xml:space="preserve"> D, Sugar L, Gomez CLT. Cities and Greenhouse Gas Emissions: Moving Forward. </w:t>
+      </w:r>
+      <w:proofErr w:type="spellStart"/>
       <w:r>
         <w:rPr>
           <w:rFonts w:ascii="Times New Roman" w:hAnsi="Times New Roman" w:cs="Times New Roman"/>
@@ -6322,6 +6881,7 @@
         </w:rPr>
         <w:t>Urbanisation</w:t>
       </w:r>
+      <w:proofErr w:type="spellEnd"/>
       <w:r>
         <w:rPr>
           <w:rFonts w:ascii="Times New Roman" w:hAnsi="Times New Roman" w:cs="Times New Roman"/>
@@ -6361,7 +6921,21 @@
         <w:rPr>
           <w:rFonts w:ascii="Times New Roman" w:hAnsi="Times New Roman" w:cs="Times New Roman"/>
         </w:rPr>
-        <w:t>. 2021;2(4):100164. doi:10.1016/j.xinn.2021.100164</w:t>
+        <w:t xml:space="preserve">. 2021;2(4):100164. </w:t>
+      </w:r>
+      <w:proofErr w:type="gramStart"/>
+      <w:r>
+        <w:rPr>
+          <w:rFonts w:ascii="Times New Roman" w:hAnsi="Times New Roman" w:cs="Times New Roman"/>
+        </w:rPr>
+        <w:t>doi:10.1016/j.xinn</w:t>
+      </w:r>
+      <w:proofErr w:type="gramEnd"/>
+      <w:r>
+        <w:rPr>
+          <w:rFonts w:ascii="Times New Roman" w:hAnsi="Times New Roman" w:cs="Times New Roman"/>
+        </w:rPr>
+        <w:t>.2021.100164</w:t>
       </w:r>
     </w:p>
     <w:p>
@@ -6382,7 +6956,35 @@
           <w:rFonts w:ascii="Times New Roman" w:hAnsi="Times New Roman" w:cs="Times New Roman"/>
         </w:rPr>
         <w:tab/>
-        <w:t xml:space="preserve">Smith N, Georgiou M, King AC, Tieges Z, Webb S, Chastin S. Urban blue spaces and human health: A systematic review and meta-analysis of quantitative studies. </w:t>
+        <w:t xml:space="preserve">Smith N, Georgiou M, King AC, </w:t>
+      </w:r>
+      <w:proofErr w:type="spellStart"/>
+      <w:r>
+        <w:rPr>
+          <w:rFonts w:ascii="Times New Roman" w:hAnsi="Times New Roman" w:cs="Times New Roman"/>
+        </w:rPr>
+        <w:t>Tieges</w:t>
+      </w:r>
+      <w:proofErr w:type="spellEnd"/>
+      <w:r>
+        <w:rPr>
+          <w:rFonts w:ascii="Times New Roman" w:hAnsi="Times New Roman" w:cs="Times New Roman"/>
+        </w:rPr>
+        <w:t xml:space="preserve"> Z, Webb S, </w:t>
+      </w:r>
+      <w:proofErr w:type="spellStart"/>
+      <w:r>
+        <w:rPr>
+          <w:rFonts w:ascii="Times New Roman" w:hAnsi="Times New Roman" w:cs="Times New Roman"/>
+        </w:rPr>
+        <w:t>Chastin</w:t>
+      </w:r>
+      <w:proofErr w:type="spellEnd"/>
+      <w:r>
+        <w:rPr>
+          <w:rFonts w:ascii="Times New Roman" w:hAnsi="Times New Roman" w:cs="Times New Roman"/>
+        </w:rPr>
+        <w:t xml:space="preserve"> S. Urban blue spaces and human health: A systematic review and meta-analysis of quantitative studies. </w:t>
       </w:r>
       <w:r>
         <w:rPr>
@@ -6396,7 +6998,35 @@
         <w:rPr>
           <w:rFonts w:ascii="Times New Roman" w:hAnsi="Times New Roman" w:cs="Times New Roman"/>
         </w:rPr>
-        <w:t>. 2021;119:103413. doi:10.1016/j.cities.2021.103413</w:t>
+        <w:t xml:space="preserve">. </w:t>
+      </w:r>
+      <w:proofErr w:type="gramStart"/>
+      <w:r>
+        <w:rPr>
+          <w:rFonts w:ascii="Times New Roman" w:hAnsi="Times New Roman" w:cs="Times New Roman"/>
+        </w:rPr>
+        <w:t>2021;119:103413</w:t>
+      </w:r>
+      <w:proofErr w:type="gramEnd"/>
+      <w:r>
+        <w:rPr>
+          <w:rFonts w:ascii="Times New Roman" w:hAnsi="Times New Roman" w:cs="Times New Roman"/>
+        </w:rPr>
+        <w:t xml:space="preserve">. </w:t>
+      </w:r>
+      <w:proofErr w:type="gramStart"/>
+      <w:r>
+        <w:rPr>
+          <w:rFonts w:ascii="Times New Roman" w:hAnsi="Times New Roman" w:cs="Times New Roman"/>
+        </w:rPr>
+        <w:t>doi:10.1016/j.cities</w:t>
+      </w:r>
+      <w:proofErr w:type="gramEnd"/>
+      <w:r>
+        <w:rPr>
+          <w:rFonts w:ascii="Times New Roman" w:hAnsi="Times New Roman" w:cs="Times New Roman"/>
+        </w:rPr>
+        <w:t>.2021.103413</w:t>
       </w:r>
     </w:p>
     <w:p>
@@ -6431,7 +7061,35 @@
         <w:rPr>
           <w:rFonts w:ascii="Times New Roman" w:hAnsi="Times New Roman" w:cs="Times New Roman"/>
         </w:rPr>
-        <w:t>. 2019;130:104923. doi:10.1016/j.envint.2019.104923</w:t>
+        <w:t xml:space="preserve">. </w:t>
+      </w:r>
+      <w:proofErr w:type="gramStart"/>
+      <w:r>
+        <w:rPr>
+          <w:rFonts w:ascii="Times New Roman" w:hAnsi="Times New Roman" w:cs="Times New Roman"/>
+        </w:rPr>
+        <w:t>2019;130:104923</w:t>
+      </w:r>
+      <w:proofErr w:type="gramEnd"/>
+      <w:r>
+        <w:rPr>
+          <w:rFonts w:ascii="Times New Roman" w:hAnsi="Times New Roman" w:cs="Times New Roman"/>
+        </w:rPr>
+        <w:t xml:space="preserve">. </w:t>
+      </w:r>
+      <w:proofErr w:type="gramStart"/>
+      <w:r>
+        <w:rPr>
+          <w:rFonts w:ascii="Times New Roman" w:hAnsi="Times New Roman" w:cs="Times New Roman"/>
+        </w:rPr>
+        <w:t>doi:10.1016/j.envint</w:t>
+      </w:r>
+      <w:proofErr w:type="gramEnd"/>
+      <w:r>
+        <w:rPr>
+          <w:rFonts w:ascii="Times New Roman" w:hAnsi="Times New Roman" w:cs="Times New Roman"/>
+        </w:rPr>
+        <w:t>.2019.104923</w:t>
       </w:r>
     </w:p>
     <w:p>
@@ -6452,7 +7110,21 @@
           <w:rFonts w:ascii="Times New Roman" w:hAnsi="Times New Roman" w:cs="Times New Roman"/>
         </w:rPr>
         <w:tab/>
-        <w:t xml:space="preserve">Wolf KL, Lam ST, McKeen JK, Richardson GRA, Van Den Bosch M, Bardekjian AC. Urban Trees and Human Health: A Scoping Review. </w:t>
+        <w:t xml:space="preserve">Wolf KL, Lam ST, McKeen JK, Richardson GRA, Van Den Bosch M, </w:t>
+      </w:r>
+      <w:proofErr w:type="spellStart"/>
+      <w:r>
+        <w:rPr>
+          <w:rFonts w:ascii="Times New Roman" w:hAnsi="Times New Roman" w:cs="Times New Roman"/>
+        </w:rPr>
+        <w:t>Bardekjian</w:t>
+      </w:r>
+      <w:proofErr w:type="spellEnd"/>
+      <w:r>
+        <w:rPr>
+          <w:rFonts w:ascii="Times New Roman" w:hAnsi="Times New Roman" w:cs="Times New Roman"/>
+        </w:rPr>
+        <w:t xml:space="preserve"> AC. Urban Trees and Human Health: A Scoping Review. </w:t>
       </w:r>
       <w:r>
         <w:rPr>
@@ -6487,7 +7159,34 @@
           <w:rFonts w:ascii="Times New Roman" w:hAnsi="Times New Roman" w:cs="Times New Roman"/>
         </w:rPr>
         <w:tab/>
-        <w:t xml:space="preserve">Ampatzidis P, Cintolesi C, Kershaw T. Impact of Blue Space Geometry on Urban Heat Island Mitigation. </w:t>
+      </w:r>
+      <w:proofErr w:type="spellStart"/>
+      <w:r>
+        <w:rPr>
+          <w:rFonts w:ascii="Times New Roman" w:hAnsi="Times New Roman" w:cs="Times New Roman"/>
+        </w:rPr>
+        <w:t>Ampatzidis</w:t>
+      </w:r>
+      <w:proofErr w:type="spellEnd"/>
+      <w:r>
+        <w:rPr>
+          <w:rFonts w:ascii="Times New Roman" w:hAnsi="Times New Roman" w:cs="Times New Roman"/>
+        </w:rPr>
+        <w:t xml:space="preserve"> P, </w:t>
+      </w:r>
+      <w:proofErr w:type="spellStart"/>
+      <w:r>
+        <w:rPr>
+          <w:rFonts w:ascii="Times New Roman" w:hAnsi="Times New Roman" w:cs="Times New Roman"/>
+        </w:rPr>
+        <w:t>Cintolesi</w:t>
+      </w:r>
+      <w:proofErr w:type="spellEnd"/>
+      <w:r>
+        <w:rPr>
+          <w:rFonts w:ascii="Times New Roman" w:hAnsi="Times New Roman" w:cs="Times New Roman"/>
+        </w:rPr>
+        <w:t xml:space="preserve"> C, Kershaw T. Impact of Blue Space Geometry on Urban Heat Island Mitigation. </w:t>
       </w:r>
       <w:r>
         <w:rPr>
@@ -6523,7 +7222,48 @@
           <w:rFonts w:ascii="Times New Roman" w:hAnsi="Times New Roman" w:cs="Times New Roman"/>
         </w:rPr>
         <w:tab/>
-        <w:t xml:space="preserve">Brückner A, Falkenberg T, Heinzel C, Kistemann T. The Regeneration of Urban Blue Spaces: A Public Health Intervention? Reviewing the Evidence. </w:t>
+      </w:r>
+      <w:proofErr w:type="spellStart"/>
+      <w:r>
+        <w:rPr>
+          <w:rFonts w:ascii="Times New Roman" w:hAnsi="Times New Roman" w:cs="Times New Roman"/>
+        </w:rPr>
+        <w:t>Brückner</w:t>
+      </w:r>
+      <w:proofErr w:type="spellEnd"/>
+      <w:r>
+        <w:rPr>
+          <w:rFonts w:ascii="Times New Roman" w:hAnsi="Times New Roman" w:cs="Times New Roman"/>
+        </w:rPr>
+        <w:t xml:space="preserve"> A, Falkenberg T, </w:t>
+      </w:r>
+      <w:proofErr w:type="spellStart"/>
+      <w:r>
+        <w:rPr>
+          <w:rFonts w:ascii="Times New Roman" w:hAnsi="Times New Roman" w:cs="Times New Roman"/>
+        </w:rPr>
+        <w:t>Heinzel</w:t>
+      </w:r>
+      <w:proofErr w:type="spellEnd"/>
+      <w:r>
+        <w:rPr>
+          <w:rFonts w:ascii="Times New Roman" w:hAnsi="Times New Roman" w:cs="Times New Roman"/>
+        </w:rPr>
+        <w:t xml:space="preserve"> C, </w:t>
+      </w:r>
+      <w:proofErr w:type="spellStart"/>
+      <w:r>
+        <w:rPr>
+          <w:rFonts w:ascii="Times New Roman" w:hAnsi="Times New Roman" w:cs="Times New Roman"/>
+        </w:rPr>
+        <w:t>Kistemann</w:t>
+      </w:r>
+      <w:proofErr w:type="spellEnd"/>
+      <w:r>
+        <w:rPr>
+          <w:rFonts w:ascii="Times New Roman" w:hAnsi="Times New Roman" w:cs="Times New Roman"/>
+        </w:rPr>
+        <w:t xml:space="preserve"> T. The Regeneration of Urban Blue Spaces: A Public Health Intervention? Reviewing the Evidence. </w:t>
       </w:r>
       <w:r>
         <w:rPr>
@@ -6537,7 +7277,21 @@
         <w:rPr>
           <w:rFonts w:ascii="Times New Roman" w:hAnsi="Times New Roman" w:cs="Times New Roman"/>
         </w:rPr>
-        <w:t>. 2022;9:782101. doi:10.3389/fpubh.2021.782101</w:t>
+        <w:t xml:space="preserve">. </w:t>
+      </w:r>
+      <w:proofErr w:type="gramStart"/>
+      <w:r>
+        <w:rPr>
+          <w:rFonts w:ascii="Times New Roman" w:hAnsi="Times New Roman" w:cs="Times New Roman"/>
+        </w:rPr>
+        <w:t>2022;9:782101</w:t>
+      </w:r>
+      <w:proofErr w:type="gramEnd"/>
+      <w:r>
+        <w:rPr>
+          <w:rFonts w:ascii="Times New Roman" w:hAnsi="Times New Roman" w:cs="Times New Roman"/>
+        </w:rPr>
+        <w:t>. doi:10.3389/fpubh.2021.782101</w:t>
       </w:r>
     </w:p>
     <w:p>
@@ -6558,7 +7312,35 @@
           <w:rFonts w:ascii="Times New Roman" w:hAnsi="Times New Roman" w:cs="Times New Roman"/>
         </w:rPr>
         <w:tab/>
-        <w:t xml:space="preserve">Rojas-Rueda D, Nieuwenhuijsen MJ, Gascon M, Perez-Leon D, Mudu P. Green spaces and mortality: a systematic review and meta-analysis of cohort studies. </w:t>
+        <w:t xml:space="preserve">Rojas-Rueda D, </w:t>
+      </w:r>
+      <w:proofErr w:type="spellStart"/>
+      <w:r>
+        <w:rPr>
+          <w:rFonts w:ascii="Times New Roman" w:hAnsi="Times New Roman" w:cs="Times New Roman"/>
+        </w:rPr>
+        <w:t>Nieuwenhuijsen</w:t>
+      </w:r>
+      <w:proofErr w:type="spellEnd"/>
+      <w:r>
+        <w:rPr>
+          <w:rFonts w:ascii="Times New Roman" w:hAnsi="Times New Roman" w:cs="Times New Roman"/>
+        </w:rPr>
+        <w:t xml:space="preserve"> MJ, Gascon M, Perez-Leon D, </w:t>
+      </w:r>
+      <w:proofErr w:type="spellStart"/>
+      <w:r>
+        <w:rPr>
+          <w:rFonts w:ascii="Times New Roman" w:hAnsi="Times New Roman" w:cs="Times New Roman"/>
+        </w:rPr>
+        <w:t>Mudu</w:t>
+      </w:r>
+      <w:proofErr w:type="spellEnd"/>
+      <w:r>
+        <w:rPr>
+          <w:rFonts w:ascii="Times New Roman" w:hAnsi="Times New Roman" w:cs="Times New Roman"/>
+        </w:rPr>
+        <w:t xml:space="preserve"> P. Green spaces and mortality: a systematic review and meta-analysis of cohort studies. </w:t>
       </w:r>
       <w:r>
         <w:rPr>
@@ -6572,7 +7354,21 @@
         <w:rPr>
           <w:rFonts w:ascii="Times New Roman" w:hAnsi="Times New Roman" w:cs="Times New Roman"/>
         </w:rPr>
-        <w:t>. 2019;3(11):e469-e477. doi:10.1016/S2542-5196(19)30215-3</w:t>
+        <w:t>. 2019;3(11</w:t>
+      </w:r>
+      <w:proofErr w:type="gramStart"/>
+      <w:r>
+        <w:rPr>
+          <w:rFonts w:ascii="Times New Roman" w:hAnsi="Times New Roman" w:cs="Times New Roman"/>
+        </w:rPr>
+        <w:t>):e</w:t>
+      </w:r>
+      <w:proofErr w:type="gramEnd"/>
+      <w:r>
+        <w:rPr>
+          <w:rFonts w:ascii="Times New Roman" w:hAnsi="Times New Roman" w:cs="Times New Roman"/>
+        </w:rPr>
+        <w:t>469-e477. doi:10.1016/S2542-5196(19)30215-3</w:t>
       </w:r>
     </w:p>
     <w:p>
@@ -6614,7 +7410,35 @@
           <w:rFonts w:ascii="Times New Roman" w:hAnsi="Times New Roman" w:cs="Times New Roman"/>
         </w:rPr>
         <w:tab/>
-        <w:t xml:space="preserve">Barboza EP, Cirach M, Khomenko S, et al. Green space and mortality in European cities: a health impact assessment study. </w:t>
+        <w:t xml:space="preserve">Barboza EP, </w:t>
+      </w:r>
+      <w:proofErr w:type="spellStart"/>
+      <w:r>
+        <w:rPr>
+          <w:rFonts w:ascii="Times New Roman" w:hAnsi="Times New Roman" w:cs="Times New Roman"/>
+        </w:rPr>
+        <w:t>Cirach</w:t>
+      </w:r>
+      <w:proofErr w:type="spellEnd"/>
+      <w:r>
+        <w:rPr>
+          <w:rFonts w:ascii="Times New Roman" w:hAnsi="Times New Roman" w:cs="Times New Roman"/>
+        </w:rPr>
+        <w:t xml:space="preserve"> M, Khomenko S, et al. </w:t>
+      </w:r>
+      <w:proofErr w:type="gramStart"/>
+      <w:r>
+        <w:rPr>
+          <w:rFonts w:ascii="Times New Roman" w:hAnsi="Times New Roman" w:cs="Times New Roman"/>
+        </w:rPr>
+        <w:t>Green</w:t>
+      </w:r>
+      <w:proofErr w:type="gramEnd"/>
+      <w:r>
+        <w:rPr>
+          <w:rFonts w:ascii="Times New Roman" w:hAnsi="Times New Roman" w:cs="Times New Roman"/>
+        </w:rPr>
+        <w:t xml:space="preserve"> space and mortality in European cities: a health impact assessment study. </w:t>
       </w:r>
       <w:r>
         <w:rPr>
@@ -6628,7 +7452,21 @@
         <w:rPr>
           <w:rFonts w:ascii="Times New Roman" w:hAnsi="Times New Roman" w:cs="Times New Roman"/>
         </w:rPr>
-        <w:t>. 2021;5(10):e718-e730. doi:10.1016/S2542-5196(21)00229-1</w:t>
+        <w:t>. 2021;5(10</w:t>
+      </w:r>
+      <w:proofErr w:type="gramStart"/>
+      <w:r>
+        <w:rPr>
+          <w:rFonts w:ascii="Times New Roman" w:hAnsi="Times New Roman" w:cs="Times New Roman"/>
+        </w:rPr>
+        <w:t>):e</w:t>
+      </w:r>
+      <w:proofErr w:type="gramEnd"/>
+      <w:r>
+        <w:rPr>
+          <w:rFonts w:ascii="Times New Roman" w:hAnsi="Times New Roman" w:cs="Times New Roman"/>
+        </w:rPr>
+        <w:t>718-e730. doi:10.1016/S2542-5196(21)00229-1</w:t>
       </w:r>
     </w:p>
     <w:p>
@@ -6649,7 +7487,20 @@
           <w:rFonts w:ascii="Times New Roman" w:hAnsi="Times New Roman" w:cs="Times New Roman"/>
         </w:rPr>
         <w:tab/>
-        <w:t xml:space="preserve">Brochu P, Jimenez MP, James P, Kinney PL, Lane K. Benefits of Increasing Greenness on All-Cause Mortality in the Largest Metropolitan Areas of the United States Within the Past Two Decades. </w:t>
+      </w:r>
+      <w:proofErr w:type="spellStart"/>
+      <w:r>
+        <w:rPr>
+          <w:rFonts w:ascii="Times New Roman" w:hAnsi="Times New Roman" w:cs="Times New Roman"/>
+        </w:rPr>
+        <w:t>Brochu</w:t>
+      </w:r>
+      <w:proofErr w:type="spellEnd"/>
+      <w:r>
+        <w:rPr>
+          <w:rFonts w:ascii="Times New Roman" w:hAnsi="Times New Roman" w:cs="Times New Roman"/>
+        </w:rPr>
+        <w:t xml:space="preserve"> P, Jimenez MP, James P, Kinney PL, Lane K. Benefits of Increasing Greenness on All-Cause Mortality in the Largest Metropolitan Areas of the United States Within the Past Two Decades. </w:t>
       </w:r>
       <w:r>
         <w:rPr>
@@ -6663,7 +7514,21 @@
         <w:rPr>
           <w:rFonts w:ascii="Times New Roman" w:hAnsi="Times New Roman" w:cs="Times New Roman"/>
         </w:rPr>
-        <w:t>. 2022;10:841936. doi:10.3389/fpubh.2022.841936</w:t>
+        <w:t xml:space="preserve">. </w:t>
+      </w:r>
+      <w:proofErr w:type="gramStart"/>
+      <w:r>
+        <w:rPr>
+          <w:rFonts w:ascii="Times New Roman" w:hAnsi="Times New Roman" w:cs="Times New Roman"/>
+        </w:rPr>
+        <w:t>2022;10:841936</w:t>
+      </w:r>
+      <w:proofErr w:type="gramEnd"/>
+      <w:r>
+        <w:rPr>
+          <w:rFonts w:ascii="Times New Roman" w:hAnsi="Times New Roman" w:cs="Times New Roman"/>
+        </w:rPr>
+        <w:t>. doi:10.3389/fpubh.2022.841936</w:t>
       </w:r>
     </w:p>
     <w:p>
@@ -6684,7 +7549,34 @@
           <w:rFonts w:ascii="Times New Roman" w:hAnsi="Times New Roman" w:cs="Times New Roman"/>
         </w:rPr>
         <w:tab/>
-        <w:t xml:space="preserve">Romanello M, Napoli C di, Green C, et al. The 2023 report of the Lancet Countdown on health and climate change: the imperative for a health-centred response in a world facing irreversible harms. </w:t>
+      </w:r>
+      <w:proofErr w:type="spellStart"/>
+      <w:r>
+        <w:rPr>
+          <w:rFonts w:ascii="Times New Roman" w:hAnsi="Times New Roman" w:cs="Times New Roman"/>
+        </w:rPr>
+        <w:t>Romanello</w:t>
+      </w:r>
+      <w:proofErr w:type="spellEnd"/>
+      <w:r>
+        <w:rPr>
+          <w:rFonts w:ascii="Times New Roman" w:hAnsi="Times New Roman" w:cs="Times New Roman"/>
+        </w:rPr>
+        <w:t xml:space="preserve"> M, Napoli C di, Green C, et al. The 2023 report of the Lancet Countdown on health and climate change: the imperative for a health-</w:t>
+      </w:r>
+      <w:proofErr w:type="spellStart"/>
+      <w:r>
+        <w:rPr>
+          <w:rFonts w:ascii="Times New Roman" w:hAnsi="Times New Roman" w:cs="Times New Roman"/>
+        </w:rPr>
+        <w:t>centred</w:t>
+      </w:r>
+      <w:proofErr w:type="spellEnd"/>
+      <w:r>
+        <w:rPr>
+          <w:rFonts w:ascii="Times New Roman" w:hAnsi="Times New Roman" w:cs="Times New Roman"/>
+        </w:rPr>
+        <w:t xml:space="preserve"> response in a world facing irreversible harms. </w:t>
       </w:r>
       <w:r>
         <w:rPr>
@@ -6719,7 +7611,35 @@
           <w:rFonts w:ascii="Times New Roman" w:hAnsi="Times New Roman" w:cs="Times New Roman"/>
         </w:rPr>
         <w:tab/>
-        <w:t>Freire S, Schiavina M, Corbane C, et al. GHS-UCDB R2019A - GHS Urban Centre Database 2015, multitemporal and multidimensional attributes. Published online January 28, 2019. doi:10.2905/53473144-B88C-44BC-B4A3-4583ED1F547E</w:t>
+        <w:t xml:space="preserve">Freire S, </w:t>
+      </w:r>
+      <w:proofErr w:type="spellStart"/>
+      <w:r>
+        <w:rPr>
+          <w:rFonts w:ascii="Times New Roman" w:hAnsi="Times New Roman" w:cs="Times New Roman"/>
+        </w:rPr>
+        <w:t>Schiavina</w:t>
+      </w:r>
+      <w:proofErr w:type="spellEnd"/>
+      <w:r>
+        <w:rPr>
+          <w:rFonts w:ascii="Times New Roman" w:hAnsi="Times New Roman" w:cs="Times New Roman"/>
+        </w:rPr>
+        <w:t xml:space="preserve"> M, </w:t>
+      </w:r>
+      <w:proofErr w:type="spellStart"/>
+      <w:r>
+        <w:rPr>
+          <w:rFonts w:ascii="Times New Roman" w:hAnsi="Times New Roman" w:cs="Times New Roman"/>
+        </w:rPr>
+        <w:t>Corbane</w:t>
+      </w:r>
+      <w:proofErr w:type="spellEnd"/>
+      <w:r>
+        <w:rPr>
+          <w:rFonts w:ascii="Times New Roman" w:hAnsi="Times New Roman" w:cs="Times New Roman"/>
+        </w:rPr>
+        <w:t xml:space="preserve"> C, et al. GHS-UCDB R2019A - GHS Urban Centre Database 2015, multitemporal and multidimensional attributes. Published online January 28, 2019. doi:10.2905/53473144-B88C-44BC-B4A3-4583ED1F547E</w:t>
       </w:r>
     </w:p>
     <w:p>
@@ -6734,6 +7654,193 @@
           <w:rFonts w:ascii="Times New Roman" w:hAnsi="Times New Roman" w:cs="Times New Roman"/>
         </w:rPr>
         <w:t>15.</w:t>
+      </w:r>
+      <w:r>
+        <w:rPr>
+          <w:rFonts w:ascii="Times New Roman" w:hAnsi="Times New Roman" w:cs="Times New Roman"/>
+        </w:rPr>
+        <w:tab/>
+      </w:r>
+      <w:proofErr w:type="spellStart"/>
+      <w:r>
+        <w:rPr>
+          <w:rFonts w:ascii="Times New Roman" w:hAnsi="Times New Roman" w:cs="Times New Roman"/>
+        </w:rPr>
+        <w:t>Nieuwenhuijsen</w:t>
+      </w:r>
+      <w:proofErr w:type="spellEnd"/>
+      <w:r>
+        <w:rPr>
+          <w:rFonts w:ascii="Times New Roman" w:hAnsi="Times New Roman" w:cs="Times New Roman"/>
+        </w:rPr>
+        <w:t xml:space="preserve"> M, Gascon M, Martinez D, et al. Air Pollution, Noise, Blue Space, and Green Space and Premature Mortality in Barcelona: A Mega Cohort. </w:t>
+      </w:r>
+      <w:r>
+        <w:rPr>
+          <w:rFonts w:ascii="Times New Roman" w:hAnsi="Times New Roman" w:cs="Times New Roman"/>
+          <w:i/>
+          <w:iCs/>
+        </w:rPr>
+        <w:t>IJERPH</w:t>
+      </w:r>
+      <w:r>
+        <w:rPr>
+          <w:rFonts w:ascii="Times New Roman" w:hAnsi="Times New Roman" w:cs="Times New Roman"/>
+        </w:rPr>
+        <w:t>. 2018;15(11):2405. doi:10.3390/ijerph15112405</w:t>
+      </w:r>
+    </w:p>
+    <w:p>
+      <w:pPr>
+        <w:pStyle w:val="Bibliography"/>
+        <w:rPr>
+          <w:rFonts w:ascii="Times New Roman" w:hAnsi="Times New Roman" w:cs="Times New Roman"/>
+        </w:rPr>
+      </w:pPr>
+      <w:r>
+        <w:rPr>
+          <w:rFonts w:ascii="Times New Roman" w:hAnsi="Times New Roman" w:cs="Times New Roman"/>
+        </w:rPr>
+        <w:t>16.</w:t>
+      </w:r>
+      <w:r>
+        <w:rPr>
+          <w:rFonts w:ascii="Times New Roman" w:hAnsi="Times New Roman" w:cs="Times New Roman"/>
+        </w:rPr>
+        <w:tab/>
+        <w:t xml:space="preserve">Crouse DL, Pinault L, Balram A, et al. Urban greenness and mortality in Canada’s largest cities: a national cohort study. </w:t>
+      </w:r>
+      <w:r>
+        <w:rPr>
+          <w:rFonts w:ascii="Times New Roman" w:hAnsi="Times New Roman" w:cs="Times New Roman"/>
+          <w:i/>
+          <w:iCs/>
+        </w:rPr>
+        <w:t>The Lancet Planetary Health</w:t>
+      </w:r>
+      <w:r>
+        <w:rPr>
+          <w:rFonts w:ascii="Times New Roman" w:hAnsi="Times New Roman" w:cs="Times New Roman"/>
+        </w:rPr>
+        <w:t>. 2017;1(7</w:t>
+      </w:r>
+      <w:proofErr w:type="gramStart"/>
+      <w:r>
+        <w:rPr>
+          <w:rFonts w:ascii="Times New Roman" w:hAnsi="Times New Roman" w:cs="Times New Roman"/>
+        </w:rPr>
+        <w:t>):e</w:t>
+      </w:r>
+      <w:proofErr w:type="gramEnd"/>
+      <w:r>
+        <w:rPr>
+          <w:rFonts w:ascii="Times New Roman" w:hAnsi="Times New Roman" w:cs="Times New Roman"/>
+        </w:rPr>
+        <w:t>289-e297. doi:10.1016/S2542-5196(17)30118-3</w:t>
+      </w:r>
+    </w:p>
+    <w:p>
+      <w:pPr>
+        <w:pStyle w:val="Bibliography"/>
+        <w:rPr>
+          <w:rFonts w:ascii="Times New Roman" w:hAnsi="Times New Roman" w:cs="Times New Roman"/>
+        </w:rPr>
+      </w:pPr>
+      <w:r>
+        <w:rPr>
+          <w:rFonts w:ascii="Times New Roman" w:hAnsi="Times New Roman" w:cs="Times New Roman"/>
+        </w:rPr>
+        <w:t>17.</w:t>
+      </w:r>
+      <w:r>
+        <w:rPr>
+          <w:rFonts w:ascii="Times New Roman" w:hAnsi="Times New Roman" w:cs="Times New Roman"/>
+        </w:rPr>
+        <w:tab/>
+      </w:r>
+      <w:proofErr w:type="spellStart"/>
+      <w:r>
+        <w:rPr>
+          <w:rFonts w:ascii="Times New Roman" w:hAnsi="Times New Roman" w:cs="Times New Roman"/>
+        </w:rPr>
+        <w:t>Zijlema</w:t>
+      </w:r>
+      <w:proofErr w:type="spellEnd"/>
+      <w:r>
+        <w:rPr>
+          <w:rFonts w:ascii="Times New Roman" w:hAnsi="Times New Roman" w:cs="Times New Roman"/>
+        </w:rPr>
+        <w:t xml:space="preserve"> WL, </w:t>
+      </w:r>
+      <w:proofErr w:type="spellStart"/>
+      <w:r>
+        <w:rPr>
+          <w:rFonts w:ascii="Times New Roman" w:hAnsi="Times New Roman" w:cs="Times New Roman"/>
+        </w:rPr>
+        <w:t>Stasinska</w:t>
+      </w:r>
+      <w:proofErr w:type="spellEnd"/>
+      <w:r>
+        <w:rPr>
+          <w:rFonts w:ascii="Times New Roman" w:hAnsi="Times New Roman" w:cs="Times New Roman"/>
+        </w:rPr>
+        <w:t xml:space="preserve"> A, Blake D, et al. The longitudinal association between natural outdoor environments and mortality in 9218 older men from Perth, Western Australia. </w:t>
+      </w:r>
+      <w:r>
+        <w:rPr>
+          <w:rFonts w:ascii="Times New Roman" w:hAnsi="Times New Roman" w:cs="Times New Roman"/>
+          <w:i/>
+          <w:iCs/>
+        </w:rPr>
+        <w:t>Environment International</w:t>
+      </w:r>
+      <w:r>
+        <w:rPr>
+          <w:rFonts w:ascii="Times New Roman" w:hAnsi="Times New Roman" w:cs="Times New Roman"/>
+        </w:rPr>
+        <w:t xml:space="preserve">. </w:t>
+      </w:r>
+      <w:proofErr w:type="gramStart"/>
+      <w:r>
+        <w:rPr>
+          <w:rFonts w:ascii="Times New Roman" w:hAnsi="Times New Roman" w:cs="Times New Roman"/>
+        </w:rPr>
+        <w:t>2019;125:430</w:t>
+      </w:r>
+      <w:proofErr w:type="gramEnd"/>
+      <w:r>
+        <w:rPr>
+          <w:rFonts w:ascii="Times New Roman" w:hAnsi="Times New Roman" w:cs="Times New Roman"/>
+        </w:rPr>
+        <w:t xml:space="preserve">-436. </w:t>
+      </w:r>
+      <w:proofErr w:type="gramStart"/>
+      <w:r>
+        <w:rPr>
+          <w:rFonts w:ascii="Times New Roman" w:hAnsi="Times New Roman" w:cs="Times New Roman"/>
+        </w:rPr>
+        <w:t>doi:10.1016/j.envint</w:t>
+      </w:r>
+      <w:proofErr w:type="gramEnd"/>
+      <w:r>
+        <w:rPr>
+          <w:rFonts w:ascii="Times New Roman" w:hAnsi="Times New Roman" w:cs="Times New Roman"/>
+        </w:rPr>
+        <w:t>.2019.01.075</w:t>
+      </w:r>
+    </w:p>
+    <w:p>
+      <w:pPr>
+        <w:pStyle w:val="Bibliography"/>
+        <w:rPr>
+          <w:rFonts w:ascii="Times New Roman" w:hAnsi="Times New Roman" w:cs="Times New Roman"/>
+        </w:rPr>
+      </w:pPr>
+      <w:r>
+        <w:rPr>
+          <w:rFonts w:ascii="Times New Roman" w:hAnsi="Times New Roman" w:cs="Times New Roman"/>
+        </w:rPr>
+        <w:t>18.</w:t>
       </w:r>
       <w:r>
         <w:rPr>
@@ -6754,119 +7861,27 @@
         <w:rPr>
           <w:rFonts w:ascii="Times New Roman" w:hAnsi="Times New Roman" w:cs="Times New Roman"/>
         </w:rPr>
-        <w:t>16.</w:t>
+        <w:t>19.</w:t>
       </w:r>
       <w:r>
         <w:rPr>
           <w:rFonts w:ascii="Times New Roman" w:hAnsi="Times New Roman" w:cs="Times New Roman"/>
         </w:rPr>
         <w:tab/>
-        <w:t>WorldPop. Population Counts 2020 UN-Adjusted Constrained 1 Available from: www.worldpop.org/doi/10.5258/SOTON/WP00660.</w:t>
-      </w:r>
-    </w:p>
-    <w:p>
-      <w:pPr>
-        <w:pStyle w:val="Bibliography"/>
-        <w:rPr>
-          <w:rFonts w:ascii="Times New Roman" w:hAnsi="Times New Roman" w:cs="Times New Roman"/>
-        </w:rPr>
-      </w:pPr>
-      <w:r>
-        <w:rPr>
-          <w:rFonts w:ascii="Times New Roman" w:hAnsi="Times New Roman" w:cs="Times New Roman"/>
-        </w:rPr>
-        <w:t>17.</w:t>
-      </w:r>
-      <w:r>
-        <w:rPr>
-          <w:rFonts w:ascii="Times New Roman" w:hAnsi="Times New Roman" w:cs="Times New Roman"/>
-        </w:rPr>
-        <w:tab/>
-        <w:t xml:space="preserve">Georgiou M, Morison G, Smith N, Tieges Z, Chastin S. Mechanisms of Impact of Blue Spaces on Human Health: A Systematic Literature Review and Meta-Analysis. </w:t>
-      </w:r>
-      <w:r>
-        <w:rPr>
-          <w:rFonts w:ascii="Times New Roman" w:hAnsi="Times New Roman" w:cs="Times New Roman"/>
-          <w:i/>
-          <w:iCs/>
-        </w:rPr>
-        <w:t>IJERPH</w:t>
-      </w:r>
-      <w:r>
-        <w:rPr>
-          <w:rFonts w:ascii="Times New Roman" w:hAnsi="Times New Roman" w:cs="Times New Roman"/>
-        </w:rPr>
-        <w:t>. 2021;18(5):2486. doi:10.3390/ijerph18052486</w:t>
-      </w:r>
-    </w:p>
-    <w:p>
-      <w:pPr>
-        <w:pStyle w:val="Bibliography"/>
-        <w:rPr>
-          <w:rFonts w:ascii="Times New Roman" w:hAnsi="Times New Roman" w:cs="Times New Roman"/>
-        </w:rPr>
-      </w:pPr>
-      <w:r>
-        <w:rPr>
-          <w:rFonts w:ascii="Times New Roman" w:hAnsi="Times New Roman" w:cs="Times New Roman"/>
-        </w:rPr>
-        <w:t>18.</w:t>
-      </w:r>
-      <w:r>
-        <w:rPr>
-          <w:rFonts w:ascii="Times New Roman" w:hAnsi="Times New Roman" w:cs="Times New Roman"/>
-        </w:rPr>
-        <w:tab/>
-        <w:t xml:space="preserve">Labib SM, Lindley S, Huck JJ. Nonlinear associations between urban greenness exposures and neighborhood level years of potential life lost: A study in Greater Manchester. </w:t>
-      </w:r>
-      <w:r>
-        <w:rPr>
-          <w:rFonts w:ascii="Times New Roman" w:hAnsi="Times New Roman" w:cs="Times New Roman"/>
-          <w:i/>
-          <w:iCs/>
-        </w:rPr>
-        <w:t>Science Talks</w:t>
-      </w:r>
-      <w:r>
-        <w:rPr>
-          <w:rFonts w:ascii="Times New Roman" w:hAnsi="Times New Roman" w:cs="Times New Roman"/>
-        </w:rPr>
-        <w:t>. 2023;6:100218. doi:10.1016/j.sctalk.2023.100218</w:t>
-      </w:r>
-    </w:p>
-    <w:p>
-      <w:pPr>
-        <w:pStyle w:val="Bibliography"/>
-        <w:rPr>
-          <w:rFonts w:ascii="Times New Roman" w:hAnsi="Times New Roman" w:cs="Times New Roman"/>
-        </w:rPr>
-      </w:pPr>
-      <w:r>
-        <w:rPr>
-          <w:rFonts w:ascii="Times New Roman" w:hAnsi="Times New Roman" w:cs="Times New Roman"/>
-        </w:rPr>
-        <w:t>19.</w:t>
-      </w:r>
-      <w:r>
-        <w:rPr>
-          <w:rFonts w:ascii="Times New Roman" w:hAnsi="Times New Roman" w:cs="Times New Roman"/>
-        </w:rPr>
-        <w:tab/>
-        <w:t xml:space="preserve">Nieuwenhuijsen M, Gascon M, Martinez D, et al. Air Pollution, Noise, Blue Space, and Green Space and Premature Mortality in Barcelona: A Mega Cohort. </w:t>
-      </w:r>
-      <w:r>
-        <w:rPr>
-          <w:rFonts w:ascii="Times New Roman" w:hAnsi="Times New Roman" w:cs="Times New Roman"/>
-          <w:i/>
-          <w:iCs/>
-        </w:rPr>
-        <w:t>IJERPH</w:t>
-      </w:r>
-      <w:r>
-        <w:rPr>
-          <w:rFonts w:ascii="Times New Roman" w:hAnsi="Times New Roman" w:cs="Times New Roman"/>
-        </w:rPr>
-        <w:t>. 2018;15(11):2405. doi:10.3390/ijerph15112405</w:t>
+      </w:r>
+      <w:proofErr w:type="spellStart"/>
+      <w:r>
+        <w:rPr>
+          <w:rFonts w:ascii="Times New Roman" w:hAnsi="Times New Roman" w:cs="Times New Roman"/>
+        </w:rPr>
+        <w:t>WorldPop</w:t>
+      </w:r>
+      <w:proofErr w:type="spellEnd"/>
+      <w:r>
+        <w:rPr>
+          <w:rFonts w:ascii="Times New Roman" w:hAnsi="Times New Roman" w:cs="Times New Roman"/>
+        </w:rPr>
+        <w:t>. Population Counts 2020 UN-Adjusted Constrained 1 Available from: www.worldpop.org/doi/10.5258/SOTON/WP00660.</w:t>
       </w:r>
     </w:p>
     <w:p>
@@ -6888,21 +7903,7 @@
           <w:rFonts w:ascii="Times New Roman" w:hAnsi="Times New Roman" w:cs="Times New Roman"/>
         </w:rPr>
         <w:tab/>
-        <w:t xml:space="preserve">Crouse DL, Pinault L, Balram A, et al. Urban greenness and mortality in Canada’s largest cities: a national cohort study. </w:t>
-      </w:r>
-      <w:r>
-        <w:rPr>
-          <w:rFonts w:ascii="Times New Roman" w:hAnsi="Times New Roman" w:cs="Times New Roman"/>
-          <w:i/>
-          <w:iCs/>
-        </w:rPr>
-        <w:t>The Lancet Planetary Health</w:t>
-      </w:r>
-      <w:r>
-        <w:rPr>
-          <w:rFonts w:ascii="Times New Roman" w:hAnsi="Times New Roman" w:cs="Times New Roman"/>
-        </w:rPr>
-        <w:t>. 2017;1(7):e289-e297. doi:10.1016/S2542-5196(17)30118-3</w:t>
+        <w:t>United Nations Statistics Division. Standard Country or Area Codes for Statistical Use (M49). https://unstats.un.org/unsd/methodology/m49</w:t>
       </w:r>
     </w:p>
     <w:p>
@@ -6923,21 +7924,63 @@
           <w:rFonts w:ascii="Times New Roman" w:hAnsi="Times New Roman" w:cs="Times New Roman"/>
         </w:rPr>
         <w:tab/>
-        <w:t xml:space="preserve">Zijlema WL, Stasinska A, Blake D, et al. The longitudinal association between natural outdoor environments and mortality in 9218 older men from Perth, Western Australia. </w:t>
-      </w:r>
-      <w:r>
-        <w:rPr>
-          <w:rFonts w:ascii="Times New Roman" w:hAnsi="Times New Roman" w:cs="Times New Roman"/>
-          <w:i/>
-          <w:iCs/>
-        </w:rPr>
-        <w:t>Environment International</w:t>
-      </w:r>
-      <w:r>
-        <w:rPr>
-          <w:rFonts w:ascii="Times New Roman" w:hAnsi="Times New Roman" w:cs="Times New Roman"/>
-        </w:rPr>
-        <w:t>. 2019;125:430-436. doi:10.1016/j.envint.2019.01.075</w:t>
+        <w:t xml:space="preserve">Beck HE, Zimmermann NE, McVicar TR, </w:t>
+      </w:r>
+      <w:proofErr w:type="spellStart"/>
+      <w:r>
+        <w:rPr>
+          <w:rFonts w:ascii="Times New Roman" w:hAnsi="Times New Roman" w:cs="Times New Roman"/>
+        </w:rPr>
+        <w:t>Vergopolan</w:t>
+      </w:r>
+      <w:proofErr w:type="spellEnd"/>
+      <w:r>
+        <w:rPr>
+          <w:rFonts w:ascii="Times New Roman" w:hAnsi="Times New Roman" w:cs="Times New Roman"/>
+        </w:rPr>
+        <w:t xml:space="preserve"> N, Berg A, Wood EF. Present and future </w:t>
+      </w:r>
+      <w:proofErr w:type="spellStart"/>
+      <w:r>
+        <w:rPr>
+          <w:rFonts w:ascii="Times New Roman" w:hAnsi="Times New Roman" w:cs="Times New Roman"/>
+        </w:rPr>
+        <w:t>Köppen</w:t>
+      </w:r>
+      <w:proofErr w:type="spellEnd"/>
+      <w:r>
+        <w:rPr>
+          <w:rFonts w:ascii="Times New Roman" w:hAnsi="Times New Roman" w:cs="Times New Roman"/>
+        </w:rPr>
+        <w:t xml:space="preserve">-Geiger climate classification maps at 1-km resolution. </w:t>
+      </w:r>
+      <w:r>
+        <w:rPr>
+          <w:rFonts w:ascii="Times New Roman" w:hAnsi="Times New Roman" w:cs="Times New Roman"/>
+          <w:i/>
+          <w:iCs/>
+        </w:rPr>
+        <w:t>Scientific Data</w:t>
+      </w:r>
+      <w:r>
+        <w:rPr>
+          <w:rFonts w:ascii="Times New Roman" w:hAnsi="Times New Roman" w:cs="Times New Roman"/>
+        </w:rPr>
+        <w:t xml:space="preserve">. </w:t>
+      </w:r>
+      <w:proofErr w:type="gramStart"/>
+      <w:r>
+        <w:rPr>
+          <w:rFonts w:ascii="Times New Roman" w:hAnsi="Times New Roman" w:cs="Times New Roman"/>
+        </w:rPr>
+        <w:t>2018;5:180214</w:t>
+      </w:r>
+      <w:proofErr w:type="gramEnd"/>
+      <w:r>
+        <w:rPr>
+          <w:rFonts w:ascii="Times New Roman" w:hAnsi="Times New Roman" w:cs="Times New Roman"/>
+        </w:rPr>
+        <w:t>. doi:10.1038/sdata.2018.214</w:t>
       </w:r>
     </w:p>
     <w:p>
@@ -7394,7 +8437,6 @@
         <w:rPr>
           <w:rFonts w:ascii="Times New Roman" w:hAnsi="Times New Roman" w:cs="Times New Roman"/>
         </w:rPr>
-        <w:lastRenderedPageBreak/>
         <w:t>Graphics application source files (Photoshop, Illustrator, CorelDraw).</w:t>
       </w:r>
     </w:p>
@@ -9232,7 +10274,6 @@
   <w:style w:type="character" w:default="1" w:styleId="DefaultParagraphFont">
     <w:name w:val="Default Paragraph Font"/>
     <w:uiPriority w:val="1"/>
-    <w:semiHidden/>
     <w:unhideWhenUsed/>
   </w:style>
   <w:style w:type="table" w:default="1" w:styleId="TableNormal">

</xml_diff>